<commit_message>
add manuscript formatted for JSP
</commit_message>
<xml_diff>
--- a/inst/analysis_dir/analysis/manuscript/manuscript.docx
+++ b/inst/analysis_dir/analysis/manuscript/manuscript.docx
@@ -26,108 +26,329 @@
       </w:r>
     </w:p>
     <w:p/>
-    <w:p/>
+    <w:p>
+      <w:r>
+        <w:t>Authors:</w:t>
+      </w:r>
+    </w:p>
+    <w:p>
+      <w:r>
+        <w:t>Linda Visser</w:t>
+      </w:r>
+      <w:r>
+        <w:rPr>
+          <w:vertAlign w:val="superscript"/>
+        </w:rPr>
+        <w:t>a,b,</w:t>
+      </w:r>
+      <w:r>
+        <w:rPr>
+          <w:rStyle w:val="FootnoteAnchor"/>
+        </w:rPr>
+        <w:footnoteReference w:id="2"/>
+      </w:r>
+      <w:r>
+        <w:t xml:space="preserve">, Julia </w:t>
+      </w:r>
+      <w:r>
+        <w:t>Kalmar</w:t>
+      </w:r>
+      <w:r>
+        <w:rPr>
+          <w:vertAlign w:val="superscript"/>
+        </w:rPr>
+        <w:t>c,d,</w:t>
+      </w:r>
+      <w:r>
+        <w:rPr>
+          <w:vertAlign w:val="superscript"/>
+        </w:rPr>
+        <w:t>1</w:t>
+      </w:r>
+      <w:r>
+        <w:t xml:space="preserve">, </w:t>
+      </w:r>
+      <w:r>
+        <w:t>Janosch Linkersdörfer</w:t>
+      </w:r>
+      <w:r>
+        <w:rPr>
+          <w:vertAlign w:val="superscript"/>
+        </w:rPr>
+        <w:t>a,b,</w:t>
+      </w:r>
+      <w:r>
+        <w:rPr>
+          <w:vertAlign w:val="superscript"/>
+        </w:rPr>
+        <w:t>1</w:t>
+      </w:r>
+      <w:r>
+        <w:t xml:space="preserve">, </w:t>
+      </w:r>
+      <w:r>
+        <w:t>Ruth Görgen</w:t>
+      </w:r>
+      <w:r>
+        <w:rPr>
+          <w:vertAlign w:val="superscript"/>
+        </w:rPr>
+        <w:t>c</w:t>
+      </w:r>
+      <w:r>
+        <w:t>, Josefine Rothe</w:t>
+      </w:r>
+      <w:r>
+        <w:rPr>
+          <w:vertAlign w:val="superscript"/>
+        </w:rPr>
+        <w:t>c</w:t>
+      </w:r>
+      <w:r>
+        <w:t>, Marcus Hasselhorn</w:t>
+      </w:r>
+      <w:r>
+        <w:rPr>
+          <w:vertAlign w:val="superscript"/>
+        </w:rPr>
+        <w:t>a,b</w:t>
+      </w:r>
+      <w:r>
+        <w:t>, Gerd Schulte-Körne</w:t>
+      </w:r>
+      <w:r>
+        <w:rPr>
+          <w:vertAlign w:val="superscript"/>
+        </w:rPr>
+        <w:t>c</w:t>
+      </w:r>
+    </w:p>
     <w:p/>
     <w:p>
-      <w:r>
-        <w:t>Authors:</w:t>
+      <w:pPr>
+        <w:ind w:left="709" w:hanging="709"/>
+      </w:pPr>
+      <w:r>
+        <w:rPr>
+          <w:vertAlign w:val="superscript"/>
+        </w:rPr>
+        <w:t>a</w:t>
+      </w:r>
+      <w:r>
+        <w:t xml:space="preserve">DIPF | Leibniz Institute for Research </w:t>
+      </w:r>
+      <w:r>
+        <w:t>and Information in Education</w:t>
+      </w:r>
+      <w:r>
+        <w:t>,</w:t>
+      </w:r>
+      <w:r>
+        <w:t xml:space="preserve"> </w:t>
+      </w:r>
+      <w:hyperlink r:id="rId8" w:history="1">
+        <w:r>
+          <w:rPr>
+            <w:rStyle w:val="Hyperlink"/>
+          </w:rPr>
+          <w:t>Linda.Visser@dipf.de</w:t>
+        </w:r>
+      </w:hyperlink>
+      <w:r>
+        <w:t xml:space="preserve">, </w:t>
+      </w:r>
+      <w:hyperlink r:id="rId9" w:history="1">
+        <w:r>
+          <w:rPr>
+            <w:rStyle w:val="Hyperlink"/>
+          </w:rPr>
+          <w:t>Linkersdoerfer@dipf.de</w:t>
+        </w:r>
+      </w:hyperlink>
+      <w:r>
+        <w:t>, Hasselhorn@dipf.de</w:t>
       </w:r>
     </w:p>
     <w:p>
-      <w:r>
-        <w:t>Linda Visser</w:t>
-      </w:r>
-      <w:r>
-        <w:rPr>
-          <w:rStyle w:val="FootnoteAnchor"/>
-        </w:rPr>
-        <w:footnoteReference w:id="2"/>
-      </w:r>
-      <w:r>
-        <w:t>, Julia Kalmar</w:t>
-      </w:r>
+      <w:pPr>
+        <w:ind w:left="709" w:hanging="709"/>
+      </w:pPr>
       <w:r>
         <w:rPr>
           <w:vertAlign w:val="superscript"/>
         </w:rPr>
-        <w:t>1</w:t>
-      </w:r>
-      <w:r>
-        <w:t xml:space="preserve">, </w:t>
-      </w:r>
-      <w:r>
-        <w:t>Janosch Linkersdörfer</w:t>
+        <w:t>b</w:t>
+      </w:r>
+      <w:r>
+        <w:t>Centre for Researc</w:t>
+      </w:r>
+      <w:r>
+        <w:t>h on Individual Development</w:t>
       </w:r>
       <w:r>
         <w:rPr>
           <w:vertAlign w:val="superscript"/>
         </w:rPr>
-        <w:t>1</w:t>
-      </w:r>
-      <w:r>
-        <w:t xml:space="preserve">, </w:t>
-      </w:r>
-      <w:r>
-        <w:t>Ruth Görgen, Josefine Rothe, Marcus Hasselhorn, Gerd Schulte-Körne</w:t>
-      </w:r>
-    </w:p>
-    <w:p/>
-    <w:p/>
-    <w:p>
-      <w:r>
-        <w:t>To be submitted to:</w:t>
+        <w:t xml:space="preserve"> </w:t>
+      </w:r>
+      <w:r>
+        <w:t>Adaptive Education for Children at Risk (IDeA) Frankfurt am Main, Germany</w:t>
       </w:r>
     </w:p>
     <w:p>
       <w:pPr>
-        <w:pStyle w:val="ListParagraph"/>
-        <w:numPr>
-          <w:ilvl w:val="0"/>
-          <w:numId w:val="1"/>
-        </w:numPr>
-        <w:rPr>
-          <w:lang w:val="en-GB"/>
-        </w:rPr>
-      </w:pPr>
-      <w:r>
-        <w:rPr>
-          <w:lang w:val="en-GB"/>
-        </w:rPr>
-        <w:t>Journal of Clinical Child &amp; Adolescent Psychology (IF 5.0, “11,000 words (i.e., 35 pages), including references, footnotes, figures, and tables”)</w:t>
+        <w:ind w:left="709" w:hanging="709"/>
+      </w:pPr>
+      <w:r>
+        <w:rPr>
+          <w:vertAlign w:val="superscript"/>
+        </w:rPr>
+        <w:t>c</w:t>
+      </w:r>
+      <w:r>
+        <w:t>Ludwig-Maximilian-University Munich, Department of Child and Adolescent Psychiatry, Psychosomatic and Psy</w:t>
+      </w:r>
+      <w:r>
+        <w:t xml:space="preserve">chotherapy, Munich, Germany, </w:t>
+      </w:r>
+      <w:hyperlink r:id="rId10" w:history="1">
+        <w:r>
+          <w:rPr>
+            <w:rStyle w:val="Hyperlink"/>
+          </w:rPr>
+          <w:t>Ruth.Goergen@med.uni-muenchen.de</w:t>
+        </w:r>
+      </w:hyperlink>
+      <w:r>
+        <w:t xml:space="preserve">, </w:t>
+      </w:r>
+      <w:hyperlink r:id="rId11" w:history="1">
+        <w:r>
+          <w:rPr>
+            <w:rStyle w:val="Hyperlink"/>
+          </w:rPr>
+          <w:t>Josefine.Rothe@med.uni-muenchen.de</w:t>
+        </w:r>
+      </w:hyperlink>
+      <w:r>
+        <w:t xml:space="preserve">, </w:t>
+      </w:r>
+      <w:r>
+        <w:t>Gerd.Schulte-Koerne@med.uni-muenchen.de</w:t>
       </w:r>
     </w:p>
     <w:p>
       <w:pPr>
-        <w:jc w:val="right"/>
-        <w:rPr>
-          <w:lang w:val="en-GB"/>
-        </w:rPr>
-      </w:pPr>
+        <w:ind w:left="709" w:hanging="709"/>
+      </w:pPr>
+      <w:r>
+        <w:rPr>
+          <w:vertAlign w:val="superscript"/>
+        </w:rPr>
+        <w:t>d</w:t>
+      </w:r>
+      <w:r>
+        <w:t>Center for Psychological Psychotherapy, University of Heidelberg, Heidelberg, Germany, julia.kalmar@zpp.uni-hd.de</w:t>
+      </w:r>
     </w:p>
     <w:p>
       <w:pPr>
-        <w:rPr>
-          <w:lang w:val="en-GB"/>
-        </w:rPr>
-      </w:pPr>
-      <w:r>
-        <w:rPr>
-          <w:lang w:val="en-GB"/>
-        </w:rPr>
-        <w:t xml:space="preserve">Number of words: </w:t>
-      </w:r>
-      <w:r>
-        <w:rPr>
-          <w:lang w:val="en-GB"/>
-        </w:rPr>
-        <w:t>9.797</w:t>
-      </w:r>
-      <w:r>
-        <w:br w:type="page"/>
-      </w:r>
+        <w:ind w:left="709" w:hanging="709"/>
+      </w:pPr>
     </w:p>
     <w:p>
       <w:pPr>
+        <w:ind w:left="709" w:hanging="709"/>
+        <w:rPr>
+          <w:lang w:val="en-GB"/>
+        </w:rPr>
+      </w:pPr>
+      <w:r>
+        <w:rPr>
+          <w:lang w:val="en-GB"/>
+        </w:rPr>
+        <w:t>Declarations</w:t>
+      </w:r>
+      <w:r>
+        <w:rPr>
+          <w:lang w:val="en-GB"/>
+        </w:rPr>
+        <w:t xml:space="preserve"> of interest: none</w:t>
+      </w:r>
+    </w:p>
+    <w:p>
+      <w:pPr>
+        <w:rPr>
+          <w:lang w:val="en-GB"/>
+        </w:rPr>
+      </w:pPr>
+    </w:p>
+    <w:p>
+      <w:pPr>
+        <w:rPr>
+          <w:lang w:val="en-GB"/>
+        </w:rPr>
+      </w:pPr>
+      <w:r>
+        <w:rPr>
+          <w:lang w:val="en-GB"/>
+        </w:rPr>
+        <w:t xml:space="preserve">Funding: </w:t>
+      </w:r>
+      <w:r>
+        <w:rPr>
+          <w:lang w:val="en-GB"/>
+        </w:rPr>
+        <w:t xml:space="preserve">This </w:t>
+      </w:r>
+      <w:r>
+        <w:rPr>
+          <w:lang w:val="en-GB"/>
+        </w:rPr>
+        <w:t>work</w:t>
+      </w:r>
+      <w:r>
+        <w:rPr>
+          <w:lang w:val="en-GB"/>
+        </w:rPr>
+        <w:t xml:space="preserve"> was supported by the German Federal Ministry of Education and Research (BMBF)</w:t>
+      </w:r>
+      <w:r>
+        <w:rPr>
+          <w:lang w:val="en-GB"/>
+        </w:rPr>
+        <w:t xml:space="preserve"> [grant numbers </w:t>
+      </w:r>
+      <w:r>
+        <w:rPr>
+          <w:lang w:val="en-GB"/>
+        </w:rPr>
+        <w:t>01GJ1601A</w:t>
+      </w:r>
+      <w:r>
+        <w:rPr>
+          <w:lang w:val="en-GB"/>
+        </w:rPr>
+        <w:t xml:space="preserve"> and </w:t>
+      </w:r>
+      <w:r>
+        <w:rPr>
+          <w:lang w:val="en-GB"/>
+        </w:rPr>
+        <w:t>01GJ1601B</w:t>
+      </w:r>
+      <w:r>
+        <w:rPr>
+          <w:lang w:val="en-GB"/>
+        </w:rPr>
+        <w:t xml:space="preserve">]. </w:t>
+      </w:r>
+      <w:r>
+        <w:br w:type="page"/>
+      </w:r>
+    </w:p>
+    <w:p>
+      <w:pPr>
         <w:spacing w:line="480" w:lineRule="auto"/>
         <w:outlineLvl w:val="0"/>
       </w:pPr>
@@ -216,12 +437,18 @@
         <w:t>(</w:t>
       </w:r>
       <w:r>
-        <w:t xml:space="preserve">mean age 9;9 years) who completed tests assessing reading, spelling as well as arithmetic achievement and intelligence via a web-based application. Psychopathology was assessed using questionnaires filled in by the parents. In children with a SLD we found high rates of anxiety (21%), depression (28%), ADHD (28%), and conduct disorder (22%). Children </w:t>
+        <w:t xml:space="preserve">mean age </w:t>
+      </w:r>
+      <w:r>
+        <w:t xml:space="preserve">9;9 years) who completed tests assessing reading, spelling as well as arithmetic achievement and intelligence via a web-based application. Psychopathology was assessed using questionnaires filled in by the parents. In children with a SLD we found high rates of anxiety (21%), depression (28%), ADHD (28%), and conduct disorder (22%). Children </w:t>
+      </w:r>
+      <w:r>
+        <w:t>with SL</w:t>
       </w:r>
       <w:bookmarkStart w:id="2" w:name="_GoBack"/>
       <w:bookmarkEnd w:id="2"/>
       <w:r>
-        <w:t>with SLD</w:t>
+        <w:t>D</w:t>
       </w:r>
       <w:r>
         <w:t xml:space="preserve"> </w:t>
@@ -266,11 +493,12 @@
     <w:p>
       <w:pPr>
         <w:spacing w:line="480" w:lineRule="auto"/>
+        <w:jc w:val="center"/>
         <w:outlineLvl w:val="0"/>
       </w:pPr>
       <w:r>
         <w:lastRenderedPageBreak/>
-        <w:t>1 Introduction</w:t>
+        <w:t>Introduction</w:t>
       </w:r>
     </w:p>
     <w:p>
@@ -765,7 +993,19 @@
       <w:bookmarkEnd w:id="141"/>
       <w:bookmarkEnd w:id="142"/>
       <w:r>
-        <w:t xml:space="preserve"> showed that anxiety disorders were more than twice as prevalent in children with dyslexia compared to children without dyslexia. The relation between anxiety in dyslexia appears to be mostly domain-specific </w:t>
+        <w:t xml:space="preserve"> showed that anxiety disorders were more than twice as prevalent in children with dyslexia compared to children without dyslexia. The relation between anxiety </w:t>
+      </w:r>
+      <w:r>
+        <w:t>a</w:t>
+      </w:r>
+      <w:r>
+        <w:t>n</w:t>
+      </w:r>
+      <w:r>
+        <w:t>d</w:t>
+      </w:r>
+      <w:r>
+        <w:t xml:space="preserve"> dyslexia appears to be mostly domain-specific </w:t>
       </w:r>
       <w:r>
         <w:fldChar w:fldCharType="begin"/>
@@ -1997,11 +2237,11 @@
       <w:bookmarkStart w:id="447" w:name="__Fieldmark__1236_188362136"/>
       <w:bookmarkStart w:id="448" w:name="__Fieldmark__1297_3969131622"/>
       <w:r>
-        <w:t xml:space="preserve">Willcutt, </w:t>
+        <w:t xml:space="preserve">Willcutt, Escovar, &amp; Menon, </w:t>
       </w:r>
       <w:r>
         <w:lastRenderedPageBreak/>
-        <w:t>Escovar, &amp; Menon, 2014)</w:t>
+        <w:t>2014)</w:t>
       </w:r>
       <w:r>
         <w:fldChar w:fldCharType="end"/>
@@ -2389,20 +2629,24 @@
       <w:pPr>
         <w:pStyle w:val="Heading"/>
         <w:spacing w:line="480" w:lineRule="auto"/>
+        <w:jc w:val="center"/>
         <w:outlineLvl w:val="0"/>
       </w:pPr>
       <w:r>
-        <w:t xml:space="preserve">2 Methods </w:t>
+        <w:t>Materials and m</w:t>
+      </w:r>
+      <w:r>
+        <w:t>ethods</w:t>
       </w:r>
     </w:p>
     <w:p>
       <w:pPr>
         <w:pStyle w:val="Heading"/>
         <w:spacing w:line="480" w:lineRule="auto"/>
-        <w:outlineLvl w:val="0"/>
-      </w:pPr>
-      <w:r>
-        <w:t xml:space="preserve">2.1 Recruitment </w:t>
+        <w:outlineLvl w:val="1"/>
+      </w:pPr>
+      <w:r>
+        <w:t xml:space="preserve">Recruitment </w:t>
       </w:r>
     </w:p>
     <w:p>
@@ -2411,7 +2655,7 @@
       </w:pPr>
       <w:r>
         <w:lastRenderedPageBreak/>
-        <w:t>We invited families with their with 3</w:t>
+        <w:t>We invited families with 3</w:t>
       </w:r>
       <w:r>
         <w:rPr>
@@ -2437,7 +2681,13 @@
         <w:spacing w:line="480" w:lineRule="auto"/>
       </w:pPr>
       <w:r>
-        <w:t>Children and their parents were invited to download and use a web-based application to assess the academic skills and psychopathological profile of the children. The invitation letter included login information for this application, which interested families could use to complete the test battery autonomously within eight weeks. All participants (parents and children) gave informed consent. Study protocols outlining the recruiting procedures in Hesse and Bavaria were approved by the ethics committees of the University Hospital of the Ludwig-Maximilians-University Munich and the German Institute for International Educational Research Frankfurt am Main.</w:t>
+        <w:t xml:space="preserve">Children and their parents were invited to download and use a web-based application to assess the academic skills and psychopathological profile of the children. The invitation letter included login information for this application, which interested families could use to complete the test battery autonomously within eight weeks. All participants (parents and children) gave informed consent. Study protocols outlining the recruiting procedures in Hesse and Bavaria were approved by the ethics committees of the University Hospital of the Ludwig-Maximilians-University Munich and the </w:t>
+      </w:r>
+      <w:r>
+        <w:t>DIPF | Leibniz Institute for Research and Information in Education,</w:t>
+      </w:r>
+      <w:r>
+        <w:t xml:space="preserve"> Frankfurt am Main.</w:t>
       </w:r>
     </w:p>
     <w:p>
@@ -2449,16 +2699,10 @@
       <w:pPr>
         <w:pStyle w:val="Heading"/>
         <w:spacing w:line="480" w:lineRule="auto"/>
-        <w:outlineLvl w:val="0"/>
-      </w:pPr>
-      <w:r>
-        <w:t>2.</w:t>
-      </w:r>
-      <w:r>
-        <w:t>2</w:t>
-      </w:r>
-      <w:r>
-        <w:t xml:space="preserve"> Participants</w:t>
+        <w:outlineLvl w:val="1"/>
+      </w:pPr>
+      <w:r>
+        <w:t>Participants</w:t>
       </w:r>
     </w:p>
     <w:p>
@@ -2510,11 +2754,11 @@
         <w:t>rd</w:t>
       </w:r>
       <w:r>
-        <w:t xml:space="preserve"> grade children was </w:t>
+        <w:t xml:space="preserve"> </w:t>
       </w:r>
       <w:bookmarkStart w:id="512" w:name="_Hlk531781176"/>
       <w:r>
-        <w:t xml:space="preserve">9;3 </w:t>
+        <w:t xml:space="preserve">grade children was 9;3 </w:t>
       </w:r>
       <w:r>
         <w:t xml:space="preserve">years </w:t>
@@ -2536,11 +2780,11 @@
         <w:t>10;2 years</w:t>
       </w:r>
       <w:r>
-        <w:t xml:space="preserve">. Table 1 displays the sample distribution with respect to gender, grade, state, as well as several indicators of </w:t>
+        <w:t xml:space="preserve">. Table 1 displays the sample distribution with respect to gender, grade, state, as well as several indicators of representativeness. The sample is approximately equally distributed in terms of gender and </w:t>
       </w:r>
       <w:r>
         <w:lastRenderedPageBreak/>
-        <w:t xml:space="preserve">representativeness. The sample is approximately equally distributed in terms of gender and grade. In both states, gender is roughly balanced per grade. Mothers with a high educational level, implying high SES, are overrepresented. </w:t>
+        <w:t xml:space="preserve">grade. In both states, gender is roughly balanced per grade. Mothers with a high educational level, implying high SES, are overrepresented. </w:t>
       </w:r>
       <w:r>
         <w:t>The percentage of c</w:t>
@@ -2609,10 +2853,10 @@
       <w:pPr>
         <w:pStyle w:val="Heading"/>
         <w:spacing w:line="480" w:lineRule="auto"/>
-        <w:outlineLvl w:val="0"/>
-      </w:pPr>
-      <w:r>
-        <w:t>2.3 Drop-out and exclusion</w:t>
+        <w:outlineLvl w:val="1"/>
+      </w:pPr>
+      <w:r>
+        <w:t>Drop-out and exclusion</w:t>
       </w:r>
     </w:p>
     <w:p>
@@ -2620,10 +2864,10 @@
         <w:spacing w:line="480" w:lineRule="auto"/>
       </w:pPr>
       <w:r>
-        <w:t xml:space="preserve">For the current study, we excluded cases from the analyses for which the child did not complete all tests up to session four </w:t>
-      </w:r>
-      <w:r>
-        <w:t>(678; 14.9%) or the parent did not complete all questionnaires (652; 14.4%).</w:t>
+        <w:t xml:space="preserve">For the current study, we excluded cases from the analyses for which the child did not complete all tests up to session </w:t>
+      </w:r>
+      <w:r>
+        <w:t>four (678; 14.9%) or the parent did not complete all questionnaires (652; 14.4%).</w:t>
       </w:r>
     </w:p>
     <w:p>
@@ -2643,16 +2887,10 @@
       <w:pPr>
         <w:pStyle w:val="Heading"/>
         <w:spacing w:line="480" w:lineRule="auto"/>
-        <w:outlineLvl w:val="0"/>
-      </w:pPr>
-      <w:r>
-        <w:t>2.</w:t>
-      </w:r>
-      <w:r>
-        <w:t>4</w:t>
-      </w:r>
-      <w:r>
-        <w:t xml:space="preserve"> Collection of data </w:t>
+        <w:outlineLvl w:val="1"/>
+      </w:pPr>
+      <w:r>
+        <w:t xml:space="preserve">Collection of data </w:t>
       </w:r>
     </w:p>
     <w:p>
@@ -2674,17 +2912,17 @@
       </w:r>
       <w:bookmarkEnd w:id="519"/>
       <w:r>
-        <w:t xml:space="preserve">s to an online tablet/smartphone version and additionally embedded in a story frame around a magician to motivate children to do the tests. Using either a smartphone or tablet, participants worked on the tests and questionnaires </w:t>
+        <w:t>s to an online tablet/smartphone version and additionally embedded in a story frame around a magician to motivate children to do the tests. Using either a smartphone or tablet, participants worked on the tests and questionnaires independently at home. For the children tests and questionnaires were grouped into four sessions which had to be worked on for four days</w:t>
+      </w:r>
+      <w:r>
+        <w:t>. There was</w:t>
+      </w:r>
+      <w:r>
+        <w:t xml:space="preserve"> one session for the assessment of </w:t>
       </w:r>
       <w:r>
         <w:lastRenderedPageBreak/>
-        <w:t>independently at home. For the children tests and questionnaires were grouped into four sessions which had to be worked on for four days</w:t>
-      </w:r>
-      <w:r>
-        <w:t>. There was</w:t>
-      </w:r>
-      <w:r>
-        <w:t xml:space="preserve"> one session for the assessment of parent (or other caregiver) ratings. The parental survey addressed, among other things, questions about family history, learning disorders in the family, and the child development. Children were asked to complete an optional fifth session</w:t>
+        <w:t>parent (or other caregiver) ratings. The parental survey addressed, among other things, questions about family history, learning disorders in the family, and the child development. Children were asked to complete an optional fifth session</w:t>
       </w:r>
       <w:r>
         <w:rPr>
@@ -2720,16 +2958,10 @@
       <w:pPr>
         <w:pStyle w:val="Heading"/>
         <w:spacing w:line="480" w:lineRule="auto"/>
-        <w:outlineLvl w:val="0"/>
-      </w:pPr>
-      <w:r>
-        <w:t>2.</w:t>
-      </w:r>
-      <w:r>
-        <w:t>5</w:t>
-      </w:r>
-      <w:r>
-        <w:t xml:space="preserve"> Measures</w:t>
+        <w:outlineLvl w:val="1"/>
+      </w:pPr>
+      <w:r>
+        <w:t>Measures</w:t>
       </w:r>
     </w:p>
     <w:p>
@@ -3044,20 +3276,20 @@
         <w:t xml:space="preserve">. </w:t>
       </w:r>
       <w:r>
-        <w:t xml:space="preserve">The CODY-M 2-4 includes nine subtests focusing on basic number processing (counting, magnitude comparisons), complex number processing (number </w:t>
+        <w:t>The CODY-M 2-4 includes nine subtests focusing on basic number processing (counting, magnitude comparisons), complex number processing (number dictation, number line, domino</w:t>
+      </w:r>
+      <w:r>
+        <w:t xml:space="preserve"> count comparison</w:t>
+      </w:r>
+      <w:r>
+        <w:t>, missing numbers), counting skills (addition, subtraction, multiplication, placeholder tasks), and visuo-spatial working memory (a matrix memory span task).</w:t>
+      </w:r>
+      <w:r>
+        <w:t xml:space="preserve"> All </w:t>
       </w:r>
       <w:r>
         <w:lastRenderedPageBreak/>
-        <w:t>dictation, number line, domino</w:t>
-      </w:r>
-      <w:r>
-        <w:t xml:space="preserve"> count comparison</w:t>
-      </w:r>
-      <w:r>
-        <w:t>, missing numbers), counting skills (addition, subtraction, multiplication, placeholder tasks), and visuo-spatial working memory (a matrix memory span task).</w:t>
-      </w:r>
-      <w:r>
-        <w:t xml:space="preserve"> All scholastic achievement tests used in the present study are recommended by the German evidence-based practical guidelines for diagnosis and treatment in reading and/or spelling disorder </w:t>
+        <w:t xml:space="preserve">scholastic achievement tests used in the present study are recommended by the German evidence-based practical guidelines for diagnosis and treatment in reading and/or spelling disorder </w:t>
       </w:r>
       <w:r>
         <w:fldChar w:fldCharType="begin"/>
@@ -3568,11 +3800,7 @@
       <w:bookmarkEnd w:id="716"/>
       <w:bookmarkEnd w:id="717"/>
       <w:r>
-        <w:t xml:space="preserve"> was administered. The SCARED has a good internal consistency for the total anxiety score (Cronbach’s α = .91) and </w:t>
-      </w:r>
-      <w:r>
-        <w:lastRenderedPageBreak/>
-        <w:t xml:space="preserve">supported construct validity (e.g., </w:t>
+        <w:t xml:space="preserve"> was administered. The SCARED has a good internal consistency for the total anxiety score (Cronbach’s α = .91) and supported construct validity (e.g., </w:t>
       </w:r>
       <w:bookmarkStart w:id="718" w:name="__Fieldmark__2844_432506600"/>
       <w:bookmarkStart w:id="719" w:name="__Fieldmark__2661_4028627448"/>
@@ -3648,16 +3876,11 @@
       <w:pPr>
         <w:pStyle w:val="Heading"/>
         <w:spacing w:line="480" w:lineRule="auto"/>
-        <w:outlineLvl w:val="0"/>
-      </w:pPr>
-      <w:r>
-        <w:t>2.</w:t>
-      </w:r>
-      <w:r>
-        <w:t>6</w:t>
-      </w:r>
-      <w:r>
-        <w:t>. Data preparation</w:t>
+        <w:outlineLvl w:val="1"/>
+      </w:pPr>
+      <w:r>
+        <w:lastRenderedPageBreak/>
+        <w:t>Data preparation</w:t>
       </w:r>
     </w:p>
     <w:p>
@@ -3748,7 +3971,10 @@
         <w:t xml:space="preserve">; </w:t>
       </w:r>
       <w:r>
-        <w:t xml:space="preserve">version 3.5.0) </w:t>
+        <w:t>version 3.5.0)</w:t>
+      </w:r>
+      <w:r>
+        <w:t xml:space="preserve"> </w:t>
       </w:r>
       <w:r>
         <w:t xml:space="preserve">for </w:t>
@@ -3760,7 +3986,16 @@
         <w:t>9mxp2</w:t>
       </w:r>
       <w:r>
-        <w:t>/).</w:t>
+        <w:t>/)</w:t>
+      </w:r>
+      <w:r>
+        <w:t xml:space="preserve"> </w:t>
+      </w:r>
+      <w:r>
+        <w:t>[dataset]</w:t>
+      </w:r>
+      <w:r>
+        <w:t>.</w:t>
       </w:r>
     </w:p>
     <w:p>
@@ -3772,16 +4007,11 @@
       <w:pPr>
         <w:pStyle w:val="Heading"/>
         <w:spacing w:line="480" w:lineRule="auto"/>
-        <w:outlineLvl w:val="0"/>
-      </w:pPr>
-      <w:r>
-        <w:t>2.</w:t>
-      </w:r>
-      <w:r>
-        <w:t>6</w:t>
-      </w:r>
-      <w:r>
-        <w:t>.1 Implausible data</w:t>
+        <w:ind w:firstLine="709"/>
+        <w:outlineLvl w:val="2"/>
+      </w:pPr>
+      <w:r>
+        <w:t>Implausible data</w:t>
       </w:r>
     </w:p>
     <w:p>
@@ -3871,22 +4101,19 @@
         <w:spacing w:line="480" w:lineRule="auto"/>
       </w:pPr>
       <w:r>
-        <w:t xml:space="preserve">Thirdly, we checked whether a child responded unrealistically quickly, i.e., if it just typed a key instead of seriously working on the test. For each instrument, we first computed the median of the distribution of all single trial response times over all participants. For each </w:t>
-      </w:r>
+        <w:t xml:space="preserve">Thirdly, we checked whether a child responded unrealistically quickly, i.e., if it just typed a key instead of seriously working on the test. For each instrument, we first computed the median of the distribution of all single trial response times over all participants. For each response time in the left tail of this distribution (response times that are smaller, i.e., faster, than the median), we then computed the absolute deviation from the median and standardized it </w:t>
+      </w:r>
+      <w:bookmarkStart w:id="744" w:name="_Hlk523496623"/>
+      <w:r>
+        <w:t xml:space="preserve">by dividing it by </w:t>
+      </w:r>
+      <w:bookmarkEnd w:id="744"/>
+      <w:r>
+        <w:t xml:space="preserve">the median absolute deviation (MAD; i.e., the median of the absolute deviation from the median). </w:t>
+      </w:r>
+      <w:bookmarkStart w:id="745" w:name="_Hlk523497280"/>
       <w:r>
         <w:lastRenderedPageBreak/>
-        <w:t xml:space="preserve">response time in the left tail of this distribution (response times that are smaller, i.e., faster, than the median), we then computed the absolute deviation from the median and standardized it </w:t>
-      </w:r>
-      <w:bookmarkStart w:id="744" w:name="_Hlk523496623"/>
-      <w:r>
-        <w:t xml:space="preserve">by dividing it by </w:t>
-      </w:r>
-      <w:bookmarkEnd w:id="744"/>
-      <w:r>
-        <w:t xml:space="preserve">the median absolute deviation (MAD; i.e., the median of the absolute deviation from the median). </w:t>
-      </w:r>
-      <w:bookmarkStart w:id="745" w:name="_Hlk523497280"/>
-      <w:r>
         <w:t>We considered absolute deviations larger than three times the MAD as unrealistically quick and excluded test data from children</w:t>
       </w:r>
       <w:bookmarkEnd w:id="745"/>
@@ -4014,10 +4241,10 @@
       </w:r>
       <w:bookmarkEnd w:id="754"/>
       <w:r>
-        <w:t xml:space="preserve">excluded </w:t>
-      </w:r>
-      <w:r>
-        <w:t xml:space="preserve">540 (11.9%) cases </w:t>
+        <w:t xml:space="preserve">excluded 540 (11.9%) </w:t>
+      </w:r>
+      <w:r>
+        <w:t xml:space="preserve">cases </w:t>
       </w:r>
       <w:r>
         <w:t>because of implausible data. No data of parent questionnaires appeared to be implausible.</w:t>
@@ -4032,20 +4259,9 @@
       <w:pPr>
         <w:pStyle w:val="Heading"/>
         <w:spacing w:line="480" w:lineRule="auto"/>
-        <w:outlineLvl w:val="0"/>
-        <w:rPr>
-          <w:lang w:val="en-GB"/>
-        </w:rPr>
-      </w:pPr>
-      <w:r>
-        <w:t>2.</w:t>
-      </w:r>
-      <w:r>
-        <w:t>6</w:t>
-      </w:r>
-      <w:r>
-        <w:t xml:space="preserve">.2 </w:t>
-      </w:r>
+        <w:ind w:firstLine="709"/>
+        <w:outlineLvl w:val="2"/>
+      </w:pPr>
       <w:r>
         <w:t>Standardization</w:t>
       </w:r>
@@ -4056,11 +4272,7 @@
       </w:pPr>
       <w:bookmarkStart w:id="755" w:name="move5117479541"/>
       <w:r>
-        <w:t xml:space="preserve">All diagnostic tests assessing children’s scholastic skills as well as psychopathology were normalized to the complete sample that used the web-based application. We decided to </w:t>
-      </w:r>
-      <w:r>
-        <w:lastRenderedPageBreak/>
-        <w:t xml:space="preserve">compute norms based on our own sample instead of using the norms from the norm sample of the original tests as a) the testing conditions in the web-based application deviated from the original tests (mostly paper-pencil versions), b) normalizing the tests to the same sample </w:t>
+        <w:t xml:space="preserve">All diagnostic tests assessing children’s scholastic skills as well as psychopathology were normalized to the complete sample that used the web-based application. We decided to compute norms based on our own sample instead of using the norms from the norm sample of the original tests as a) the testing conditions in the web-based application deviated from the original tests (mostly paper-pencil versions), b) normalizing the tests to the same sample </w:t>
       </w:r>
       <w:bookmarkStart w:id="756" w:name="_Hlk523732050"/>
       <w:r>
@@ -4089,6 +4301,7 @@
         <w:spacing w:line="480" w:lineRule="auto"/>
       </w:pPr>
       <w:r>
+        <w:lastRenderedPageBreak/>
         <w:t>The norms for the CFT 20-R, CODY-M 2-4, WRT 3+ and 4+, and WLLP-R were developed separately for the 3</w:t>
       </w:r>
       <w:r>
@@ -4274,22 +4487,11 @@
       <w:pPr>
         <w:pStyle w:val="Heading"/>
         <w:spacing w:line="480" w:lineRule="auto"/>
-        <w:outlineLvl w:val="0"/>
-      </w:pPr>
-      <w:r>
-        <w:t>2.</w:t>
-      </w:r>
-      <w:r>
-        <w:t>6</w:t>
-      </w:r>
-      <w:r>
-        <w:t>.</w:t>
-      </w:r>
-      <w:r>
-        <w:t>3</w:t>
-      </w:r>
-      <w:r>
-        <w:t xml:space="preserve"> Classification of SLDs and psychopatholog</w:t>
+        <w:ind w:firstLine="709"/>
+        <w:outlineLvl w:val="2"/>
+      </w:pPr>
+      <w:r>
+        <w:t>Classification of SLDs and psychopatholog</w:t>
       </w:r>
       <w:r>
         <w:t>y</w:t>
@@ -4436,11 +4638,7 @@
       <w:bookmarkEnd w:id="808"/>
       <w:bookmarkEnd w:id="809"/>
       <w:r>
-        <w:t xml:space="preserve">. However, 1 SD may be </w:t>
-      </w:r>
-      <w:r>
-        <w:lastRenderedPageBreak/>
-        <w:t xml:space="preserve">used if other information indicates an elevated likelihood for SLD (e.g., clinical or qualitative information). </w:t>
+        <w:t xml:space="preserve">. However, 1 SD may be used if other information indicates an elevated likelihood for SLD (e.g., clinical or qualitative information). </w:t>
       </w:r>
     </w:p>
     <w:p>
@@ -4472,7 +4670,11 @@
       </w:r>
       <w:bookmarkEnd w:id="812"/>
       <w:r>
-        <w:t xml:space="preserve">in the respective standardized test of academic achievement. Furthermore, to ensure optimally distinct classifications, we classified children with a z-score of &gt; -1 as not having an SLD and excluded children with a z-score of &gt; -1.5 and ≤ -1. Since we did not assess other information indicating an elevated likelihood for SLD (as postulated by the DSM-5), we were not able to decide if these children have an SLD or not. </w:t>
+        <w:t xml:space="preserve">in the respective standardized test of academic achievement. Furthermore, to ensure optimally distinct classifications, we classified children with a z-score of &gt; -1 as not having an SLD and excluded children with a z-score of &gt; -1.5 and ≤ -1. Since we did not assess other information indicating </w:t>
+      </w:r>
+      <w:r>
+        <w:lastRenderedPageBreak/>
+        <w:t xml:space="preserve">an elevated likelihood for SLD (as postulated by the DSM-5), we were not able to decide if these children have an SLD or not. </w:t>
       </w:r>
     </w:p>
     <w:p>
@@ -4684,89 +4886,86 @@
         <w:t xml:space="preserve">“reading disorder” </w:t>
       </w:r>
       <w:r>
-        <w:t xml:space="preserve">that </w:t>
+        <w:t>that categorized</w:t>
+      </w:r>
+      <w:r>
+        <w:t xml:space="preserve"> child</w:t>
+      </w:r>
+      <w:r>
+        <w:t xml:space="preserve">ren as having </w:t>
+      </w:r>
+      <w:r>
+        <w:t>a</w:t>
+      </w:r>
+      <w:r>
+        <w:t>n</w:t>
+      </w:r>
+      <w:r>
+        <w:t>y form (both isolated and non-isolated) of</w:t>
+      </w:r>
+      <w:r>
+        <w:t xml:space="preserve"> reading</w:t>
+      </w:r>
+      <w:r>
+        <w:t xml:space="preserve"> disorder, or not</w:t>
+      </w:r>
+      <w:r>
+        <w:t xml:space="preserve">. </w:t>
+      </w:r>
+      <w:r>
+        <w:t>T</w:t>
+      </w:r>
+      <w:r>
+        <w:t>he variable classified children as having a</w:t>
+      </w:r>
+      <w:r>
+        <w:t xml:space="preserve">n </w:t>
+      </w:r>
+      <w:bookmarkStart w:id="815" w:name="_Hlk532539775"/>
+      <w:r>
+        <w:t xml:space="preserve">SLD in reading </w:t>
+      </w:r>
+      <w:bookmarkEnd w:id="815"/>
+      <w:r>
+        <w:t xml:space="preserve">if their reading z-score was </w:t>
+      </w:r>
+      <w:bookmarkStart w:id="816" w:name="_Hlk523739807"/>
+      <w:r>
+        <w:t>≤ -1</w:t>
+      </w:r>
+      <w:bookmarkEnd w:id="816"/>
+      <w:r>
+        <w:t xml:space="preserve">.5 and as having no </w:t>
+      </w:r>
+      <w:r>
+        <w:t>SLD in reading</w:t>
+      </w:r>
+      <w:r>
+        <w:t xml:space="preserve"> if this z-score was </w:t>
+      </w:r>
+      <w:r>
+        <w:rPr>
+          <w:rFonts w:ascii="Calibri" w:hAnsi="Calibri"/>
+        </w:rPr>
+        <w:t xml:space="preserve">&gt; </w:t>
+      </w:r>
+      <w:r>
+        <w:t>-1, independent from the</w:t>
+      </w:r>
+      <w:r>
+        <w:t>ir</w:t>
+      </w:r>
+      <w:r>
+        <w:t xml:space="preserve"> test scores in the </w:t>
+      </w:r>
+      <w:r>
+        <w:t xml:space="preserve">spelling and arithmetic </w:t>
+      </w:r>
+      <w:r>
+        <w:t xml:space="preserve">domains. The variable thus does not only include children with an isolated reading disorder, but all children with a reading disorder, both isolated and not-isolated. </w:t>
       </w:r>
       <w:r>
         <w:lastRenderedPageBreak/>
-        <w:t>categorized</w:t>
-      </w:r>
-      <w:r>
-        <w:t xml:space="preserve"> child</w:t>
-      </w:r>
-      <w:r>
-        <w:t xml:space="preserve">ren as having </w:t>
-      </w:r>
-      <w:r>
-        <w:t>a</w:t>
-      </w:r>
-      <w:r>
-        <w:t>n</w:t>
-      </w:r>
-      <w:r>
-        <w:t>y form (both isolated and non-isolated) of</w:t>
-      </w:r>
-      <w:r>
-        <w:t xml:space="preserve"> reading</w:t>
-      </w:r>
-      <w:r>
-        <w:t xml:space="preserve"> disorder, or not</w:t>
-      </w:r>
-      <w:r>
-        <w:t xml:space="preserve">. </w:t>
-      </w:r>
-      <w:r>
-        <w:t>T</w:t>
-      </w:r>
-      <w:r>
-        <w:t>he variable classified children as having a</w:t>
-      </w:r>
-      <w:r>
-        <w:t xml:space="preserve">n </w:t>
-      </w:r>
-      <w:bookmarkStart w:id="815" w:name="_Hlk532539775"/>
-      <w:r>
-        <w:t xml:space="preserve">SLD in reading </w:t>
-      </w:r>
-      <w:bookmarkEnd w:id="815"/>
-      <w:r>
-        <w:t xml:space="preserve">if their reading z-score was </w:t>
-      </w:r>
-      <w:bookmarkStart w:id="816" w:name="_Hlk523739807"/>
-      <w:r>
-        <w:t>≤ -1</w:t>
-      </w:r>
-      <w:bookmarkEnd w:id="816"/>
-      <w:r>
-        <w:t xml:space="preserve">.5 and as having no </w:t>
-      </w:r>
-      <w:r>
-        <w:t>SLD in reading</w:t>
-      </w:r>
-      <w:r>
-        <w:t xml:space="preserve"> if this z-score was </w:t>
-      </w:r>
-      <w:r>
-        <w:rPr>
-          <w:rFonts w:ascii="Calibri" w:hAnsi="Calibri"/>
-        </w:rPr>
-        <w:t xml:space="preserve">&gt; </w:t>
-      </w:r>
-      <w:r>
-        <w:t>-1, independent from the</w:t>
-      </w:r>
-      <w:r>
-        <w:t>ir</w:t>
-      </w:r>
-      <w:r>
-        <w:t xml:space="preserve"> test scores in the </w:t>
-      </w:r>
-      <w:r>
-        <w:t xml:space="preserve">spelling and arithmetic </w:t>
-      </w:r>
-      <w:r>
-        <w:t xml:space="preserve">domains. The variable thus does not only include children with an isolated reading disorder, but all children with a reading disorder, both isolated and not-isolated. </w:t>
-      </w:r>
-      <w:r>
         <w:t>The third and fourth variables were constructed in a similar way for “spelling disorder” and “arithmetic disorder”.</w:t>
       </w:r>
     </w:p>
@@ -4979,17 +5178,10 @@
       <w:pPr>
         <w:pStyle w:val="Heading"/>
         <w:spacing w:line="480" w:lineRule="auto"/>
-        <w:outlineLvl w:val="0"/>
-      </w:pPr>
-      <w:r>
-        <w:lastRenderedPageBreak/>
-        <w:t>2.</w:t>
-      </w:r>
-      <w:r>
-        <w:t>7</w:t>
-      </w:r>
-      <w:r>
-        <w:t xml:space="preserve"> Statistical analyses </w:t>
+        <w:outlineLvl w:val="1"/>
+      </w:pPr>
+      <w:r>
+        <w:t xml:space="preserve">Statistical analyses </w:t>
       </w:r>
     </w:p>
     <w:p>
@@ -4997,7 +5189,11 @@
         <w:spacing w:line="480" w:lineRule="auto"/>
       </w:pPr>
       <w:r>
-        <w:t xml:space="preserve">We used descriptive statistics to compare the children in the different SLD-groups with regard to their test scores in the scholastic achievement tests and to the number and percentage of children with anxiety, depression, ADHD, and conduct disorder. To illustrate the overlap of the different psychopathologies in children with and without SLD, we used the visualization technique “UpSet” </w:t>
+        <w:t xml:space="preserve">We used descriptive statistics to compare the children in the different SLD-groups with regard to their test scores in the scholastic achievement tests and to the number and percentage of children with anxiety, depression, ADHD, and conduct disorder. To illustrate the overlap of the different psychopathologies in children with and without SLD, we used the visualization </w:t>
+      </w:r>
+      <w:r>
+        <w:lastRenderedPageBreak/>
+        <w:t xml:space="preserve">technique “UpSet” </w:t>
       </w:r>
       <w:r>
         <w:fldChar w:fldCharType="begin"/>
@@ -5246,11 +5442,7 @@
       <w:bookmarkStart w:id="850" w:name="_Hlk523760909"/>
       <w:bookmarkEnd w:id="850"/>
       <w:r>
-        <w:t xml:space="preserve">with </w:t>
-      </w:r>
-      <w:r>
-        <w:lastRenderedPageBreak/>
-        <w:t xml:space="preserve">the </w:t>
+        <w:t xml:space="preserve">with the </w:t>
       </w:r>
       <w:bookmarkStart w:id="851" w:name="_Hlk531714840"/>
       <w:r>
@@ -5338,20 +5530,22 @@
     <w:p>
       <w:pPr>
         <w:spacing w:line="480" w:lineRule="auto"/>
+        <w:jc w:val="center"/>
         <w:outlineLvl w:val="0"/>
       </w:pPr>
       <w:r>
-        <w:t>3 Results</w:t>
+        <w:lastRenderedPageBreak/>
+        <w:t>Results</w:t>
       </w:r>
     </w:p>
     <w:p>
       <w:pPr>
         <w:pStyle w:val="Heading"/>
         <w:spacing w:line="480" w:lineRule="auto"/>
-        <w:outlineLvl w:val="0"/>
-      </w:pPr>
-      <w:r>
-        <w:t xml:space="preserve">3.1 Descriptive statistics </w:t>
+        <w:outlineLvl w:val="1"/>
+      </w:pPr>
+      <w:r>
+        <w:t xml:space="preserve">Descriptive statistics </w:t>
       </w:r>
       <w:r>
         <w:t xml:space="preserve">for </w:t>
@@ -5371,7 +5565,10 @@
         <w:t xml:space="preserve">Table 2 shows the numbers of children that were categorized into each of the eight SLD groups and their average intelligence quotients (IQ; CFT-20R) as well as reading (WLLP-R), </w:t>
       </w:r>
       <w:r>
-        <w:t>spelling (WRT), and arithmetic (Cody-M 2-4) T-scores. An isolated spelling disorder occurs in 47 cases (1.6%) within the sample; an isolated reading disorder in 55 cases (1.8%), and arithmetic disorder in 56 cases (1.9%). We refer to Table 2 for the numbers and percentages of children with the various forms of comorbid SLDs.</w:t>
+        <w:t xml:space="preserve">spelling (WRT), and arithmetic (Cody-M 2-4) T-scores. An isolated spelling disorder occurs in </w:t>
+      </w:r>
+      <w:r>
+        <w:t>47 cases (1.6%) within the sample; an isolated reading disorder in 55 cases (1.8%), and arithmetic disorder in 56 cases (1.9%). We refer to Table 2 for the numbers and percentages of children with the various forms of comorbid SLDs.</w:t>
       </w:r>
     </w:p>
     <w:p>
@@ -5379,10 +5576,10 @@
         <w:spacing w:line="480" w:lineRule="auto"/>
       </w:pPr>
       <w:r>
-        <w:t xml:space="preserve">The average IQ is lower for children with an isolated arithmetic disorder than for children with an isolated reading or spelling disorder (M = 93.11 (95% CI = 90.06–96.15) vs. M = 101.73 (95% CI = 98.3–105.16) respectively M = 93.11 (95% CI = 90.06–96.15) vs. M = 98.3 (95% CI = 94.67–101.92)). </w:t>
-      </w:r>
-      <w:r>
-        <w:t>The reading, spelling, and arithmetic T-scores reflect the criteria chosen in the grouping procedure</w:t>
+        <w:t xml:space="preserve">The average IQ is lower for children with an isolated arithmetic disorder than for children with an isolated reading or spelling disorder (M = 93.11 (95% CI = 90.06–96.15) vs. M = 101.73 (95% CI = 98.3–105.16) respectively M = 93.11 (95% CI = 90.06–96.15) vs. M = 98.3 (95% CI = 94.67–101.92)). The reading, spelling, and arithmetic T-scores reflect the criteria chosen in the grouping </w:t>
+      </w:r>
+      <w:r>
+        <w:t>procedure</w:t>
       </w:r>
       <w:r>
         <w:t>.</w:t>
@@ -5397,10 +5594,10 @@
       <w:pPr>
         <w:pStyle w:val="Heading"/>
         <w:spacing w:line="480" w:lineRule="auto"/>
-        <w:outlineLvl w:val="0"/>
-      </w:pPr>
-      <w:r>
-        <w:t>3.2 Numbers and percentages of children with psychopathology per SLD group</w:t>
+        <w:outlineLvl w:val="1"/>
+      </w:pPr>
+      <w:r>
+        <w:t>Numbers and percentages of children with psychopathology per SLD group</w:t>
       </w:r>
       <w:r>
         <w:t xml:space="preserve"> </w:t>
@@ -5414,21 +5611,21 @@
         <w:t xml:space="preserve">Table 3 shows the number and percentages of children in the eight SLD-groups that fulfill the chosen cut-off for anxiety, depression, conduct disorder, or ADHD. The individual group sizes are relatively small. Based on the descriptive statistics, the occurrence of psychopathology in all four areas seems higher in the 7 SLD groups than in the group of children without SLD. </w:t>
       </w:r>
       <w:r>
-        <w:t xml:space="preserve">The only exception is the occurrence of conduct disorder in children </w:t>
+        <w:t>The only exception is the occurrence of conduct disorder in children with an isolated reading disorder.</w:t>
+      </w:r>
+      <w:r>
+        <w:t xml:space="preserve"> The occurrence of psychopathology seems to increase in children with SLDs in multiple areas. Remarkably </w:t>
+      </w:r>
+      <w:r>
+        <w:t xml:space="preserve">high are the occurrence of depression in children with comorbid reading and spelling </w:t>
+      </w:r>
+      <w:bookmarkStart w:id="859" w:name="_Hlk534642441"/>
+      <w:r>
+        <w:t xml:space="preserve">disorder (52%), of conduct disorder in children with comorbid reading and arithmetic disorder (42%), and of ADHD in children with combined spelling and arithmetic disorder (44%). For children classified as having any SLD, the </w:t>
       </w:r>
       <w:r>
         <w:lastRenderedPageBreak/>
-        <w:t>with an isolated reading disorder.</w:t>
-      </w:r>
-      <w:r>
-        <w:t xml:space="preserve"> The occurrence of psychopathology seems to increase in children with SLDs in multiple areas. Remarkably </w:t>
-      </w:r>
-      <w:r>
-        <w:t xml:space="preserve">high are the occurrence of depression in children with comorbid reading and spelling </w:t>
-      </w:r>
-      <w:bookmarkStart w:id="859" w:name="_Hlk534642441"/>
-      <w:r>
-        <w:t>disorder (52%), of conduct disorder in children with comorbid reading and arithmetic disorder (42%), and of ADHD in children with combined spelling and arithmetic disorder (44%). For children classified as having any SLD, the occurrence of comorbid psychopathology are 21% (anxiety), 28% (depression), 28% (ADHD), and 22% (conduct disorder).</w:t>
+        <w:t>occurrence of comorbid psychopathology are 21% (anxiety), 28% (depression), 28% (ADHD), and 22% (conduct disorder).</w:t>
       </w:r>
     </w:p>
     <w:p>
@@ -5526,10 +5723,10 @@
       <w:pPr>
         <w:pStyle w:val="Heading"/>
         <w:spacing w:line="480" w:lineRule="auto"/>
-        <w:outlineLvl w:val="0"/>
-      </w:pPr>
-      <w:r>
-        <w:t>3.3 Overlap in psychopathology within the SLD groups</w:t>
+        <w:outlineLvl w:val="1"/>
+      </w:pPr>
+      <w:r>
+        <w:t>Overlap in psychopathology within the SLD groups</w:t>
       </w:r>
       <w:r>
         <w:t xml:space="preserve"> </w:t>
@@ -5549,11 +5746,7 @@
         <w:t>psychopathology</w:t>
       </w:r>
       <w:r>
-        <w:t xml:space="preserve">. </w:t>
-      </w:r>
-      <w:r>
-        <w:lastRenderedPageBreak/>
-        <w:t>This last mentioned group is largest in cases of reading-related or arithmetic SLD as well. In children with spelling disorder, the largest group is formed by those with combined ADHD, depression, and conduct disorder, followed by the group with only ADHD. In children with reading disorder, depression occur</w:t>
+        <w:t>. This last mentioned group is largest in cases of reading-related or arithmetic SLD as well. In children with spelling disorder, the largest group is formed by those with combined ADHD, depression, and conduct disorder, followed by the group with only ADHD. In children with reading disorder, depression occur</w:t>
       </w:r>
       <w:r>
         <w:t>s</w:t>
@@ -5571,10 +5764,10 @@
       <w:pPr>
         <w:pStyle w:val="Heading"/>
         <w:spacing w:line="480" w:lineRule="auto"/>
-        <w:outlineLvl w:val="0"/>
-      </w:pPr>
-      <w:r>
-        <w:t>3.4 Difference in psychopathology between children with and without SLD</w:t>
+        <w:outlineLvl w:val="1"/>
+      </w:pPr>
+      <w:r>
+        <w:t>Difference in psychopathology between children with and without SLD</w:t>
       </w:r>
       <w:r>
         <w:t xml:space="preserve"> </w:t>
@@ -5585,6 +5778,7 @@
         <w:spacing w:line="480" w:lineRule="auto"/>
       </w:pPr>
       <w:r>
+        <w:lastRenderedPageBreak/>
         <w:t xml:space="preserve">Table 4 shows the results of the inferential statistical analysis of the association between SLD status and the presence of anxiety, depression, conduct disorder, and ADHD using Fisher’s exact tests. The occurrence of all four </w:t>
       </w:r>
       <w:r>
@@ -5614,10 +5808,7 @@
         <w:spacing w:line="480" w:lineRule="auto"/>
       </w:pPr>
       <w:r>
-        <w:t xml:space="preserve">ADHD </w:t>
-      </w:r>
-      <w:r>
-        <w:t>are 3.67 (95% CI = 2.83–4.77) times higher if a child has an SLD. For depression, the odds are 3.33 (95% CI = 2.57–4.32) times higher, for anxiety 1.81 (95% CI = 1.38–2.38), and for conduct disorder 2.13 (95% CI = 1.63–2.8) times higher, compared to children without SLD.</w:t>
+        <w:t>ADHD are 3.67 (95% CI = 2.83–4.77) times higher if a child has an SLD. For depression, the odds are 3.33 (95% CI = 2.57–4.32) times higher, for anxiety 1.81 (95% CI = 1.38–2.38), and for conduct disorder 2.13 (95% CI = 1.63–2.8) times higher, compared to children without SLD.</w:t>
       </w:r>
     </w:p>
     <w:p>
@@ -5646,11 +5837,10 @@
         <w:spacing w:line="480" w:lineRule="auto"/>
       </w:pPr>
       <w:r>
-        <w:t xml:space="preserve">The risk for psychopathology increases with increasing number of SLDs. The trend tests show a significant positive trend for the rates of all four disorders (anxiety: z = 4.46, p &lt; .001; depression: z = 9.76, p &lt; .001; ADHD: z = 9.62, p &lt; .001; conduct disorder: z = 5.45, p &lt; .001) over the three levels “no SLD”, “isolated SLD”, and “comorbid SLD”. </w:t>
-      </w:r>
-      <w:r>
-        <w:lastRenderedPageBreak/>
-        <w:t>The estimates for the trend are similarly high for depression (OR = 2.52; 95%-CI = 2.09–3.03) and ADHD (OR = 2.51; 95%-CI = 2.08–3.03), indicating that the odds of having the specific psychopathology increase by a factor of 2.5 per level. The estimates for anxiety (OR = 1.57; 95%-CI = 1.29–1.91) and conduct disorder (OR = 1.73; 95%-CI = 1.42–2.1) are somewhat lower, indicating an increase in odds by around 50% per level.</w:t>
+        <w:t xml:space="preserve">The risk for psychopathology increases with increasing number of SLDs. The trend tests show a significant positive trend for the rates of all four </w:t>
+      </w:r>
+      <w:r>
+        <w:t>disorders (anxiety: z = 4.46, p &lt; .001; depression: z = 9.76, p &lt; .001; ADHD: z = 9.62, p &lt; .001; conduct disorder: z = 5.45, p &lt; .001) over the three levels “no SLD”, “isolated SLD”, and “comorbid SLD”. The estimates for the trend are similarly high for depression (OR = 2.52; 95%-CI = 2.09–3.03) and ADHD (OR = 2.51; 95%-CI = 2.08–3.03), indicating that the odds of having the specific psychopathology increase by a factor of 2.5 per level. The estimates for anxiety (OR = 1.57; 95%-CI = 1.29–1.91) and conduct disorder (OR = 1.73; 95%-CI = 1.42–2.1) are somewhat lower, indicating an increase in odds by around 50% per level.</w:t>
       </w:r>
     </w:p>
     <w:p>
@@ -5658,10 +5848,8 @@
         <w:spacing w:line="480" w:lineRule="auto"/>
       </w:pPr>
       <w:r>
-        <w:t xml:space="preserve">The results of the post-hoc one-sided Fisher’s exact tests show that the occurrence of depression increases significantly over the three levels (no vs. isolated SLD: OR = 2.63, 95%-CI = 1.95–3.56, p &lt; .001; isolated vs. comorbid SLD: OR = 2.33, 95%-CI = 1.45–3.74, p &lt; .001). In contrast, for the other three types of psychopathology, the trend is mostly explained by a higher occurrence in children with an isolated SLD than in children without SLD (anxiety: OR = 1.65, 95%-CI = 1.21–2.27, p = .002; ADHD: OR = 3.3, 95%-CI = 2.47–4.45, p &lt; .001; conduct disorder: &lt;&lt;posthoc_12_ssv&gt;&gt;). The increase in occurrence from isolated SLD to comorbid SLDs is not significant (anxiety: OR = 1.42, 95%-CI = 0.84–2.42, p = .13; ADHD: OR = 1.5, 95%-CI = 0.93–2.43, p = .069; conduct disorder: &lt;&lt;posthoc_23_ssv&gt;&gt;). Figure 3 illustrates the increase in occurrence of the psychopathological disorders with the number </w:t>
-      </w:r>
-      <w:r>
-        <w:t>of SLDs.</w:t>
+        <w:lastRenderedPageBreak/>
+        <w:t>The results of the post-hoc one-sided Fisher’s exact tests show that the occurrence of depression increases significantly over the three levels (no vs. isolated SLD: OR = 2.63, 95%-CI = 1.95–3.56, p &lt; .001; isolated vs. comorbid SLD: OR = 2.33, 95%-CI = 1.45–3.74, p &lt; .001). In contrast, for the other three types of psychopathology, the trend is mostly explained by a higher occurrence in children with an isolated SLD than in children without SLD (anxiety: OR = 1.65, 95%-CI = 1.21–2.27, p = .002; ADHD: OR = 3.3, 95%-CI = 2.47–4.45, p &lt; .001; conduct disorder: OR = 1.99, 95%-CI = 1.47–2.72, p &lt; .001). The increase in occurrence from isolated SLD to comorbid SLDs is not significant (anxiety: OR = 1.42, 95%-CI = 0.84–2.42, p = .13; ADHD: OR = 1.5, 95%-CI = 0.93–2.43, p = .069; conduct disorder: OR = 1.3, 95%-CI = 0.78–2.22, p = .201). Figure 3 illustrates the increase in occurrence of the psychopathological disorders with the number of SLDs.</w:t>
       </w:r>
     </w:p>
     <w:p>
@@ -5682,10 +5870,10 @@
         <w:spacing w:line="480" w:lineRule="auto"/>
       </w:pPr>
       <w:r>
-        <w:t xml:space="preserve">The Poisson regression model describing a child’s number of psychopathologies as a function of its number of SLDs shows a significant positive relationship between the two variables. </w:t>
-      </w:r>
-      <w:r>
-        <w:t>The estimate for the intercept, exponentiated for ease of interpretation, is 0.45 (95-CI = 0.43–0.48, p &lt; .001), which means that the predicted number of psychopathologies for a child without SLD is about 0.5. The (exponentiated) estimate for the slope is 1.66 (95-CI = 1.55–1.79, p &lt; .001). This means that the predicted number of psychopathologies increases by 66% when the number of SLDs increases by 1.</w:t>
+        <w:t xml:space="preserve">The Poisson regression model describing a child’s number of psychopathologies as a function of its number of SLDs shows a significant positive relationship between the two variables. The estimate for the intercept, exponentiated for ease of interpretation, is 0.45 (95-CI = 0.43–0.48, p &lt; .001), which means that the predicted number of psychopathologies for a child without SLD is about 0.5. The (exponentiated) estimate for the slope is 1.66 (95-CI = 1.55–1.79, p &lt; .001). </w:t>
+      </w:r>
+      <w:r>
+        <w:t>This means that the predicted number of psychopathologies increases by 66% when the number of SLDs increases by 1.</w:t>
       </w:r>
     </w:p>
     <w:p>
@@ -5700,10 +5888,11 @@
     <w:p>
       <w:pPr>
         <w:spacing w:line="480" w:lineRule="auto"/>
+        <w:jc w:val="center"/>
         <w:outlineLvl w:val="0"/>
       </w:pPr>
       <w:r>
-        <w:t>4 Discussion</w:t>
+        <w:t>Discussion</w:t>
       </w:r>
     </w:p>
     <w:p>
@@ -5711,7 +5900,6 @@
         <w:spacing w:line="480" w:lineRule="auto"/>
       </w:pPr>
       <w:r>
-        <w:lastRenderedPageBreak/>
         <w:t xml:space="preserve">In the current study, we </w:t>
       </w:r>
       <w:bookmarkStart w:id="861" w:name="_Hlk523935644"/>
@@ -5753,6 +5941,7 @@
         <w:spacing w:line="480" w:lineRule="auto"/>
       </w:pPr>
       <w:r>
+        <w:lastRenderedPageBreak/>
         <w:t>The results show that children in the 3</w:t>
       </w:r>
       <w:r>
@@ -5777,7 +5966,10 @@
         <w:t xml:space="preserve">psychiatric </w:t>
       </w:r>
       <w:r>
-        <w:t xml:space="preserve">disorders than children with no SLD. For children with any SLD the occurrence rates are 21% (anxiety), 28% (depression), 28% (ADHD), and 22% (conduct disorder). ADHD </w:t>
+        <w:t xml:space="preserve">disorders than children with no SLD. For children with any SLD the occurrence rates are 21% (anxiety), 28% (depression), 28% (ADHD), and 22% (conduct disorder). </w:t>
+      </w:r>
+      <w:r>
+        <w:t xml:space="preserve">ADHD </w:t>
       </w:r>
       <w:r>
         <w:t xml:space="preserve">is more prevalent in children </w:t>
@@ -6043,11 +6235,7 @@
       <w:bookmarkEnd w:id="882"/>
       <w:bookmarkEnd w:id="883"/>
       <w:r>
-        <w:t xml:space="preserve">, we did find an increased occurrence of ADHD in children with arithmetic SLD. In fact, ADHD was more prevalent in children with isolated arithmetic disorder (25%) than in children with isolated reading disorder (16%) in our sample. The </w:t>
-      </w:r>
-      <w:r>
-        <w:lastRenderedPageBreak/>
-        <w:t>finding that SLD in multiple domains is related to higher rates of psychopatholog</w:t>
+        <w:t>, we did find an increased occurrence of ADHD in children with arithmetic SLD. In fact, ADHD was more prevalent in children with isolated arithmetic disorder (25%) than in children with isolated reading disorder (16%) in our sample. The finding that SLD in multiple domains is related to higher rates of psychopatholog</w:t>
       </w:r>
       <w:r>
         <w:t>y</w:t>
@@ -6125,7 +6313,11 @@
         <w:spacing w:line="480" w:lineRule="auto"/>
       </w:pPr>
       <w:r>
-        <w:t xml:space="preserve">A notable finding in our descriptive statistics was that children with an isolated arithmetic disorder, on average, have a lower IQ than children with an isolated reading or spelling disorder. This could be related to the fact that children with dyscalculia are known to have difficulties </w:t>
+        <w:t xml:space="preserve">A notable finding in our descriptive statistics was that children with an isolated arithmetic disorder, on average, have a lower IQ than children with an isolated reading or spelling disorder. </w:t>
+      </w:r>
+      <w:r>
+        <w:lastRenderedPageBreak/>
+        <w:t xml:space="preserve">This could be related to the fact that children with dyscalculia are known to have difficulties </w:t>
       </w:r>
       <w:bookmarkStart w:id="889" w:name="_Hlk523937488"/>
       <w:r>
@@ -6258,10 +6450,10 @@
       <w:pPr>
         <w:pStyle w:val="Heading"/>
         <w:spacing w:line="480" w:lineRule="auto"/>
-        <w:outlineLvl w:val="0"/>
-      </w:pPr>
-      <w:r>
-        <w:t xml:space="preserve">4.1 Limitations </w:t>
+        <w:outlineLvl w:val="1"/>
+      </w:pPr>
+      <w:r>
+        <w:t xml:space="preserve">Limitations </w:t>
       </w:r>
       <w:r>
         <w:t>and directions for future research</w:t>
@@ -6438,11 +6630,7 @@
       </w:r>
       <w:bookmarkStart w:id="916" w:name="__Fieldmark__4013_173841316"/>
       <w:r>
-        <w:t xml:space="preserve">ld, Coventry, Olson, &amp; Byrne, 2018; Morgan et al., 2016; Rowland et al., 2018; </w:t>
-      </w:r>
-      <w:r>
-        <w:lastRenderedPageBreak/>
-        <w:t>Russell, Ford, Williams, &amp; Russell, 2016; Russell, Ford, Rosenberg, &amp; Kelly, 2014)</w:t>
+        <w:t>ld, Coventry, Olson, &amp; Byrne, 2018; Morgan et al., 2016; Rowland et al., 2018; Russell, Ford, Williams, &amp; Russell, 2016; Russell, Ford, Rosenberg, &amp; Kelly, 2014)</w:t>
       </w:r>
       <w:r>
         <w:fldChar w:fldCharType="end"/>
@@ -6496,7 +6684,11 @@
         <w:t xml:space="preserve">. As SES seems related to both learning disorders and psychopathology, the overrepresentation of mothers with high educational background could have influenced the results. </w:t>
       </w:r>
       <w:r>
-        <w:t xml:space="preserve">However, the comparability of our study to other studies investigating the relationship between SES and psychopathology/SLD is limited </w:t>
+        <w:t xml:space="preserve">However, the comparability of our study to other studies investigating the relationship between SES and psychopathology/SLD is </w:t>
+      </w:r>
+      <w:r>
+        <w:lastRenderedPageBreak/>
+        <w:t xml:space="preserve">limited </w:t>
       </w:r>
       <w:r>
         <w:t xml:space="preserve">as SES can be </w:t>
@@ -6526,7 +6718,13 @@
         <w:t xml:space="preserve"> </w:t>
       </w:r>
       <w:r>
-        <w:t xml:space="preserve">extend </w:t>
+        <w:t>exten</w:t>
+      </w:r>
+      <w:r>
+        <w:t>t</w:t>
+      </w:r>
+      <w:r>
+        <w:t xml:space="preserve"> </w:t>
       </w:r>
       <w:r>
         <w:t>SES influences our results</w:t>
@@ -6590,38 +6788,38 @@
       </w:r>
       <w:bookmarkEnd w:id="923"/>
       <w:r>
-        <w:t xml:space="preserve">cut-off to use may have influenced the presented results. To avoid this influence, future research could analyze the relation between SLDs and </w:t>
+        <w:t>cut-off to use may have influenced the presented results. To avoid this influence, future research could analyze the relation between SLDs and psychopathological symptoms in a continuous manner. In addition, the identification of subgroups of children with specific combinations of SLDs and psychopatholog</w:t>
+      </w:r>
+      <w:bookmarkStart w:id="924" w:name="_Hlk523989925"/>
+      <w:r>
+        <w:t>y</w:t>
+      </w:r>
+      <w:r>
+        <w:t xml:space="preserve"> could be a topic for future research</w:t>
+      </w:r>
+      <w:bookmarkEnd w:id="924"/>
+      <w:r>
+        <w:t xml:space="preserve">. Besides, </w:t>
+      </w:r>
+      <w:bookmarkStart w:id="925" w:name="_Hlk523990315"/>
+      <w:r>
+        <w:t xml:space="preserve">because of its cross-sectional nature, </w:t>
+      </w:r>
+      <w:bookmarkEnd w:id="925"/>
+      <w:r>
+        <w:t xml:space="preserve">this study cannot make assumptions about </w:t>
+      </w:r>
+      <w:bookmarkStart w:id="926" w:name="_Hlk523990247"/>
+      <w:r>
+        <w:t>the causal mechanisms underlying the studied relationships</w:t>
+      </w:r>
+      <w:bookmarkEnd w:id="926"/>
+      <w:r>
+        <w:t xml:space="preserve">. Future research using longitudinal designs is needed to identify the causal pathways leading to the </w:t>
       </w:r>
       <w:r>
         <w:lastRenderedPageBreak/>
-        <w:t>psychopathological symptoms in a continuous manner. In addition, the identification of subgroups of children with specific combinations of SLDs and psychopatholog</w:t>
-      </w:r>
-      <w:bookmarkStart w:id="924" w:name="_Hlk523989925"/>
-      <w:r>
-        <w:t>y</w:t>
-      </w:r>
-      <w:r>
-        <w:t xml:space="preserve"> could be a topic for future research</w:t>
-      </w:r>
-      <w:bookmarkEnd w:id="924"/>
-      <w:r>
-        <w:t xml:space="preserve">. Besides, </w:t>
-      </w:r>
-      <w:bookmarkStart w:id="925" w:name="_Hlk523990315"/>
-      <w:r>
-        <w:t xml:space="preserve">because of its cross-sectional nature, </w:t>
-      </w:r>
-      <w:bookmarkEnd w:id="925"/>
-      <w:r>
-        <w:t xml:space="preserve">this study cannot make assumptions about </w:t>
-      </w:r>
-      <w:bookmarkStart w:id="926" w:name="_Hlk523990247"/>
-      <w:r>
-        <w:t>the causal mechanisms underlying the studied relationships</w:t>
-      </w:r>
-      <w:bookmarkEnd w:id="926"/>
-      <w:r>
-        <w:t>. Future research using longitudinal designs is needed to identify the causal pathways leading to the comorbidities. More insights into the causal mechanisms could inform daily praxis to counteract and potentially prevent comorbidities from arising. The role of other potentially influencing factors like family factors (e.g., SES), social factors (e.g. the relationship with peers and mobbing), and child factors (e.g. the self-concept) should also be considered.</w:t>
+        <w:t>comorbidities. More insights into the causal mechanisms could inform daily praxis to counteract and potentially prevent comorbidities from arising. The role of other potentially influencing factors like family factors (e.g., SES), social factors (e.g. the relationship with peers and mobbing), and child factors (e.g. the self-concept) should also be considered.</w:t>
       </w:r>
       <w:r>
         <w:t xml:space="preserve"> In addition, because of the relatively high comorbidity rate not only with psychopathology, but also between different SLDs, a relevant question for future research would be if domain-specific </w:t>
@@ -6639,11 +6837,8 @@
       <w:pPr>
         <w:pStyle w:val="Heading"/>
         <w:spacing w:line="480" w:lineRule="auto"/>
-        <w:outlineLvl w:val="0"/>
-      </w:pPr>
-      <w:r>
-        <w:t xml:space="preserve">4.2 </w:t>
-      </w:r>
+        <w:outlineLvl w:val="1"/>
+      </w:pPr>
       <w:r>
         <w:t>Implications for practice</w:t>
       </w:r>
@@ -6715,11 +6910,14 @@
         <w:spacing w:line="480" w:lineRule="auto"/>
       </w:pPr>
       <w:r>
+        <w:t>To give an</w:t>
+      </w:r>
+      <w:r>
+        <w:t xml:space="preserve"> example, a depressive mood often manifests in feelings of inferiority, little self-efficacy and general listlessness. Children who are suffering from depression might not attend reading, spelling and arithmetic interventions as they have the feeling that they do not succeed anyway. Additionally, attending special trainings to ameliorate their scholastic achievement might cost depressed children more effort than normally developing children as they tend to draw back at home and avoid social interactions. On the other hand, earning bad marks in school </w:t>
+      </w:r>
+      <w:r>
         <w:lastRenderedPageBreak/>
-        <w:t>To give an</w:t>
-      </w:r>
-      <w:r>
-        <w:t xml:space="preserve"> example, a depressive mood often manifests in feelings of inferiority, little self-efficacy and general listlessness. Children who are suffering from depression might not attend reading, spelling and arithmetic interventions as they have the feeling that they do not succeed anyway. Additionally, attending special trainings to ameliorate their scholastic achievement might cost depressed children more effort than normally developing children as they tend to draw back at home and avoid social interactions. On the other hand, earning bad marks in school due to their SLD may constitute a further mental burden and reinforce the depressive mood in the affected children. Special interventions addressed to children with both SLD and depression should focus on improving self-efficacy in general and particularly with regard to SLD. Dysfunctional thoughts concerning the poor performance in the area of the SLD should be explored and cognitively restructured. </w:t>
+        <w:t xml:space="preserve">due to their SLD may constitute a further mental burden and reinforce the depressive mood in the affected children. Special interventions addressed to children with both SLD and depression should focus on improving self-efficacy in general and particularly with regard to SLD. Dysfunctional thoughts concerning the poor performance in the area of the SLD should be explored and cognitively restructured. </w:t>
       </w:r>
     </w:p>
     <w:p>
@@ -6797,10 +6995,14 @@
     <w:p>
       <w:pPr>
         <w:spacing w:line="480" w:lineRule="auto"/>
+        <w:jc w:val="center"/>
         <w:outlineLvl w:val="0"/>
       </w:pPr>
       <w:r>
-        <w:t>5 Conclusion</w:t>
+        <w:t>Conclusion</w:t>
+      </w:r>
+      <w:r>
+        <w:t>s</w:t>
       </w:r>
     </w:p>
     <w:p>
@@ -6808,14 +7010,17 @@
         <w:spacing w:line="480" w:lineRule="auto"/>
       </w:pPr>
       <w:r>
+        <w:t>Depression and ADHD, and to a lesser extent anxiety and conduct disorder, are elevated in children with SLD in reading, spelling, and/or arithmetic skills. In children with SLD in multiple learning domains both the chance of psychopathology and the number of psychopathological areas are higher than in children with an isolated SLD.</w:t>
+      </w:r>
+      <w:r>
+        <w:t xml:space="preserve"> </w:t>
+      </w:r>
+      <w:r>
+        <w:t xml:space="preserve">These findings underline the relevance of detecting psychiatric comorbidities in children with SLD in order to </w:t>
+      </w:r>
+      <w:r>
         <w:lastRenderedPageBreak/>
-        <w:t>Depression and ADHD, and to a lesser extent anxiety and conduct disorder, are elevated in children with SLD in reading, spelling, and/or arithmetic skills. In children with SLD in multiple learning domains both the chance of psychopathology and the number of psychopathological areas are higher than in children with an isolated SLD.</w:t>
-      </w:r>
-      <w:r>
-        <w:t xml:space="preserve"> </w:t>
-      </w:r>
-      <w:r>
-        <w:t>These findings underline the relevance of detecting psychiatric comorbidities in children with SLD in order to provide the best possible support to affected children.</w:t>
+        <w:t>provide the best possible support to affected children.</w:t>
       </w:r>
       <w:r>
         <w:t xml:space="preserve"> Possibilities to implement psychotherapeutic methods in interventions for SLD are discussed. </w:t>
@@ -6827,17 +7032,10 @@
     <w:p>
       <w:pPr>
         <w:spacing w:line="480" w:lineRule="auto"/>
+        <w:jc w:val="center"/>
         <w:outlineLvl w:val="0"/>
-        <w:rPr>
-          <w:b/>
-          <w:lang w:val="en-GB"/>
-        </w:rPr>
-      </w:pPr>
-      <w:r>
-        <w:rPr>
-          <w:b/>
-          <w:lang w:val="en-GB"/>
-        </w:rPr>
+      </w:pPr>
+      <w:r>
         <w:lastRenderedPageBreak/>
         <w:t>References</w:t>
       </w:r>
@@ -8152,11 +8350,11 @@
         <w:pStyle w:val="Bibliography"/>
       </w:pPr>
       <w:r>
-        <w:t xml:space="preserve">Sexton, C. C., Gelhorn, H. L., Bell, J. A., &amp; Classi, P. M. (2012). The co-occurrence of reading disorder and ADHD: epidemiology, treatment, psychosocial impact, and </w:t>
+        <w:t xml:space="preserve">Sexton, C. C., Gelhorn, H. L., Bell, J. A., &amp; Classi, P. M. (2012). The co-occurrence of reading disorder and ADHD: epidemiology, treatment, psychosocial impact, and economic </w:t>
       </w:r>
       <w:r>
         <w:lastRenderedPageBreak/>
-        <w:t xml:space="preserve">economic burden. </w:t>
+        <w:t xml:space="preserve">burden. </w:t>
       </w:r>
       <w:r>
         <w:rPr>
@@ -8470,6 +8668,63 @@
       <w:bookmarkEnd w:id="933"/>
       <w:bookmarkEnd w:id="934"/>
       <w:bookmarkEnd w:id="935"/>
+    </w:p>
+    <w:p>
+      <w:pPr>
+        <w:pStyle w:val="Bibliography"/>
+        <w:ind w:left="0" w:firstLine="0"/>
+      </w:pPr>
+    </w:p>
+    <w:p>
+      <w:pPr>
+        <w:pStyle w:val="Bibliography"/>
+        <w:ind w:left="0" w:firstLine="0"/>
+      </w:pPr>
+    </w:p>
+    <w:p>
+      <w:pPr>
+        <w:pStyle w:val="Bibliography"/>
+        <w:ind w:left="0" w:firstLine="0"/>
+      </w:pPr>
+      <w:r>
+        <w:t xml:space="preserve">Table 3: “conduct problems” </w:t>
+      </w:r>
+      <w:r>
+        <w:sym w:font="Wingdings" w:char="F0E0"/>
+      </w:r>
+      <w:r>
+        <w:t xml:space="preserve"> “conduct disorder”</w:t>
+      </w:r>
+    </w:p>
+    <w:p>
+      <w:pPr>
+        <w:pStyle w:val="Bibliography"/>
+        <w:ind w:left="0" w:firstLine="0"/>
+      </w:pPr>
+      <w:r>
+        <w:t xml:space="preserve">Table 4: “occurence” </w:t>
+      </w:r>
+      <w:r>
+        <w:sym w:font="Wingdings" w:char="F0E0"/>
+      </w:r>
+      <w:r>
+        <w:t xml:space="preserve"> “occurrence”</w:t>
+      </w:r>
+    </w:p>
+    <w:p>
+      <w:pPr>
+        <w:pStyle w:val="Bibliography"/>
+        <w:ind w:left="0" w:firstLine="0"/>
+      </w:pPr>
+      <w:r>
+        <w:t>Figure 2: Add at the end of the description: “</w:t>
+      </w:r>
+      <w:r>
+        <w:t>conduct dis. = conduct disorder.</w:t>
+      </w:r>
+      <w:r>
+        <w:t>”</w:t>
+      </w:r>
     </w:p>
     <w:p xmlns:w="http://schemas.openxmlformats.org/wordprocessingml/2006/main" xmlns:wp="http://schemas.openxmlformats.org/drawingml/2006/wordprocessingDrawing" xmlns:r="http://schemas.openxmlformats.org/officeDocument/2006/relationships" xmlns:w14="http://schemas.microsoft.com/office/word/2010/wordml">
       <w:pPr/>
@@ -13934,8 +14189,8 @@
     <w:p xmlns:w="http://schemas.openxmlformats.org/wordprocessingml/2006/main" xmlns:wp="http://schemas.openxmlformats.org/drawingml/2006/wordprocessingDrawing" xmlns:r="http://schemas.openxmlformats.org/officeDocument/2006/relationships" xmlns:w14="http://schemas.microsoft.com/office/word/2010/wordml">
       <w:pPr>
         <w:sectPr xmlns:w="http://schemas.openxmlformats.org/wordprocessingml/2006/main" xmlns:r="http://schemas.openxmlformats.org/officeDocument/2006/relationships">
-          <w:headerReference w:type="default" r:id="rId8"/>
-          <w:footerReference w:type="default" r:id="rId9"/>
+          <w:headerReference w:type="default" r:id="rId12"/>
+          <w:footerReference w:type="default" r:id="rId13"/>
           <w:type w:val="continuous"/>
           <w:pgSz w:w="11906" w:h="16838" w:orient="portrait"/>
           <w:pgMar w:top="1417" w:right="1417" w:bottom="1134" w:left="1417" w:header="0" w:footer="708" w:gutter="0"/>
@@ -19351,8 +19606,8 @@
     <w:p xmlns:w="http://schemas.openxmlformats.org/wordprocessingml/2006/main" xmlns:wp="http://schemas.openxmlformats.org/drawingml/2006/wordprocessingDrawing" xmlns:r="http://schemas.openxmlformats.org/officeDocument/2006/relationships" xmlns:w14="http://schemas.microsoft.com/office/word/2010/wordml">
       <w:pPr>
         <w:sectPr xmlns:w="http://schemas.openxmlformats.org/wordprocessingml/2006/main" xmlns:r="http://schemas.openxmlformats.org/officeDocument/2006/relationships">
-          <w:headerReference w:type="default" r:id="rId8"/>
-          <w:footerReference w:type="default" r:id="rId9"/>
+          <w:headerReference w:type="default" r:id="rId12"/>
+          <w:footerReference w:type="default" r:id="rId13"/>
           <w:type w:val="continuous"/>
           <w:pgSz w:w="16838" w:h="11906" w:orient="landscape"/>
           <w:pgMar w:top="1417" w:right="1417" w:bottom="1134" w:left="1417" w:header="0" w:footer="708" w:gutter="0"/>
@@ -21576,7 +21831,7 @@
                     </pic:cNvPicPr>
                   </pic:nvPicPr>
                   <pic:blipFill>
-                    <a:blip r:embed="rId12"/>
+                    <a:blip r:embed="rId16"/>
                     <a:srcRect/>
                     <a:stretch>
                       <a:fillRect/>
@@ -21636,8 +21891,8 @@
     <w:p xmlns:w="http://schemas.openxmlformats.org/wordprocessingml/2006/main" xmlns:wp="http://schemas.openxmlformats.org/drawingml/2006/wordprocessingDrawing" xmlns:r="http://schemas.openxmlformats.org/officeDocument/2006/relationships" xmlns:w14="http://schemas.microsoft.com/office/word/2010/wordml">
       <w:pPr>
         <w:sectPr xmlns:w="http://schemas.openxmlformats.org/wordprocessingml/2006/main" xmlns:r="http://schemas.openxmlformats.org/officeDocument/2006/relationships">
-          <w:headerReference w:type="default" r:id="rId8"/>
-          <w:footerReference w:type="default" r:id="rId9"/>
+          <w:headerReference w:type="default" r:id="rId12"/>
+          <w:footerReference w:type="default" r:id="rId13"/>
           <w:type w:val="continuous"/>
           <w:pgSz w:w="11906" w:h="16838" w:orient="portrait"/>
           <w:pgMar w:top="1417" w:right="1417" w:bottom="1134" w:left="1417" w:header="0" w:footer="708" w:gutter="0"/>
@@ -21670,7 +21925,7 @@
                     </pic:cNvPicPr>
                   </pic:nvPicPr>
                   <pic:blipFill>
-                    <a:blip r:embed="rId13"/>
+                    <a:blip r:embed="rId17"/>
                     <a:srcRect/>
                     <a:stretch>
                       <a:fillRect/>
@@ -21730,8 +21985,8 @@
     <w:p xmlns:w="http://schemas.openxmlformats.org/wordprocessingml/2006/main" xmlns:wp="http://schemas.openxmlformats.org/drawingml/2006/wordprocessingDrawing" xmlns:r="http://schemas.openxmlformats.org/officeDocument/2006/relationships" xmlns:w14="http://schemas.microsoft.com/office/word/2010/wordml">
       <w:pPr>
         <w:sectPr xmlns:w="http://schemas.openxmlformats.org/wordprocessingml/2006/main" xmlns:r="http://schemas.openxmlformats.org/officeDocument/2006/relationships">
-          <w:headerReference w:type="default" r:id="rId8"/>
-          <w:footerReference w:type="default" r:id="rId9"/>
+          <w:headerReference w:type="default" r:id="rId12"/>
+          <w:footerReference w:type="default" r:id="rId13"/>
           <w:type w:val="continuous"/>
           <w:pgSz w:w="16838" w:h="11906" w:orient="landscape"/>
           <w:pgMar w:top="1417" w:right="1417" w:bottom="1134" w:left="1417" w:header="0" w:footer="708" w:gutter="0"/>
@@ -21764,7 +22019,7 @@
                     </pic:cNvPicPr>
                   </pic:nvPicPr>
                   <pic:blipFill>
-                    <a:blip r:embed="rId14"/>
+                    <a:blip r:embed="rId18"/>
                     <a:srcRect/>
                     <a:stretch>
                       <a:fillRect/>
@@ -21822,8 +22077,8 @@
       </w:r>
     </w:p>
     <w:sectPr>
-      <w:headerReference w:type="default" r:id="rId8"/>
-      <w:footerReference w:type="default" r:id="rId9"/>
+      <w:headerReference w:type="default" r:id="rId12"/>
+      <w:footerReference w:type="default" r:id="rId13"/>
       <w:type w:val="continuous"/>
       <w:pgSz w:w="11906" w:h="16838"/>
       <w:pgMar w:top="1417" w:right="1417" w:bottom="1134" w:left="1417" w:header="0" w:footer="708" w:gutter="0"/>
@@ -21896,7 +22151,7 @@
           <w:rPr>
             <w:noProof/>
           </w:rPr>
-          <w:t>33</w:t>
+          <w:t>3</w:t>
         </w:r>
         <w:r>
           <w:fldChar w:fldCharType="end"/>
@@ -25704,6 +25959,17 @@
       <w:vertAlign w:val="superscript"/>
     </w:rPr>
   </w:style>
+  <w:style w:type="character" w:styleId="Hyperlink">
+    <w:name w:val="Hyperlink"/>
+    <w:basedOn w:val="DefaultParagraphFont"/>
+    <w:uiPriority w:val="99"/>
+    <w:unhideWhenUsed/>
+    <w:rsid w:val="00970E66"/>
+    <w:rPr>
+      <w:color w:val="0000FF" w:themeColor="hyperlink"/>
+      <w:u w:val="single"/>
+    </w:rPr>
+  </w:style>
 </w:styles>
 </file>
 
@@ -25997,7 +26263,7 @@
 </file>
 
 <file path=customXml/itemProps1.xml><?xml version="1.0" encoding="utf-8"?>
-<ds:datastoreItem xmlns:ds="http://schemas.openxmlformats.org/officeDocument/2006/customXml" ds:itemID="{FE7C89D8-7587-F942-BCE2-FFBF29BCE7B3}">
+<ds:datastoreItem xmlns:ds="http://schemas.openxmlformats.org/officeDocument/2006/customXml" ds:itemID="{0934FDD7-54F7-0945-8ACA-558F21383933}">
   <ds:schemaRefs>
     <ds:schemaRef ds:uri="http://schemas.openxmlformats.org/officeDocument/2006/bibliography"/>
   </ds:schemaRefs>

</xml_diff>

<commit_message>
fix typos in tables and figures
</commit_message>
<xml_diff>
--- a/inst/analysis_dir/analysis/manuscript/manuscript.docx
+++ b/inst/analysis_dir/analysis/manuscript/manuscript.docx
@@ -425,45 +425,27 @@
         <w:t xml:space="preserve">also </w:t>
       </w:r>
       <w:r>
-        <w:t>have anxiety, depression, ADHD, and</w:t>
-      </w:r>
-      <w:r>
-        <w:t>/or</w:t>
-      </w:r>
-      <w:r>
-        <w:t xml:space="preserve"> conduct disorder. The sample consisted of 3014 German children from grades 3 and 4 </w:t>
-      </w:r>
-      <w:r>
-        <w:t>(</w:t>
-      </w:r>
-      <w:r>
-        <w:t xml:space="preserve">mean age </w:t>
-      </w:r>
-      <w:r>
-        <w:t xml:space="preserve">9;9 years) who completed tests assessing reading, spelling as well as arithmetic achievement and intelligence via a web-based application. Psychopathology was assessed using questionnaires filled in by the parents. In children with a SLD we found high rates of anxiety (21%), depression (28%), ADHD (28%), and conduct disorder (22%). Children </w:t>
-      </w:r>
-      <w:r>
-        <w:t>with SL</w:t>
+        <w:t>have anxie</w:t>
+      </w:r>
+      <w:r>
+        <w:t xml:space="preserve">ty, depression, ADHD, and/or conduct disorder. The sample consisted of 3014 German children from grades 3 and </w:t>
+      </w:r>
+      <w:r>
+        <w:t xml:space="preserve">4 (mean </w:t>
+      </w:r>
+      <w:r>
+        <w:t xml:space="preserve">age 9;9 years) who completed tests assessing reading, spelling as well as arithmetic achievement and intelligence via a web-based application. Psychopathology was assessed using questionnaires filled in by the parents. In children with a SLD we found high rates of anxiety (21%), depression (28%), ADHD (28%), and conduct disorder (22%). Children </w:t>
       </w:r>
       <w:bookmarkStart w:id="2" w:name="_GoBack"/>
       <w:bookmarkEnd w:id="2"/>
       <w:r>
-        <w:t>D</w:t>
-      </w:r>
-      <w:r>
-        <w:t xml:space="preserve"> </w:t>
-      </w:r>
-      <w:r>
-        <w:t>in multiple learning domains had a higher risk for</w:t>
-      </w:r>
-      <w:r>
-        <w:t xml:space="preserve"> </w:t>
-      </w:r>
-      <w:r>
-        <w:t>psychopathology</w:t>
-      </w:r>
-      <w:r>
-        <w:t xml:space="preserve"> and had a broader spectrum of</w:t>
+        <w:t>with SLD in multiple learning domains had a higher risk for psychopathology and had a b</w:t>
+      </w:r>
+      <w:r>
+        <w:t xml:space="preserve">roader spectrum </w:t>
+      </w:r>
+      <w:r>
+        <w:t>of</w:t>
       </w:r>
       <w:r>
         <w:t xml:space="preserve"> </w:t>
@@ -2736,13 +2718,10 @@
       </w:r>
       <w:bookmarkEnd w:id="511"/>
       <w:r>
-        <w:t xml:space="preserve">of </w:t>
-      </w:r>
-      <w:r>
-        <w:t xml:space="preserve">3014 children with a mean age of 9;9 years (SD = 7 months; range 8;1 to 11;8). </w:t>
-      </w:r>
-      <w:r>
-        <w:t>The mean age</w:t>
+        <w:t xml:space="preserve">of 3014 children with a mean age of 9;9 years (SD = 7 months; range 8;1 to 11;8). The </w:t>
+      </w:r>
+      <w:r>
+        <w:t>mean age</w:t>
       </w:r>
       <w:r>
         <w:t xml:space="preserve"> for 3</w:t>
@@ -2758,13 +2737,13 @@
       </w:r>
       <w:bookmarkStart w:id="512" w:name="_Hlk531781176"/>
       <w:r>
-        <w:t xml:space="preserve">grade children was 9;3 </w:t>
-      </w:r>
-      <w:r>
-        <w:t xml:space="preserve">years </w:t>
-      </w:r>
-      <w:r>
-        <w:t>and for 4</w:t>
+        <w:t xml:space="preserve">grade children </w:t>
+      </w:r>
+      <w:r>
+        <w:t>was 9;3 years and</w:t>
+      </w:r>
+      <w:r>
+        <w:t xml:space="preserve"> for 4</w:t>
       </w:r>
       <w:r>
         <w:rPr>
@@ -2773,14 +2752,14 @@
         <w:t>th</w:t>
       </w:r>
       <w:r>
-        <w:t xml:space="preserve"> grade </w:t>
+        <w:t xml:space="preserve"> </w:t>
       </w:r>
       <w:bookmarkEnd w:id="512"/>
       <w:r>
-        <w:t>10;2 years</w:t>
-      </w:r>
-      <w:r>
-        <w:t xml:space="preserve">. Table 1 displays the sample distribution with respect to gender, grade, state, as well as several indicators of representativeness. The sample is approximately equally distributed in terms of gender and </w:t>
+        <w:t>grade 10;2 years. Table 1 displays the sample distri</w:t>
+      </w:r>
+      <w:r>
+        <w:t xml:space="preserve">bution with respect to gender, grade, state, as well as several indicators of representativeness. The sample is approximately equally distributed in terms of gender and </w:t>
       </w:r>
       <w:r>
         <w:lastRenderedPageBreak/>
@@ -2864,10 +2843,10 @@
         <w:spacing w:line="480" w:lineRule="auto"/>
       </w:pPr>
       <w:r>
-        <w:t xml:space="preserve">For the current study, we excluded cases from the analyses for which the child did not complete all tests up to session </w:t>
-      </w:r>
-      <w:r>
-        <w:t>four (678; 14.9%) or the parent did not complete all questionnaires (652; 14.4%).</w:t>
+        <w:t xml:space="preserve">For the current study, </w:t>
+      </w:r>
+      <w:r>
+        <w:t>we excluded cases from the analyses for which the child did not complete all tests up to session four (678; 14.9%) or the parent did not complete all questionnaires (652; 14.4%).</w:t>
       </w:r>
     </w:p>
     <w:p>
@@ -2875,7 +2854,10 @@
         <w:spacing w:line="480" w:lineRule="auto"/>
       </w:pPr>
       <w:r>
-        <w:t>The sample included 49 sibling pairs. To avoid statistical dependence in the sample, we randomly excluded the data of one sibling per pair. In addition, we excluded 81 (1.8%) cases because of an IQ of 70 or lower and 99 (2.2%) cases because the parents answered to an open question that the child had hearing or visual problems, neurological diseases, or chromosomal defects. In total, we excluded 1528 (33.6%) cases, resulting in the final study sample of 3014 children.</w:t>
+        <w:t xml:space="preserve">The sample included 49 sibling pairs. To avoid statistical dependence in the sample, we randomly excluded the data of one sibling per pair. In addition, we excluded 81 (1.8%) cases because of an IQ of 70 or lower and 99 (2.2%) cases because the parents answered to an open question that the child had hearing or visual problems, neurological diseases, or chromosomal defects. In total, we excluded 1528 (33.6%) cases, resulting in the final study sample of 3014 </w:t>
+      </w:r>
+      <w:r>
+        <w:t>children.</w:t>
       </w:r>
     </w:p>
     <w:p>
@@ -3971,10 +3953,7 @@
         <w:t xml:space="preserve">; </w:t>
       </w:r>
       <w:r>
-        <w:t>version 3.5.0)</w:t>
-      </w:r>
-      <w:r>
-        <w:t xml:space="preserve"> </w:t>
+        <w:t xml:space="preserve">version 3.5.0) </w:t>
       </w:r>
       <w:r>
         <w:t xml:space="preserve">for </w:t>
@@ -4241,10 +4220,7 @@
       </w:r>
       <w:bookmarkEnd w:id="754"/>
       <w:r>
-        <w:t xml:space="preserve">excluded 540 (11.9%) </w:t>
-      </w:r>
-      <w:r>
-        <w:t xml:space="preserve">cases </w:t>
+        <w:t xml:space="preserve">excluded 540 (11.9%) cases </w:t>
       </w:r>
       <w:r>
         <w:t>because of implausible data. No data of parent questionnaires appeared to be implausible.</w:t>
@@ -5576,7 +5552,10 @@
         <w:spacing w:line="480" w:lineRule="auto"/>
       </w:pPr>
       <w:r>
-        <w:t xml:space="preserve">The average IQ is lower for children with an isolated arithmetic disorder than for children with an isolated reading or spelling disorder (M = 93.11 (95% CI = 90.06–96.15) vs. M = 101.73 (95% CI = 98.3–105.16) respectively M = 93.11 (95% CI = 90.06–96.15) vs. M = 98.3 (95% CI = 94.67–101.92)). The reading, spelling, and arithmetic T-scores reflect the criteria chosen in the grouping </w:t>
+        <w:t xml:space="preserve">The average IQ is lower for children with an isolated arithmetic disorder than for children with an isolated reading or spelling disorder (M = 93.11 (95% CI = 90.06–96.15) vs. M = 101.73 (95% CI = 98.3–105.16) respectively M = 93.11 (95% CI = 90.06–96.15) vs. M = 98.3 (95% CI = 94.67–101.92)). </w:t>
+      </w:r>
+      <w:r>
+        <w:t xml:space="preserve">The reading, spelling, and arithmetic T-scores reflect the criteria chosen in the grouping </w:t>
       </w:r>
       <w:r>
         <w:t>procedure</w:t>
@@ -5633,51 +5612,10 @@
         <w:spacing w:line="480" w:lineRule="auto"/>
       </w:pPr>
       <w:r>
-        <w:t xml:space="preserve">Figure 1 displays the number of areas with psychopathology for the more broadly defined groups of children with SLD: “any SLD” (n = 400), “reading disorder” (n = 177), “spelling disorder” (n = 182), and “arithmetic disorder” (n = 157). The </w:t>
-      </w:r>
-      <w:r>
-        <w:t xml:space="preserve">percentage of </w:t>
-      </w:r>
-      <w:bookmarkStart w:id="860" w:name="_Hlk534639595"/>
-      <w:r>
-        <w:t>children w</w:t>
-      </w:r>
-      <w:r>
-        <w:t xml:space="preserve">ithout </w:t>
-      </w:r>
-      <w:r>
-        <w:t xml:space="preserve">any </w:t>
-      </w:r>
-      <w:r>
-        <w:t>psychopathology</w:t>
-      </w:r>
-      <w:r>
-        <w:t xml:space="preserve"> </w:t>
-      </w:r>
-      <w:bookmarkEnd w:id="860"/>
-      <w:r>
-        <w:t xml:space="preserve">is clearly lower in children with </w:t>
-      </w:r>
-      <w:r>
-        <w:t xml:space="preserve">an SLD </w:t>
-      </w:r>
-      <w:r>
-        <w:t xml:space="preserve">than </w:t>
-      </w:r>
-      <w:r>
-        <w:t xml:space="preserve">in those </w:t>
-      </w:r>
-      <w:r>
-        <w:t xml:space="preserve">without an SLD. </w:t>
-      </w:r>
-      <w:r>
-        <w:t>While t</w:t>
-      </w:r>
-      <w:r>
-        <w:t xml:space="preserve">he percentage of children with psychopathology </w:t>
-      </w:r>
-      <w:r>
-        <w:t xml:space="preserve">in a single area </w:t>
+        <w:t xml:space="preserve">Figure 1 displays the number of areas with psychopathology for the more broadly defined groups of children with SLD: “any SLD” (n = 400), “reading disorder” (n = 177), “spelling disorder” (n = 182), and “arithmetic disorder” (n = 157). The percentage of children without any psychopathology is clearly lower in children with an SLD than in those without an SLD. While the percentage of children with psychopathology in a </w:t>
+      </w:r>
+      <w:r>
+        <w:t xml:space="preserve">single area </w:t>
       </w:r>
       <w:r>
         <w:t>does not differ between children with and without SLD</w:t>
@@ -5779,28 +5717,10 @@
       </w:pPr>
       <w:r>
         <w:lastRenderedPageBreak/>
-        <w:t xml:space="preserve">Table 4 shows the results of the inferential statistical analysis of the association between SLD status and the presence of anxiety, depression, conduct disorder, and ADHD using Fisher’s exact tests. The occurrence of all four </w:t>
-      </w:r>
-      <w:r>
-        <w:t>different psychopathologies</w:t>
-      </w:r>
-      <w:r>
-        <w:t xml:space="preserve"> is significantly higher in children with than without SLD (p&lt;.01 for all </w:t>
-      </w:r>
-      <w:r>
-        <w:t>types of psychopathology</w:t>
-      </w:r>
-      <w:r>
-        <w:t xml:space="preserve">). </w:t>
-      </w:r>
-      <w:r>
-        <w:t>T</w:t>
-      </w:r>
-      <w:r>
-        <w:t xml:space="preserve">he odds of </w:t>
-      </w:r>
-      <w:r>
-        <w:t xml:space="preserve">having </w:t>
+        <w:t xml:space="preserve">Table 4 shows the results of the inferential statistical analysis of the association between SLD status and the presence of anxiety, </w:t>
+      </w:r>
+      <w:r>
+        <w:t xml:space="preserve">depression, conduct disorder, and ADHD using Fisher’s exact tests. The occurrence of all four different psychopathologies is significantly higher in children with than without SLD (p&lt;.01 for all types of psychopathology). The odds of having </w:t>
       </w:r>
     </w:p>
     <w:p>
@@ -5837,10 +5757,7 @@
         <w:spacing w:line="480" w:lineRule="auto"/>
       </w:pPr>
       <w:r>
-        <w:t xml:space="preserve">The risk for psychopathology increases with increasing number of SLDs. The trend tests show a significant positive trend for the rates of all four </w:t>
-      </w:r>
-      <w:r>
-        <w:t>disorders (anxiety: z = 4.46, p &lt; .001; depression: z = 9.76, p &lt; .001; ADHD: z = 9.62, p &lt; .001; conduct disorder: z = 5.45, p &lt; .001) over the three levels “no SLD”, “isolated SLD”, and “comorbid SLD”. The estimates for the trend are similarly high for depression (OR = 2.52; 95%-CI = 2.09–3.03) and ADHD (OR = 2.51; 95%-CI = 2.08–3.03), indicating that the odds of having the specific psychopathology increase by a factor of 2.5 per level. The estimates for anxiety (OR = 1.57; 95%-CI = 1.29–1.91) and conduct disorder (OR = 1.73; 95%-CI = 1.42–2.1) are somewhat lower, indicating an increase in odds by around 50% per level.</w:t>
+        <w:t>The risk for psychopathology increases with increasing number of SLDs. The trend tests show a significant positive trend for the rates of all four disorders (anxiety: z = 4.46, p &lt; .001; depression: z = 9.76, p &lt; .001; ADHD: z = 9.62, p &lt; .001; conduct disorder: z = 5.45, p &lt; .001) over the three levels “no SLD”, “isolated SLD”, and “comorbid SLD”. The estimates for the trend are similarly high for depression (OR = 2.52; 95%-CI = 2.09–3.03) and ADHD (OR = 2.51; 95%-CI = 2.08–3.03), indicating that the odds of having the specific psychopathology increase by a factor of 2.5 per level. The estimates for anxiety (OR = 1.57; 95%-CI = 1.29–1.91) and conduct disorder (OR = 1.73; 95%-CI = 1.42–2.1) are somewhat lower, indicating an increase in odds by around 50% per level.</w:t>
       </w:r>
     </w:p>
     <w:p>
@@ -5870,10 +5787,13 @@
         <w:spacing w:line="480" w:lineRule="auto"/>
       </w:pPr>
       <w:r>
-        <w:t xml:space="preserve">The Poisson regression model describing a child’s number of psychopathologies as a function of its number of SLDs shows a significant positive relationship between the two variables. The estimate for the intercept, exponentiated for ease of interpretation, is 0.45 (95-CI = 0.43–0.48, p &lt; .001), which means that the predicted number of psychopathologies for a child without SLD is about 0.5. The (exponentiated) estimate for the slope is 1.66 (95-CI = 1.55–1.79, p &lt; .001). </w:t>
-      </w:r>
-      <w:r>
-        <w:t>This means that the predicted number of psychopathologies increases by 66% when the number of SLDs increases by 1.</w:t>
+        <w:t xml:space="preserve">The Poisson regression model describing a child’s number of psychopathologies as a function of its number of SLDs shows a significant positive relationship between the two variables. The estimate for the intercept, exponentiated for ease of interpretation, is 0.45 (95-CI = 0.43–0.48, p &lt; .001), which means that the predicted number of psychopathologies for a child without SLD is about 0.5. The (exponentiated) estimate for the slope is 1.66 (95-CI = 1.55–1.79, p &lt; .001). This </w:t>
+      </w:r>
+      <w:r>
+        <w:t xml:space="preserve">means that the predicted number of psychopathologies increases by 66% when the number </w:t>
+      </w:r>
+      <w:r>
+        <w:t>of SLDs increases by 1.</w:t>
       </w:r>
     </w:p>
     <w:p>
@@ -5902,30 +5822,30 @@
       <w:r>
         <w:t xml:space="preserve">In the current study, we </w:t>
       </w:r>
-      <w:bookmarkStart w:id="861" w:name="_Hlk523935644"/>
+      <w:bookmarkStart w:id="860" w:name="_Hlk523935644"/>
       <w:r>
         <w:t xml:space="preserve">explored </w:t>
       </w:r>
+      <w:bookmarkEnd w:id="860"/>
+      <w:r>
+        <w:t>the occurrence of anxiety</w:t>
+      </w:r>
+      <w:r>
+        <w:t xml:space="preserve"> disorder</w:t>
+      </w:r>
+      <w:r>
+        <w:t xml:space="preserve">, depression, ADHD, and conduct disorder in children with SLD in reading, spelling, and/or arithmetic skills. We further examined </w:t>
+      </w:r>
+      <w:bookmarkStart w:id="861" w:name="_Hlk523935694"/>
+      <w:bookmarkStart w:id="862" w:name="_Hlk523935744"/>
+      <w:r>
+        <w:t xml:space="preserve">comorbidities between the different forms of </w:t>
+      </w:r>
       <w:bookmarkEnd w:id="861"/>
       <w:r>
-        <w:t>the occurrence of anxiety</w:t>
-      </w:r>
-      <w:r>
-        <w:t xml:space="preserve"> disorder</w:t>
-      </w:r>
-      <w:r>
-        <w:t xml:space="preserve">, depression, ADHD, and conduct disorder in children with SLD in reading, spelling, and/or arithmetic skills. We further examined </w:t>
-      </w:r>
-      <w:bookmarkStart w:id="862" w:name="_Hlk523935694"/>
-      <w:bookmarkStart w:id="863" w:name="_Hlk523935744"/>
-      <w:r>
-        <w:t xml:space="preserve">comorbidities between the different forms of </w:t>
+        <w:t xml:space="preserve">psychopathology </w:t>
       </w:r>
       <w:bookmarkEnd w:id="862"/>
-      <w:r>
-        <w:t xml:space="preserve">psychopathology </w:t>
-      </w:r>
-      <w:bookmarkEnd w:id="863"/>
       <w:r>
         <w:t xml:space="preserve">in children with SLD and differences in occurrence of psychopathology between children with an isolated SLD </w:t>
       </w:r>
@@ -5966,16 +5886,13 @@
         <w:t xml:space="preserve">psychiatric </w:t>
       </w:r>
       <w:r>
-        <w:t xml:space="preserve">disorders than children with no SLD. For children with any SLD the occurrence rates are 21% (anxiety), 28% (depression), 28% (ADHD), and 22% (conduct disorder). </w:t>
-      </w:r>
-      <w:r>
-        <w:t xml:space="preserve">ADHD </w:t>
-      </w:r>
-      <w:r>
-        <w:t xml:space="preserve">is more prevalent in children </w:t>
-      </w:r>
-      <w:r>
-        <w:t xml:space="preserve">with arithmetic or spelling disorder, compared to reading disorder. </w:t>
+        <w:t xml:space="preserve">disorders </w:t>
+      </w:r>
+      <w:r>
+        <w:t xml:space="preserve">than children with no SLD. For children with any SLD the occurrence rates are 21% (anxiety), 28% (depression), 28% (ADHD), and 22% (conduct disorder). ADHD is more prevalent in children with arithmetic or spelling disorder, compared to </w:t>
+      </w:r>
+      <w:r>
+        <w:t xml:space="preserve">reading disorder. </w:t>
       </w:r>
       <w:r>
         <w:t xml:space="preserve">Conduct </w:t>
@@ -6006,74 +5923,74 @@
       <w:r>
         <w:fldChar w:fldCharType="separate"/>
       </w:r>
-      <w:bookmarkStart w:id="864" w:name="__Fieldmark__2928_1538433521"/>
+      <w:bookmarkStart w:id="863" w:name="__Fieldmark__2928_1538433521"/>
       <w:r>
         <w:t>W</w:t>
       </w:r>
-      <w:bookmarkStart w:id="865" w:name="__Fieldmark__3489_2416921879"/>
+      <w:bookmarkStart w:id="864" w:name="__Fieldmark__3489_2416921879"/>
       <w:r>
         <w:t>i</w:t>
       </w:r>
-      <w:bookmarkStart w:id="866" w:name="__Fieldmark__2814_3122512796"/>
+      <w:bookmarkStart w:id="865" w:name="__Fieldmark__2814_3122512796"/>
       <w:r>
         <w:t>l</w:t>
       </w:r>
-      <w:bookmarkStart w:id="867" w:name="__Fieldmark__2839_2702219440"/>
+      <w:bookmarkStart w:id="866" w:name="__Fieldmark__2839_2702219440"/>
       <w:r>
         <w:t>l</w:t>
       </w:r>
-      <w:bookmarkStart w:id="868" w:name="__Fieldmark__3757_173841316"/>
+      <w:bookmarkStart w:id="867" w:name="__Fieldmark__3757_173841316"/>
       <w:r>
         <w:t>cutt et al., 2013)</w:t>
       </w:r>
       <w:r>
         <w:fldChar w:fldCharType="end"/>
       </w:r>
+      <w:bookmarkEnd w:id="863"/>
       <w:bookmarkEnd w:id="864"/>
       <w:bookmarkEnd w:id="865"/>
       <w:bookmarkEnd w:id="866"/>
       <w:bookmarkEnd w:id="867"/>
+      <w:r>
+        <w:t xml:space="preserve">. Whereas ADHD is often described as the most frequently occurring comorbidity in children with SLD </w:t>
+      </w:r>
+      <w:r>
+        <w:fldChar w:fldCharType="begin"/>
+      </w:r>
+      <w:r>
+        <w:instrText>ADDIN ZOTERO_ITEM CSL_CITATION {"citationID":"7yJo7Q3L","properties":{"formattedCitation":"(Sexton et al., 2012)","plainCitation":"(Sexton et al., 2012)","noteIndex":0},"citationItems":[{"id":650,"uris":["http://zotero.org/users/1234652/items/FRM7AXEK"],"uri":["http://zotero.org/users/1234652/items/FRM7AXEK"],"itemData":{"id":650,"type":"article-journal","title":"The co-occurrence of reading disorder and ADHD: epidemiology, treatment, psychosocial impact, and economic burden","container-title":"Journal of Learning Disabilities","page":"538-564","volume":"45","issue":"6","source":"PubMed","abstract":"The co-occurrence of reading disorder (RD) and attention-deficit/hyperactivity disorder (ADHD) has received increasing attention. This review summarizes the epidemiology, treatment strategies, psychosocial impact, and economic burden associated with the co-occurrence of these conditions. Common genetic and neuropsychological deficits may partially explain the high degree of overlap between RD and ADHD. Children who face the additive problems of both disorders are at greater risk for academic failure, psychosocial consequences, and poor long-term outcomes that persist into adulthood. However, few studies have evaluated interventions targeted to this patient population, underscoring the importance of identifying effective multimodal treatments that address the neuropsychological deficits of RD and ADHD through carefully planned clinical research.","DOI":"10.1177/0022219411407772","ISSN":"1538-4780","note":"PMID: 21757683","shortTitle":"The co-occurrence of reading disorder and ADHD","journalAbbreviation":"J Learn Disabil","language":"eng","author":[{"family":"Sexton","given":"Chris C."},{"family":"Gelhorn","given":"Heather L."},{"family":"Bell","given":"Jill A."},{"family":"Classi","given":"Peter M."}],"issued":{"date-parts":[["2012",12]]}}}],"schema":"https://github.com/citation-style-language/schema/raw/master/csl-citation.json"}</w:instrText>
+      </w:r>
+      <w:r>
+        <w:fldChar w:fldCharType="separate"/>
+      </w:r>
+      <w:bookmarkStart w:id="868" w:name="__Fieldmark__2947_1538433521"/>
+      <w:r>
+        <w:t>(</w:t>
+      </w:r>
+      <w:bookmarkStart w:id="869" w:name="__Fieldmark__3504_2416921879"/>
+      <w:r>
+        <w:t>S</w:t>
+      </w:r>
+      <w:bookmarkStart w:id="870" w:name="__Fieldmark__2825_3122512796"/>
+      <w:r>
+        <w:t>e</w:t>
+      </w:r>
+      <w:bookmarkStart w:id="871" w:name="__Fieldmark__2846_2702219440"/>
+      <w:r>
+        <w:t>x</w:t>
+      </w:r>
+      <w:bookmarkStart w:id="872" w:name="__Fieldmark__3762_173841316"/>
+      <w:r>
+        <w:t>ton et al., 2012)</w:t>
+      </w:r>
+      <w:r>
+        <w:fldChar w:fldCharType="end"/>
+      </w:r>
       <w:bookmarkEnd w:id="868"/>
-      <w:r>
-        <w:t xml:space="preserve">. Whereas ADHD is often described as the most frequently occurring comorbidity in children with SLD </w:t>
-      </w:r>
-      <w:r>
-        <w:fldChar w:fldCharType="begin"/>
-      </w:r>
-      <w:r>
-        <w:instrText>ADDIN ZOTERO_ITEM CSL_CITATION {"citationID":"7yJo7Q3L","properties":{"formattedCitation":"(Sexton et al., 2012)","plainCitation":"(Sexton et al., 2012)","noteIndex":0},"citationItems":[{"id":650,"uris":["http://zotero.org/users/1234652/items/FRM7AXEK"],"uri":["http://zotero.org/users/1234652/items/FRM7AXEK"],"itemData":{"id":650,"type":"article-journal","title":"The co-occurrence of reading disorder and ADHD: epidemiology, treatment, psychosocial impact, and economic burden","container-title":"Journal of Learning Disabilities","page":"538-564","volume":"45","issue":"6","source":"PubMed","abstract":"The co-occurrence of reading disorder (RD) and attention-deficit/hyperactivity disorder (ADHD) has received increasing attention. This review summarizes the epidemiology, treatment strategies, psychosocial impact, and economic burden associated with the co-occurrence of these conditions. Common genetic and neuropsychological deficits may partially explain the high degree of overlap between RD and ADHD. Children who face the additive problems of both disorders are at greater risk for academic failure, psychosocial consequences, and poor long-term outcomes that persist into adulthood. However, few studies have evaluated interventions targeted to this patient population, underscoring the importance of identifying effective multimodal treatments that address the neuropsychological deficits of RD and ADHD through carefully planned clinical research.","DOI":"10.1177/0022219411407772","ISSN":"1538-4780","note":"PMID: 21757683","shortTitle":"The co-occurrence of reading disorder and ADHD","journalAbbreviation":"J Learn Disabil","language":"eng","author":[{"family":"Sexton","given":"Chris C."},{"family":"Gelhorn","given":"Heather L."},{"family":"Bell","given":"Jill A."},{"family":"Classi","given":"Peter M."}],"issued":{"date-parts":[["2012",12]]}}}],"schema":"https://github.com/citation-style-language/schema/raw/master/csl-citation.json"}</w:instrText>
-      </w:r>
-      <w:r>
-        <w:fldChar w:fldCharType="separate"/>
-      </w:r>
-      <w:bookmarkStart w:id="869" w:name="__Fieldmark__2947_1538433521"/>
-      <w:r>
-        <w:t>(</w:t>
-      </w:r>
-      <w:bookmarkStart w:id="870" w:name="__Fieldmark__3504_2416921879"/>
-      <w:r>
-        <w:t>S</w:t>
-      </w:r>
-      <w:bookmarkStart w:id="871" w:name="__Fieldmark__2825_3122512796"/>
-      <w:r>
-        <w:t>e</w:t>
-      </w:r>
-      <w:bookmarkStart w:id="872" w:name="__Fieldmark__2846_2702219440"/>
-      <w:r>
-        <w:t>x</w:t>
-      </w:r>
-      <w:bookmarkStart w:id="873" w:name="__Fieldmark__3762_173841316"/>
-      <w:r>
-        <w:t>ton et al., 2012)</w:t>
-      </w:r>
-      <w:r>
-        <w:fldChar w:fldCharType="end"/>
-      </w:r>
       <w:bookmarkEnd w:id="869"/>
       <w:bookmarkEnd w:id="870"/>
       <w:bookmarkEnd w:id="871"/>
       <w:bookmarkEnd w:id="872"/>
-      <w:bookmarkEnd w:id="873"/>
       <w:r>
         <w:rPr>
           <w:lang w:val="en-GB"/>
@@ -6103,204 +6020,204 @@
       <w:r>
         <w:fldChar w:fldCharType="separate"/>
       </w:r>
-      <w:bookmarkStart w:id="874" w:name="__Fieldmark__2968_1538433521"/>
+      <w:bookmarkStart w:id="873" w:name="__Fieldmark__2968_1538433521"/>
       <w:r>
         <w:t>(</w:t>
       </w:r>
-      <w:bookmarkStart w:id="875" w:name="__Fieldmark__3524_2416921879"/>
+      <w:bookmarkStart w:id="874" w:name="__Fieldmark__3524_2416921879"/>
       <w:r>
         <w:t>W</w:t>
       </w:r>
-      <w:bookmarkStart w:id="876" w:name="__Fieldmark__2836_3122512796"/>
+      <w:bookmarkStart w:id="875" w:name="__Fieldmark__2836_3122512796"/>
       <w:r>
         <w:t>i</w:t>
       </w:r>
-      <w:bookmarkStart w:id="877" w:name="__Fieldmark__2855_2702219440"/>
+      <w:bookmarkStart w:id="876" w:name="__Fieldmark__2855_2702219440"/>
       <w:r>
         <w:t>l</w:t>
       </w:r>
-      <w:bookmarkStart w:id="878" w:name="__Fieldmark__3778_173841316"/>
+      <w:bookmarkStart w:id="877" w:name="__Fieldmark__3778_173841316"/>
       <w:r>
         <w:t>lcutt &amp; Pennington, 2000; Willcutt et al., 2013)</w:t>
       </w:r>
       <w:r>
         <w:fldChar w:fldCharType="end"/>
       </w:r>
+      <w:bookmarkEnd w:id="873"/>
       <w:bookmarkEnd w:id="874"/>
       <w:bookmarkEnd w:id="875"/>
       <w:bookmarkEnd w:id="876"/>
       <w:bookmarkEnd w:id="877"/>
+      <w:r>
+        <w:t xml:space="preserve"> </w:t>
+      </w:r>
+      <w:r>
+        <w:t>found an impact of</w:t>
+      </w:r>
+      <w:r>
+        <w:t xml:space="preserve"> </w:t>
+      </w:r>
+      <w:r>
+        <w:t>ADHD</w:t>
+      </w:r>
+      <w:r>
+        <w:t xml:space="preserve"> on</w:t>
+      </w:r>
+      <w:r>
+        <w:t xml:space="preserve"> the relationship between</w:t>
+      </w:r>
+      <w:r>
+        <w:t xml:space="preserve"> SLD and</w:t>
+      </w:r>
+      <w:r>
+        <w:t xml:space="preserve"> </w:t>
+      </w:r>
+      <w:r>
+        <w:t xml:space="preserve">other </w:t>
+      </w:r>
+      <w:r>
+        <w:t>psychopathologies.</w:t>
+      </w:r>
+      <w:r>
+        <w:t xml:space="preserve"> </w:t>
+      </w:r>
+      <w:r>
+        <w:rPr>
+          <w:lang w:val="en-GB"/>
+        </w:rPr>
+        <w:t xml:space="preserve">In our study, we </w:t>
+      </w:r>
+      <w:r>
+        <w:t>found children with, e.g., conduct disorder both with and without comorbid ADHD, which means that ADHD does not always play a role in the comorbidity between SLD and conduct disorder</w:t>
+      </w:r>
+      <w:r>
+        <w:t>,</w:t>
+      </w:r>
+      <w:r>
+        <w:t xml:space="preserve"> </w:t>
+      </w:r>
+      <w:r>
+        <w:t xml:space="preserve">as suggested </w:t>
+      </w:r>
+      <w:r>
+        <w:t>by former studies</w:t>
+      </w:r>
+      <w:r>
+        <w:t>.</w:t>
+      </w:r>
+      <w:r>
+        <w:rPr>
+          <w:lang w:val="en-GB"/>
+        </w:rPr>
+        <w:t xml:space="preserve"> However, as we did not explicitly study moderation, w</w:t>
+      </w:r>
+      <w:r>
+        <w:t xml:space="preserve">e cannot rule out the existence of a moderating effect over the whole group. Contrary to Schuchardt et al. </w:t>
+      </w:r>
+      <w:r>
+        <w:fldChar w:fldCharType="begin"/>
+      </w:r>
+      <w:r>
+        <w:instrText>ADDIN ZOTERO_ITEM CSL_CITATION {"citationID":"0n3wC64J","properties":{"formattedCitation":"(Schuchardt et al., 2015)","plainCitation":"(Schuchardt et al., 2015)","noteIndex":0},"citationItems":[{"id":1329,"uris":["http://zotero.org/users/1234652/items/QXLIATUL"],"uri":["http://zotero.org/users/1234652/items/QXLIATUL"],"itemData":{"id":1329,"type":"article-journal","title":"Die Komorbidität von Lernschwierigkeiten mit ADHS-Symptomen im Grundschulalter","container-title":"Zeitschrift für Kinder- und Jugendpsychiatrie und Psychotherapie","page":"185-193","volume":"43","issue":"3","source":"econtent.hogrefe.com (Atypon)","abstract":"Fragestellung: Bei Kindern mit Schwierigkeiten im Erlernen der Schriftsprache und des Rechnens werden häufig auch Beeinträchtigungen in der Aufmerksamkeitssteuerung sowie eine vermehrte Hyperaktivität und Impulsivität beobachtet. Das Ziel der vorliegenden Analysen bestand in der Bestimmung der Häufigkeit des gemeinsamen Auftretens von Lernschwierigkeiten und ADHS-Symptomen. Methodik: Einbezogen wurden die Daten von 273 Kindern mit Lernschwierigkeiten sowie von 57 Kindern mit einer unterdurchschnittlichen Intelligenz und 270 Kontrollkindern ohne Lernauffälligkeiten. Die nonverbale Intelligenz und die Schulleistungen wurden über standardisierte Leistungstests erhoben, die ADHS-Symptomatik erfolgte über die Befragung der Eltern anhand des FBB-ADHS. Ergebnisse: Die Ergebnisse zeigen, dass nur ca. 5 % der Kinder der Kontrollgruppe einem ADHS-Subtyp nach DSM-IV entsprechen. Gleiches trifft auf Kinder zu, die ausschließlich Rechenschwierigkeiten aufweisen. Demgegenüber zeigen ca. 20 % der Kinder mit Schriftsprachschwierigkeiten und der Kinder mit unterdurchschnittlicher Intelligenz einen ADHS-Subtyp. Während bei Kindern der Kontrollgruppe Jungen ein etwa eineinhalbfach erhöhtes Risiko für einen ADHS-Subtyp aufweisen, ist dieses Risiko bei Kindern mit Lernschwierigkeiten für Jungen zwei- bis sechsfach erhöht. Der gefundene Zusammenhang besteht hauptsächlich zum unaufmerksamen Typus. Mögliche Ursachen für die Befundmuster werden diskutiert.","DOI":"10.1024/1422-4917/a000352","ISSN":"1422-4917","journalAbbreviation":"Z Kinder Jug-Psych","author":[{"family":"Schuchardt","given":"Kirsten"},{"family":"Fischbach","given":"Anne"},{"family":"Balke-Melcher","given":"Christina"},{"family":"Mähler","given":"Claudia"}],"issued":{"date-parts":[["2015",5,1]]}}}],"schema":"https://github.com/citation-style-language/schema/raw/master/csl-citation.json"}</w:instrText>
+      </w:r>
+      <w:r>
+        <w:fldChar w:fldCharType="separate"/>
+      </w:r>
+      <w:bookmarkStart w:id="878" w:name="__Fieldmark__2991_1538433521"/>
+      <w:r>
+        <w:t>(</w:t>
+      </w:r>
+      <w:bookmarkStart w:id="879" w:name="__Fieldmark__3549_2416921879"/>
+      <w:r>
+        <w:t>2</w:t>
+      </w:r>
+      <w:bookmarkStart w:id="880" w:name="__Fieldmark__2849_3122512796"/>
+      <w:r>
+        <w:t>0</w:t>
+      </w:r>
+      <w:bookmarkStart w:id="881" w:name="__Fieldmark__2865_2702219440"/>
+      <w:r>
+        <w:t>1</w:t>
+      </w:r>
+      <w:bookmarkStart w:id="882" w:name="__Fieldmark__3800_173841316"/>
+      <w:r>
+        <w:t>5)</w:t>
+      </w:r>
+      <w:r>
+        <w:fldChar w:fldCharType="end"/>
+      </w:r>
       <w:bookmarkEnd w:id="878"/>
-      <w:r>
-        <w:t xml:space="preserve"> </w:t>
-      </w:r>
-      <w:r>
-        <w:t>found an impact of</w:t>
-      </w:r>
-      <w:r>
-        <w:t xml:space="preserve"> </w:t>
-      </w:r>
-      <w:r>
-        <w:t>ADHD</w:t>
-      </w:r>
-      <w:r>
-        <w:t xml:space="preserve"> on</w:t>
-      </w:r>
-      <w:r>
-        <w:t xml:space="preserve"> the relationship between</w:t>
-      </w:r>
-      <w:r>
-        <w:t xml:space="preserve"> SLD and</w:t>
-      </w:r>
-      <w:r>
-        <w:t xml:space="preserve"> </w:t>
-      </w:r>
-      <w:r>
-        <w:t xml:space="preserve">other </w:t>
-      </w:r>
-      <w:r>
-        <w:t>psychopathologies.</w:t>
-      </w:r>
-      <w:r>
-        <w:t xml:space="preserve"> </w:t>
-      </w:r>
-      <w:r>
-        <w:rPr>
-          <w:lang w:val="en-GB"/>
-        </w:rPr>
-        <w:t xml:space="preserve">In our study, we </w:t>
-      </w:r>
-      <w:r>
-        <w:t>found children with, e.g., conduct disorder both with and without comorbid ADHD, which means that ADHD does not always play a role in the comorbidity between SLD and conduct disorder</w:t>
-      </w:r>
-      <w:r>
-        <w:t>,</w:t>
-      </w:r>
-      <w:r>
-        <w:t xml:space="preserve"> </w:t>
-      </w:r>
-      <w:r>
-        <w:t xml:space="preserve">as suggested </w:t>
-      </w:r>
-      <w:r>
-        <w:t>by former studies</w:t>
-      </w:r>
-      <w:r>
-        <w:t>.</w:t>
-      </w:r>
-      <w:r>
-        <w:rPr>
-          <w:lang w:val="en-GB"/>
-        </w:rPr>
-        <w:t xml:space="preserve"> However, as we did not explicitly study moderation, w</w:t>
-      </w:r>
-      <w:r>
-        <w:t xml:space="preserve">e cannot rule out the existence of a moderating effect over the whole group. Contrary to Schuchardt et al. </w:t>
-      </w:r>
-      <w:r>
-        <w:fldChar w:fldCharType="begin"/>
-      </w:r>
-      <w:r>
-        <w:instrText>ADDIN ZOTERO_ITEM CSL_CITATION {"citationID":"0n3wC64J","properties":{"formattedCitation":"(Schuchardt et al., 2015)","plainCitation":"(Schuchardt et al., 2015)","noteIndex":0},"citationItems":[{"id":1329,"uris":["http://zotero.org/users/1234652/items/QXLIATUL"],"uri":["http://zotero.org/users/1234652/items/QXLIATUL"],"itemData":{"id":1329,"type":"article-journal","title":"Die Komorbidität von Lernschwierigkeiten mit ADHS-Symptomen im Grundschulalter","container-title":"Zeitschrift für Kinder- und Jugendpsychiatrie und Psychotherapie","page":"185-193","volume":"43","issue":"3","source":"econtent.hogrefe.com (Atypon)","abstract":"Fragestellung: Bei Kindern mit Schwierigkeiten im Erlernen der Schriftsprache und des Rechnens werden häufig auch Beeinträchtigungen in der Aufmerksamkeitssteuerung sowie eine vermehrte Hyperaktivität und Impulsivität beobachtet. Das Ziel der vorliegenden Analysen bestand in der Bestimmung der Häufigkeit des gemeinsamen Auftretens von Lernschwierigkeiten und ADHS-Symptomen. Methodik: Einbezogen wurden die Daten von 273 Kindern mit Lernschwierigkeiten sowie von 57 Kindern mit einer unterdurchschnittlichen Intelligenz und 270 Kontrollkindern ohne Lernauffälligkeiten. Die nonverbale Intelligenz und die Schulleistungen wurden über standardisierte Leistungstests erhoben, die ADHS-Symptomatik erfolgte über die Befragung der Eltern anhand des FBB-ADHS. Ergebnisse: Die Ergebnisse zeigen, dass nur ca. 5 % der Kinder der Kontrollgruppe einem ADHS-Subtyp nach DSM-IV entsprechen. Gleiches trifft auf Kinder zu, die ausschließlich Rechenschwierigkeiten aufweisen. Demgegenüber zeigen ca. 20 % der Kinder mit Schriftsprachschwierigkeiten und der Kinder mit unterdurchschnittlicher Intelligenz einen ADHS-Subtyp. Während bei Kindern der Kontrollgruppe Jungen ein etwa eineinhalbfach erhöhtes Risiko für einen ADHS-Subtyp aufweisen, ist dieses Risiko bei Kindern mit Lernschwierigkeiten für Jungen zwei- bis sechsfach erhöht. Der gefundene Zusammenhang besteht hauptsächlich zum unaufmerksamen Typus. Mögliche Ursachen für die Befundmuster werden diskutiert.","DOI":"10.1024/1422-4917/a000352","ISSN":"1422-4917","journalAbbreviation":"Z Kinder Jug-Psych","author":[{"family":"Schuchardt","given":"Kirsten"},{"family":"Fischbach","given":"Anne"},{"family":"Balke-Melcher","given":"Christina"},{"family":"Mähler","given":"Claudia"}],"issued":{"date-parts":[["2015",5,1]]}}}],"schema":"https://github.com/citation-style-language/schema/raw/master/csl-citation.json"}</w:instrText>
-      </w:r>
-      <w:r>
-        <w:fldChar w:fldCharType="separate"/>
-      </w:r>
-      <w:bookmarkStart w:id="879" w:name="__Fieldmark__2991_1538433521"/>
-      <w:r>
-        <w:t>(</w:t>
-      </w:r>
-      <w:bookmarkStart w:id="880" w:name="__Fieldmark__3549_2416921879"/>
-      <w:r>
-        <w:t>2</w:t>
-      </w:r>
-      <w:bookmarkStart w:id="881" w:name="__Fieldmark__2849_3122512796"/>
-      <w:r>
-        <w:t>0</w:t>
-      </w:r>
-      <w:bookmarkStart w:id="882" w:name="__Fieldmark__2865_2702219440"/>
-      <w:r>
-        <w:t>1</w:t>
-      </w:r>
-      <w:bookmarkStart w:id="883" w:name="__Fieldmark__3800_173841316"/>
-      <w:r>
-        <w:t>5)</w:t>
-      </w:r>
-      <w:r>
-        <w:fldChar w:fldCharType="end"/>
-      </w:r>
       <w:bookmarkEnd w:id="879"/>
       <w:bookmarkEnd w:id="880"/>
       <w:bookmarkEnd w:id="881"/>
       <w:bookmarkEnd w:id="882"/>
+      <w:r>
+        <w:t>, we did find an increased occurrence of ADHD in children with arithmetic SLD. In fact, ADHD was more prevalent in children with isolated arithmetic disorder (25%) than in children with isolated reading disorder (16%) in our sample. The finding that SLD in multiple domains is related to higher rates of psychopatholog</w:t>
+      </w:r>
+      <w:r>
+        <w:t>y</w:t>
+      </w:r>
+      <w:r>
+        <w:t xml:space="preserve"> is consistent with the results of previous research </w:t>
+      </w:r>
+      <w:r>
+        <w:fldChar w:fldCharType="begin"/>
+      </w:r>
+      <w:r>
+        <w:instrText>ADDIN ZOTERO_ITEM CSL_CITATION {"citationID":"Z72ra3IP","properties":{"formattedCitation":"(Fischbach et al., 2010; Kohn et al., 2013; Mart\\uc0\\u237{}nez &amp; Semrud-Clikeman, 2004; Erik G. Willcutt et al., 2013)","plainCitation":"(Fischbach et al., 2010; Kohn et al., 2013; Martínez &amp; Semrud-Clikeman, 2004; Erik G. Willcutt et al., 2013)","dontUpdate":true,"noteIndex":0},"citationItems":[{"id":715,"uris":["http://zotero.org/users/1234652/items/FHP3DFUG"],"uri":["http://zotero.org/users/1234652/items/FHP3DFUG"],"itemData":{"id":715,"type":"article-journal","title":"Zeigen Kinder mit schulischen Minderleistungen sozio-emotionale Auffälligkeiten?","container-title":"Zeitschrift für Entwicklungspsychologie und Pädagogische Psychologie","page":"201-210","volume":"42","issue":"4","source":"econtent.hogrefe.com (Atypon)","abstract":"Zusammenfassung.  Die vorliegende Studie geht der Frage nach, ob Kinder mit Minderleistungen im Lesen, Rechtschreiben und/oder Rechnen von sozio-emotionalen Auffälligkeiten betroffen sind. Dabei wird unterschieden, ob bei diesen Kindern eine Lernstörung (diagnostiziert nach ICD 10, F81, Umschriebene Entwicklungsstörung schulischer Fertigkeiten) oder eine Lernschwäche vorliegt. Die Lernschwäche unterscheidet sich von der Lernstörung nur darin, dass das für umschriebene Entwicklungsstörungen schulischer Fertigkeiten erforderliche Diskrepanzkriterium zwischen Schulleistung und Intelligenz nicht erfüllt wird. Die Daten von 317 untersuchten Grundschulkindern mit schulischen Minderleistungen zeigen, dass bei Kindern mit einer diagnostizierten Lernstörung als auch mit Lernschwächen Auffälligkeiten im sozio-emotionalen Bereich vorliegen. Dabei ist es unerheblich, ob die Lernschwierigkeiten in der Schriftsprache oder im Rechnen bestehen. Bedeutsam stärker sind jedoch Kinder betroffen, die in der Schriftsprache als auch im Rechnen kombinierte Lernschwierigkeiten haben. Bei den kombinierten Lernschwierigkeiten zeigt sich zudem, dass Lernstörungen im Vergleich zu Lernschwächen verstärkt mit behavioralen und sozialen Problemen sowie Aufmerksamkeitsdefiziten einhergehen.","DOI":"10.1026/0049-8637/a000025","ISSN":"0049-8637","journalAbbreviation":"Z Entwicklungspsych. &amp; pädagog. Psych.","author":[{"family":"Fischbach","given":"Anne"},{"family":"Schuchardt","given":"Kirsten"},{"family":"Mähler","given":"Claudia"},{"family":"Hasselhorn","given":"Marcus"}],"issued":{"date-parts":[["2010",10,1]]}}},{"id":714,"uris":["http://zotero.org/users/1234652/items/S6F6UZRT"],"uri":["http://zotero.org/users/1234652/items/S6F6UZRT"],"itemData":{"id":714,"type":"article-journal","title":"Psychische Auffälligkeiten bei Umschriebenen Entwicklungsstörungen: Gibt es Unterschiede zwischen Lese-Rechtschreib- und Rechenstörungen?","container-title":"Lernen und Lernstörungen","page":"7-20","volume":"2","issue":"1","source":"econtent.hogrefe.com (Atypon)","abstract":"Diese Studie zielte auf die Untersuchung psychischer Begleitsymptome bei Kindern und Jugendlichen mit Umschriebenen Entwicklungsstörungen (UES) schulischer Fertigkeiten ab. Ausgehend von einer großen, nicht-klinischen Stichprobe von 6- bis 16-Jährigen wurden Schüler mit Lese-Rechtschreibstörungen (n = 136), mit Rechenstörungen (n = 39) und eine Kontrollgruppe ohne Leistungsprobleme (n = 1798) verglichen. Zur Erfassung psychopathologischer Symptome wurden die Eltern befragt sowie die Schüler selbst um eine Einschätzung ihrer Lebensqualität, ihres Selbstwertgefühls und ihrer emotionalen und sozialen Schulerfahrungen gebeten. Die Ergebnisse verdeutlichen, dass Eltern bei Kindern mit Lese-Rechtschreibstörungen und jenen mit Rechenstörungen mehr psychisch auffällige Symptome angeben. Insbesondere hyperkinetische Symptome sind häufiger als in der Kontrollgruppe. Eine Differenzierung der Leitsymptome der Hyperkinetischen Störung in beeinträchtigte Aufmerksamkeit, motorische Überaktivität und Impulsivität unterstreicht, dass insbesondere Aufmerksamkeitsprobleme unabhängig vom Geschlecht mit beiden Störungsbildern verknüpft sind. Anders als erwartet werden keine erhöhten Verhaltens- oder emotionalen Probleme bei Kindern und Jugendlichen mit UES berichtet. Zudem gab es keine signifikanten Unterschiede zwischen den Störungsgruppen, mit Ausnahme eines tendenziellen Effekts bei somatischen Symptomen. Demnach scheinen LRS und Rechenstörung nicht mit unterschiedlichen Profilen psychischer Komorbidität einherzugehen. Kinder und Jugendliche mit UES gaben, unabhängig vom Störungstyp, im Bereich der Schule erwartungsgemäß höhere Problemwerte an. Des Weiteren gehen Rechenstörungen mit höheren Problemwerten in der Gesamteinschätzung der Lebensqualität einher. Während das Selbstwertgefühl insgesamt sowie die generelle Einstellung zur Schule nicht geringer ausgeprägt sind, lässt sich unabhängig vom Störungsbereich eine geringe Anstrengungsbereitschaft bei Kindern mit UES aufdecken. Diese Ergebnisse unterstreichen die Bedeutung psychosozialer Komponenten, die in Diagnostik und Förderung der UES schulischer Fertigkeiten Berücksichtigung finden sollten.","DOI":"10.1024/2235-0977/a000027","ISSN":"2235-0977","shortTitle":"Psychische Auffälligkeiten bei Umschriebenen Entwicklungsstörungen","journalAbbreviation":"Lernen und Lernstörungen","author":[{"family":"Kohn","given":"Juliane"},{"family":"Wyschkon","given":"Anne"},{"family":"Esser","given":"Günter"}],"issued":{"date-parts":[["2013",1,1]]}}},{"id":1339,"uris":["http://zotero.org/users/1234652/items/H5MPFSXB"],"uri":["http://zotero.org/users/1234652/items/H5MPFSXB"],"itemData":{"id":1339,"type":"article-journal","title":"Emotional adjustment and school functioning of young adolescents with multiple versus single learning disabilities","container-title":"Journal of Learning Disabilities","page":"411-420","volume":"37","issue":"5","source":"PubMed","abstract":"Early adolescents (Grades 6-8) with multiple learning disabilities (LD; reading and math) in inclusive settings were compared to adolescents with single LD (reading or math) and typically achieving (TA) peers regarding their psychosocial functioning in two areas of adolescent well-being: emotional adjustment and school functioning. The Behavior Assessment System for Children (Reynolds &amp; Kamphaus, 1998) Self-Report of Personality for adolescents was used to determine well-being. One hundred twenty middle school students-15 boys and 15 girls in each group-were included in the current study. The results confirmed that adolescents with multiple LD (reading and math) reported poorer functioning (i.e., higher T scores) on school maladjustment, clinical maladjustment, emotional symptoms index, attitude to school, atypicality, and depression when compared to TA peers but not when compared to peers with a single LD (reading or math). All three groups differed from the TA group (but not from each other) on sense of inadequacy, with the multiple LD group reporting the highest T scores. Additional analyses indicated significant differences between girls and boys, regardless of disability status. Girls reported higher T scores on the emotional symptoms index, social stress, and depression, but boys reported greater school maladjustment and sensation seeking. Implications for practice and recommendations for future research are discussed.","DOI":"10.1177/00222194040370050401","ISSN":"0022-2194","note":"PMID: 15460348","journalAbbreviation":"J Learn Disabil","language":"eng","author":[{"family":"Martínez","given":"Rebecca S."},{"family":"Semrud-Clikeman","given":"Margaret"}],"issued":{"date-parts":[["2004",10]]}}},{"id":1326,"uris":["http://zotero.org/users/1234652/items/SNWY6P5Q"],"uri":["http://zotero.org/users/1234652/items/SNWY6P5Q"],"itemData":{"id":1326,"type":"article-journal","title":"Comorbidity between reading disability and math disability: Concurrent psychopathology, functional impairment, and neuropsychological functioning","container-title":"Journal of learning disabilities","page":"500-516","volume":"46","issue":"6","source":"PubMed Central","abstract":"Reading disability (RD) and Math Disability (MD) frequently co-occur, but the etiology of this comorbidity is not well understood. Groups with RD only (N = 241), MD only (N = 183), RD+MD (N = 188), and a control group with neither disorder (N = 411) completed a battery of measures of internalizing and externalizing psychopathology, social and academic functioning, and ten neuropsychological processes. Groups with RD only, MD only, and RD+MD were significantly impaired versus the control group on ne</w:instrText>
+      </w:r>
+      <w:r>
+        <w:rPr>
+          <w:lang w:val="de-DE"/>
+        </w:rPr>
+        <w:instrText>arly all measures, and the group with RD+MD was more impaired than the groups with MD and RD alone on measures of internalizing psychopathology, academic functioning, and seven of ten neuropsychological constructs. Multiple regression analyses of the neuropsychological measures indicated that deficits in reading and math were associated with shared weaknesses in working memory, processing speed, and verbal comprehension. In contrast, reading difficulties were uniquely associated with weaknesses in phoneme awareness and naming speed, and math deficits were uniquely associated with weaknesses in set shifting. These results support multiple-deficit neuropsychological models of RD and MD, and suggest that RD and MD are distinct but related disorders that co-occur due to shared neuropsychological weaknesses in working memory, processing speed, and verbal comprehension.","DOI":"10.1177/0022219413477476","ISSN":"0022-2194","note":"PMID: 23449727\nPMCID: PMC3749272","shortTitle":"Comorbidity between reading disability and math disability","journalAbbreviation":"J Learn Disabil","author":[{"family":"Willcutt","given":"Erik G."},{"family":"Petrill","given":"Stephen A."},{"family":"Wu","given":"Sarah"},{"family":"Boada","given":"Richard"},{"family":"DeFries","given":"John C."},{"family":"Olson","given":"Richard K."},{"family":"Pennington","given":"Bruce F."}],"issued":{"date-parts":[["2013"]]}}}],"schema":"https://github.com/citation-style-language/schema/raw/master/csl-citation.json"}</w:instrText>
+      </w:r>
+      <w:r>
+        <w:fldChar w:fldCharType="separate"/>
+      </w:r>
+      <w:bookmarkStart w:id="883" w:name="__Fieldmark__3013_1538433521"/>
+      <w:r>
+        <w:rPr>
+          <w:lang w:val="de-DE"/>
+        </w:rPr>
+        <w:t>(</w:t>
+      </w:r>
+      <w:bookmarkStart w:id="884" w:name="__Fieldmark__3572_2416921879"/>
+      <w:r>
+        <w:rPr>
+          <w:lang w:val="de-DE"/>
+        </w:rPr>
+        <w:t>F</w:t>
+      </w:r>
+      <w:bookmarkStart w:id="885" w:name="__Fieldmark__2860_3122512796"/>
+      <w:r>
+        <w:rPr>
+          <w:lang w:val="de-DE"/>
+        </w:rPr>
+        <w:t>i</w:t>
+      </w:r>
+      <w:bookmarkStart w:id="886" w:name="__Fieldmark__2872_2702219440"/>
+      <w:r>
+        <w:rPr>
+          <w:lang w:val="de-DE"/>
+        </w:rPr>
+        <w:t>s</w:t>
+      </w:r>
+      <w:bookmarkStart w:id="887" w:name="__Fieldmark__3814_173841316"/>
+      <w:r>
+        <w:rPr>
+          <w:lang w:val="de-DE"/>
+        </w:rPr>
+        <w:t>chbach et al., 2010; Kohn et al., 2013; Martínez &amp; Semrud-Clikeman, 2004; Willcutt et al., 2013)</w:t>
+      </w:r>
+      <w:r>
+        <w:fldChar w:fldCharType="end"/>
+      </w:r>
       <w:bookmarkEnd w:id="883"/>
-      <w:r>
-        <w:t>, we did find an increased occurrence of ADHD in children with arithmetic SLD. In fact, ADHD was more prevalent in children with isolated arithmetic disorder (25%) than in children with isolated reading disorder (16%) in our sample. The finding that SLD in multiple domains is related to higher rates of psychopatholog</w:t>
-      </w:r>
-      <w:r>
-        <w:t>y</w:t>
-      </w:r>
-      <w:r>
-        <w:t xml:space="preserve"> is consistent with the results of previous research </w:t>
-      </w:r>
-      <w:r>
-        <w:fldChar w:fldCharType="begin"/>
-      </w:r>
-      <w:r>
-        <w:instrText>ADDIN ZOTERO_ITEM CSL_CITATION {"citationID":"Z72ra3IP","properties":{"formattedCitation":"(Fischbach et al., 2010; Kohn et al., 2013; Mart\\uc0\\u237{}nez &amp; Semrud-Clikeman, 2004; Erik G. Willcutt et al., 2013)","plainCitation":"(Fischbach et al., 2010; Kohn et al., 2013; Martínez &amp; Semrud-Clikeman, 2004; Erik G. Willcutt et al., 2013)","dontUpdate":true,"noteIndex":0},"citationItems":[{"id":715,"uris":["http://zotero.org/users/1234652/items/FHP3DFUG"],"uri":["http://zotero.org/users/1234652/items/FHP3DFUG"],"itemData":{"id":715,"type":"article-journal","title":"Zeigen Kinder mit schulischen Minderleistungen sozio-emotionale Auffälligkeiten?","container-title":"Zeitschrift für Entwicklungspsychologie und Pädagogische Psychologie","page":"201-210","volume":"42","issue":"4","source":"econtent.hogrefe.com (Atypon)","abstract":"Zusammenfassung.  Die vorliegende Studie geht der Frage nach, ob Kinder mit Minderleistungen im Lesen, Rechtschreiben und/oder Rechnen von sozio-emotionalen Auffälligkeiten betroffen sind. Dabei wird unterschieden, ob bei diesen Kindern eine Lernstörung (diagnostiziert nach ICD 10, F81, Umschriebene Entwicklungsstörung schulischer Fertigkeiten) oder eine Lernschwäche vorliegt. Die Lernschwäche unterscheidet sich von der Lernstörung nur darin, dass das für umschriebene Entwicklungsstörungen schulischer Fertigkeiten erforderliche Diskrepanzkriterium zwischen Schulleistung und Intelligenz nicht erfüllt wird. Die Daten von 317 untersuchten Grundschulkindern mit schulischen Minderleistungen zeigen, dass bei Kindern mit einer diagnostizierten Lernstörung als auch mit Lernschwächen Auffälligkeiten im sozio-emotionalen Bereich vorliegen. Dabei ist es unerheblich, ob die Lernschwierigkeiten in der Schriftsprache oder im Rechnen bestehen. Bedeutsam stärker sind jedoch Kinder betroffen, die in der Schriftsprache als auch im Rechnen kombinierte Lernschwierigkeiten haben. Bei den kombinierten Lernschwierigkeiten zeigt sich zudem, dass Lernstörungen im Vergleich zu Lernschwächen verstärkt mit behavioralen und sozialen Problemen sowie Aufmerksamkeitsdefiziten einhergehen.","DOI":"10.1026/0049-8637/a000025","ISSN":"0049-8637","journalAbbreviation":"Z Entwicklungspsych. &amp; pädagog. Psych.","author":[{"family":"Fischbach","given":"Anne"},{"family":"Schuchardt","given":"Kirsten"},{"family":"Mähler","given":"Claudia"},{"family":"Hasselhorn","given":"Marcus"}],"issued":{"date-parts":[["2010",10,1]]}}},{"id":714,"uris":["http://zotero.org/users/1234652/items/S6F6UZRT"],"uri":["http://zotero.org/users/1234652/items/S6F6UZRT"],"itemData":{"id":714,"type":"article-journal","title":"Psychische Auffälligkeiten bei Umschriebenen Entwicklungsstörungen: Gibt es Unterschiede zwischen Lese-Rechtschreib- und Rechenstörungen?","container-title":"Lernen und Lernstörungen","page":"7-20","volume":"2","issue":"1","source":"econtent.hogrefe.com (Atypon)","abstract":"Diese Studie zielte auf die Untersuchung psychischer Begleitsymptome bei Kindern und Jugendlichen mit Umschriebenen Entwicklungsstörungen (UES) schulischer Fertigkeiten ab. Ausgehend von einer großen, nicht-klinischen Stichprobe von 6- bis 16-Jährigen wurden Schüler mit Lese-Rechtschreibstörungen (n = 136), mit Rechenstörungen (n = 39) und eine Kontrollgruppe ohne Leistungsprobleme (n = 1798) verglichen. Zur Erfassung psychopathologischer Symptome wurden die Eltern befragt sowie die Schüler selbst um eine Einschätzung ihrer Lebensqualität, ihres Selbstwertgefühls und ihrer emotionalen und sozialen Schulerfahrungen gebeten. Die Ergebnisse verdeutlichen, dass Eltern bei Kindern mit Lese-Rechtschreibstörungen und jenen mit Rechenstörungen mehr psychisch auffällige Symptome angeben. Insbesondere hyperkinetische Symptome sind häufiger als in der Kontrollgruppe. Eine Differenzierung der Leitsymptome der Hyperkinetischen Störung in beeinträchtigte Aufmerksamkeit, motorische Überaktivität und Impulsivität unterstreicht, dass insbesondere Aufmerksamkeitsprobleme unabhängig vom Geschlecht mit beiden Störungsbildern verknüpft sind. Anders als erwartet werden keine erhöhten Verhaltens- oder emotionalen Probleme bei Kindern und Jugendlichen mit UES berichtet. Zudem gab es keine signifikanten Unterschiede zwischen den Störungsgruppen, mit Ausnahme eines tendenziellen Effekts bei somatischen Symptomen. Demnach scheinen LRS und Rechenstörung nicht mit unterschiedlichen Profilen psychischer Komorbidität einherzugehen. Kinder und Jugendliche mit UES gaben, unabhängig vom Störungstyp, im Bereich der Schule erwartungsgemäß höhere Problemwerte an. Des Weiteren gehen Rechenstörungen mit höheren Problemwerten in der Gesamteinschätzung der Lebensqualität einher. Während das Selbstwertgefühl insgesamt sowie die generelle Einstellung zur Schule nicht geringer ausgeprägt sind, lässt sich unabhängig vom Störungsbereich eine geringe Anstrengungsbereitschaft bei Kindern mit UES aufdecken. Diese Ergebnisse unterstreichen die Bedeutung psychosozialer Komponenten, die in Diagnostik und Förderung der UES schulischer Fertigkeiten Berücksichtigung finden sollten.","DOI":"10.1024/2235-0977/a000027","ISSN":"2235-0977","shortTitle":"Psychische Auffälligkeiten bei Umschriebenen Entwicklungsstörungen","journalAbbreviation":"Lernen und Lernstörungen","author":[{"family":"Kohn","given":"Juliane"},{"family":"Wyschkon","given":"Anne"},{"family":"Esser","given":"Günter"}],"issued":{"date-parts":[["2013",1,1]]}}},{"id":1339,"uris":["http://zotero.org/users/1234652/items/H5MPFSXB"],"uri":["http://zotero.org/users/1234652/items/H5MPFSXB"],"itemData":{"id":1339,"type":"article-journal","title":"Emotional adjustment and school functioning of young adolescents with multiple versus single learning disabilities","container-title":"Journal of Learning Disabilities","page":"411-420","volume":"37","issue":"5","source":"PubMed","abstract":"Early adolescents (Grades 6-8) with multiple learning disabilities (LD; reading and math) in inclusive settings were compared to adolescents with single LD (reading or math) and typically achieving (TA) peers regarding their psychosocial functioning in two areas of adolescent well-being: emotional adjustment and school functioning. The Behavior Assessment System for Children (Reynolds &amp; Kamphaus, 1998) Self-Report of Personality for adolescents was used to determine well-being. One hundred twenty middle school students-15 boys and 15 girls in each group-were included in the current study. The results confirmed that adolescents with multiple LD (reading and math) reported poorer functioning (i.e., higher T scores) on school maladjustment, clinical maladjustment, emotional symptoms index, attitude to school, atypicality, and depression when compared to TA peers but not when compared to peers with a single LD (reading or math). All three groups differed from the TA group (but not from each other) on sense of inadequacy, with the multiple LD group reporting the highest T scores. Additional analyses indicated significant differences between girls and boys, regardless of disability status. Girls reported higher T scores on the emotional symptoms index, social stress, and depression, but boys reported greater school maladjustment and sensation seeking. Implications for practice and recommendations for future research are discussed.","DOI":"10.1177/00222194040370050401","ISSN":"0022-2194","note":"PMID: 15460348","journalAbbreviation":"J Learn Disabil","language":"eng","author":[{"family":"Martínez","given":"Rebecca S."},{"family":"Semrud-Clikeman","given":"Margaret"}],"issued":{"date-parts":[["2004",10]]}}},{"id":1326,"uris":["http://zotero.org/users/1234652/items/SNWY6P5Q"],"uri":["http://zotero.org/users/1234652/items/SNWY6P5Q"],"itemData":{"id":1326,"type":"article-journal","title":"Comorbidity between reading disability and math disability: Concurrent psychopathology, functional impairment, and neuropsychological functioning","container-title":"Journal of learning disabilities","page":"500-516","volume":"46","issue":"6","source":"PubMed Central","abstract":"Reading disability (RD) and Math Disability (MD) frequently co-occur, but the etiology of this comorbidity is not well understood. Groups with RD only (N = 241), MD only (N = 183), RD+MD (N = 188), and a control group with neither disorder (N = 411) completed a battery of measures of internalizing and externalizing psychopathology, social and academic functioning, and ten neuropsychological processes. Groups with RD only, MD only, and RD+MD were significantly impaired versus the control group on ne</w:instrText>
-      </w:r>
-      <w:r>
-        <w:rPr>
-          <w:lang w:val="de-DE"/>
-        </w:rPr>
-        <w:instrText>arly all measures, and the group with RD+MD was more impaired than the groups with MD and RD alone on measures of internalizing psychopathology, academic functioning, and seven of ten neuropsychological constructs. Multiple regression analyses of the neuropsychological measures indicated that deficits in reading and math were associated with shared weaknesses in working memory, processing speed, and verbal comprehension. In contrast, reading difficulties were uniquely associated with weaknesses in phoneme awareness and naming speed, and math deficits were uniquely associated with weaknesses in set shifting. These results support multiple-deficit neuropsychological models of RD and MD, and suggest that RD and MD are distinct but related disorders that co-occur due to shared neuropsychological weaknesses in working memory, processing speed, and verbal comprehension.","DOI":"10.1177/0022219413477476","ISSN":"0022-2194","note":"PMID: 23449727\nPMCID: PMC3749272","shortTitle":"Comorbidity between reading disability and math disability","journalAbbreviation":"J Learn Disabil","author":[{"family":"Willcutt","given":"Erik G."},{"family":"Petrill","given":"Stephen A."},{"family":"Wu","given":"Sarah"},{"family":"Boada","given":"Richard"},{"family":"DeFries","given":"John C."},{"family":"Olson","given":"Richard K."},{"family":"Pennington","given":"Bruce F."}],"issued":{"date-parts":[["2013"]]}}}],"schema":"https://github.com/citation-style-language/schema/raw/master/csl-citation.json"}</w:instrText>
-      </w:r>
-      <w:r>
-        <w:fldChar w:fldCharType="separate"/>
-      </w:r>
-      <w:bookmarkStart w:id="884" w:name="__Fieldmark__3013_1538433521"/>
-      <w:r>
-        <w:rPr>
-          <w:lang w:val="de-DE"/>
-        </w:rPr>
-        <w:t>(</w:t>
-      </w:r>
-      <w:bookmarkStart w:id="885" w:name="__Fieldmark__3572_2416921879"/>
-      <w:r>
-        <w:rPr>
-          <w:lang w:val="de-DE"/>
-        </w:rPr>
-        <w:t>F</w:t>
-      </w:r>
-      <w:bookmarkStart w:id="886" w:name="__Fieldmark__2860_3122512796"/>
-      <w:r>
-        <w:rPr>
-          <w:lang w:val="de-DE"/>
-        </w:rPr>
-        <w:t>i</w:t>
-      </w:r>
-      <w:bookmarkStart w:id="887" w:name="__Fieldmark__2872_2702219440"/>
-      <w:r>
-        <w:rPr>
-          <w:lang w:val="de-DE"/>
-        </w:rPr>
-        <w:t>s</w:t>
-      </w:r>
-      <w:bookmarkStart w:id="888" w:name="__Fieldmark__3814_173841316"/>
-      <w:r>
-        <w:rPr>
-          <w:lang w:val="de-DE"/>
-        </w:rPr>
-        <w:t>chbach et al., 2010; Kohn et al., 2013; Martínez &amp; Semrud-Clikeman, 2004; Willcutt et al., 2013)</w:t>
-      </w:r>
-      <w:r>
-        <w:fldChar w:fldCharType="end"/>
-      </w:r>
       <w:bookmarkEnd w:id="884"/>
       <w:bookmarkEnd w:id="885"/>
       <w:bookmarkEnd w:id="886"/>
       <w:bookmarkEnd w:id="887"/>
-      <w:bookmarkEnd w:id="888"/>
       <w:r>
         <w:rPr>
           <w:lang w:val="de-DE"/>
@@ -6319,7 +6236,7 @@
         <w:lastRenderedPageBreak/>
         <w:t xml:space="preserve">This could be related to the fact that children with dyscalculia are known to have difficulties </w:t>
       </w:r>
-      <w:bookmarkStart w:id="889" w:name="_Hlk523937488"/>
+      <w:bookmarkStart w:id="888" w:name="_Hlk523937488"/>
       <w:r>
         <w:t xml:space="preserve">in visual-spatial processing </w:t>
       </w:r>
@@ -6332,105 +6249,105 @@
       <w:r>
         <w:fldChar w:fldCharType="separate"/>
       </w:r>
-      <w:bookmarkStart w:id="890" w:name="__Fieldmark__3036_1538433521"/>
+      <w:bookmarkStart w:id="889" w:name="__Fieldmark__3036_1538433521"/>
       <w:r>
         <w:t>(</w:t>
       </w:r>
-      <w:bookmarkStart w:id="891" w:name="__Fieldmark__3597_2416921879"/>
+      <w:bookmarkStart w:id="890" w:name="__Fieldmark__3597_2416921879"/>
       <w:r>
         <w:t>M</w:t>
       </w:r>
-      <w:bookmarkStart w:id="892" w:name="__Fieldmark__2922_3122512796"/>
+      <w:bookmarkStart w:id="891" w:name="__Fieldmark__2922_3122512796"/>
       <w:r>
         <w:t>ä</w:t>
       </w:r>
-      <w:bookmarkStart w:id="893" w:name="__Fieldmark__2918_2702219440"/>
+      <w:bookmarkStart w:id="892" w:name="__Fieldmark__2918_2702219440"/>
       <w:r>
         <w:t>h</w:t>
       </w:r>
-      <w:bookmarkStart w:id="894" w:name="__Fieldmark__3925_173841316"/>
+      <w:bookmarkStart w:id="893" w:name="__Fieldmark__3925_173841316"/>
       <w:r>
         <w:t>ler &amp; Schuchardt, 2012; Simms, Clayton, Cragg, Gilmore, &amp; Johnson, 2016)</w:t>
       </w:r>
       <w:r>
         <w:fldChar w:fldCharType="end"/>
       </w:r>
+      <w:bookmarkEnd w:id="889"/>
       <w:bookmarkEnd w:id="890"/>
       <w:bookmarkEnd w:id="891"/>
       <w:bookmarkEnd w:id="892"/>
       <w:bookmarkEnd w:id="893"/>
+      <w:r>
+        <w:t xml:space="preserve"> </w:t>
+      </w:r>
+      <w:bookmarkEnd w:id="888"/>
+      <w:r>
+        <w:t xml:space="preserve">and executive functions (especially inhibition of information; </w:t>
+      </w:r>
+      <w:r>
+        <w:fldChar w:fldCharType="begin"/>
+      </w:r>
+      <w:r>
+        <w:instrText>ADDIN ZOTERO_ITEM CSL_CITATION {"citationID":"LCqNGFT5","properties":{"formattedCitation":"(Cragg &amp; Gilmore, 2014)","plainCitation":"(Cragg &amp; Gilmore, 2014)","noteIndex":0},"citationItems":[{"id":1426,"uris":["http://zotero.org/users/1234652/items/VWC6RTWQ"],"uri":["http://zotero.org/users/1234652/items/VWC6RTWQ"],"itemData":</w:instrText>
+      </w:r>
+      <w:r>
+        <w:rPr>
+          <w:lang w:val="de-DE"/>
+        </w:rPr>
+        <w:instrText>{"id":1426,"type":"article-journal","title":"Skills underlying mathematics: The role of executive function in the development of mathematics proficiency","container-title":"Trends in Neuroscience and Education","page":"63-68","volume":"3","issue":"2","source":"ScienceDirect","abstract":"The successful learning and performance of mathematics relies on a range of individual, social and educational factors. Recent research suggests that executive function skills, which include monitoring and manipulating information in mind (working memory), suppressing distracting information and unwanted responses (inhibition) and flexible thinking (shifting), play a critical role in the development of mathematics proficiency. This paper reviews the literature to assess concurrent relationships between mathematics and executive function skills, the role of executive function skills in the performance of mathematical calculations, and how executive function skills support the acquisition of new mathematics knowledge. In doing so, we h</w:instrText>
+      </w:r>
+      <w:r>
+        <w:rPr>
+          <w:lang w:val="de-DE"/>
+        </w:rPr>
+        <w:instrText>ighlight key theoretical issues within the field and identify future avenues for research.","DOI":"10.1016/j.tine.2013.12.001","ISSN":"2211-9493","shortTitle":"Skills underlying mathematics","journalAbbreviation":"Trends in Neuroscience and Education","author":[{"family":"Cragg","given":"Lucy"},{"family":"Gilmore","given":"Camilla"}],"issued":{"date-parts":[["2014",6,1]]}}}],"schema":"https://github.com/citation-style-language/schema/raw/master/csl-citation.json"}</w:instrText>
+      </w:r>
+      <w:r>
+        <w:fldChar w:fldCharType="separate"/>
+      </w:r>
+      <w:bookmarkStart w:id="894" w:name="__Fieldmark__3057_1538433521"/>
+      <w:r>
+        <w:rPr>
+          <w:lang w:val="de-DE"/>
+        </w:rPr>
+        <w:t>C</w:t>
+      </w:r>
+      <w:bookmarkStart w:id="895" w:name="__Fieldmark__3618_2416921879"/>
+      <w:r>
+        <w:rPr>
+          <w:lang w:val="de-DE"/>
+        </w:rPr>
+        <w:t>r</w:t>
+      </w:r>
+      <w:bookmarkStart w:id="896" w:name="__Fieldmark__2935_3122512796"/>
+      <w:r>
+        <w:rPr>
+          <w:lang w:val="de-DE"/>
+        </w:rPr>
+        <w:t>a</w:t>
+      </w:r>
+      <w:bookmarkStart w:id="897" w:name="__Fieldmark__2932_2702219440"/>
+      <w:r>
+        <w:rPr>
+          <w:lang w:val="de-DE"/>
+        </w:rPr>
+        <w:t>g</w:t>
+      </w:r>
+      <w:bookmarkStart w:id="898" w:name="__Fieldmark__3940_173841316"/>
+      <w:r>
+        <w:rPr>
+          <w:lang w:val="de-DE"/>
+        </w:rPr>
+        <w:t>g &amp; Gilmore, 2014</w:t>
+      </w:r>
+      <w:r>
+        <w:fldChar w:fldCharType="end"/>
+      </w:r>
       <w:bookmarkEnd w:id="894"/>
-      <w:r>
-        <w:t xml:space="preserve"> </w:t>
-      </w:r>
-      <w:bookmarkEnd w:id="889"/>
-      <w:r>
-        <w:t xml:space="preserve">and executive functions (especially inhibition of information; </w:t>
-      </w:r>
-      <w:r>
-        <w:fldChar w:fldCharType="begin"/>
-      </w:r>
-      <w:r>
-        <w:instrText>ADDIN ZOTERO_ITEM CSL_CITATION {"citationID":"LCqNGFT5","properties":{"formattedCitation":"(Cragg &amp; Gilmore, 2014)","plainCitation":"(Cragg &amp; Gilmore, 2014)","noteIndex":0},"citationItems":[{"id":1426,"uris":["http://zotero.org/users/1234652/items/VWC6RTWQ"],"uri":["http://zotero.org/users/1234652/items/VWC6RTWQ"],"itemData":</w:instrText>
-      </w:r>
-      <w:r>
-        <w:rPr>
-          <w:lang w:val="de-DE"/>
-        </w:rPr>
-        <w:instrText>{"id":1426,"type":"article-journal","title":"Skills underlying mathematics: The role of executive function in the development of mathematics proficiency","container-title":"Trends in Neuroscience and Education","page":"63-68","volume":"3","issue":"2","source":"ScienceDirect","abstract":"The successful learning and performance of mathematics relies on a range of individual, social and educational factors. Recent research suggests that executive function skills, which include monitoring and manipulating information in mind (working memory), suppressing distracting information and unwanted responses (inhibition) and flexible thinking (shifting), play a critical role in the development of mathematics proficiency. This paper reviews the literature to assess concurrent relationships between mathematics and executive function skills, the role of executive function skills in the performance of mathematical calculations, and how executive function skills support the acquisition of new mathematics knowledge. In doing so, we h</w:instrText>
-      </w:r>
-      <w:r>
-        <w:rPr>
-          <w:lang w:val="de-DE"/>
-        </w:rPr>
-        <w:instrText>ighlight key theoretical issues within the field and identify future avenues for research.","DOI":"10.1016/j.tine.2013.12.001","ISSN":"2211-9493","shortTitle":"Skills underlying mathematics","journalAbbreviation":"Trends in Neuroscience and Education","author":[{"family":"Cragg","given":"Lucy"},{"family":"Gilmore","given":"Camilla"}],"issued":{"date-parts":[["2014",6,1]]}}}],"schema":"https://github.com/citation-style-language/schema/raw/master/csl-citation.json"}</w:instrText>
-      </w:r>
-      <w:r>
-        <w:fldChar w:fldCharType="separate"/>
-      </w:r>
-      <w:bookmarkStart w:id="895" w:name="__Fieldmark__3057_1538433521"/>
-      <w:r>
-        <w:rPr>
-          <w:lang w:val="de-DE"/>
-        </w:rPr>
-        <w:t>C</w:t>
-      </w:r>
-      <w:bookmarkStart w:id="896" w:name="__Fieldmark__3618_2416921879"/>
-      <w:r>
-        <w:rPr>
-          <w:lang w:val="de-DE"/>
-        </w:rPr>
-        <w:t>r</w:t>
-      </w:r>
-      <w:bookmarkStart w:id="897" w:name="__Fieldmark__2935_3122512796"/>
-      <w:r>
-        <w:rPr>
-          <w:lang w:val="de-DE"/>
-        </w:rPr>
-        <w:t>a</w:t>
-      </w:r>
-      <w:bookmarkStart w:id="898" w:name="__Fieldmark__2932_2702219440"/>
-      <w:r>
-        <w:rPr>
-          <w:lang w:val="de-DE"/>
-        </w:rPr>
-        <w:t>g</w:t>
-      </w:r>
-      <w:bookmarkStart w:id="899" w:name="__Fieldmark__3940_173841316"/>
-      <w:r>
-        <w:rPr>
-          <w:lang w:val="de-DE"/>
-        </w:rPr>
-        <w:t>g &amp; Gilmore, 2014</w:t>
-      </w:r>
-      <w:r>
-        <w:fldChar w:fldCharType="end"/>
-      </w:r>
       <w:bookmarkEnd w:id="895"/>
       <w:bookmarkEnd w:id="896"/>
       <w:bookmarkEnd w:id="897"/>
       <w:bookmarkEnd w:id="898"/>
-      <w:bookmarkEnd w:id="899"/>
       <w:r>
         <w:rPr>
           <w:lang w:val="de-DE"/>
@@ -6466,19 +6383,19 @@
       <w:r>
         <w:t xml:space="preserve">Even though our study had a large overall sample, </w:t>
       </w:r>
-      <w:bookmarkStart w:id="900" w:name="_Hlk523938685"/>
+      <w:bookmarkStart w:id="899" w:name="_Hlk523938685"/>
       <w:r>
         <w:t xml:space="preserve">the classification into </w:t>
       </w:r>
+      <w:bookmarkEnd w:id="899"/>
+      <w:r>
+        <w:t xml:space="preserve">the various groups resulted in relatively small group sizes. In the </w:t>
+      </w:r>
+      <w:bookmarkStart w:id="900" w:name="_Hlk523984865"/>
+      <w:r>
+        <w:t>subsequent inferential statistical analysis</w:t>
+      </w:r>
       <w:bookmarkEnd w:id="900"/>
-      <w:r>
-        <w:t xml:space="preserve">the various groups resulted in relatively small group sizes. In the </w:t>
-      </w:r>
-      <w:bookmarkStart w:id="901" w:name="_Hlk523984865"/>
-      <w:r>
-        <w:t>subsequent inferential statistical analysis</w:t>
-      </w:r>
-      <w:bookmarkEnd w:id="901"/>
       <w:r>
         <w:t>, we used more general, and thus larger, classifications of SLDs to ensure sufficient power.</w:t>
       </w:r>
@@ -6526,160 +6443,160 @@
       <w:r>
         <w:fldChar w:fldCharType="separate"/>
       </w:r>
-      <w:bookmarkStart w:id="902" w:name="__Fieldmark__3096_1538433521"/>
+      <w:bookmarkStart w:id="901" w:name="__Fieldmark__3096_1538433521"/>
       <w:r>
         <w:t>(</w:t>
       </w:r>
-      <w:bookmarkStart w:id="903" w:name="__Fieldmark__3662_2416921879"/>
+      <w:bookmarkStart w:id="902" w:name="__Fieldmark__3662_2416921879"/>
       <w:r>
         <w:t>R</w:t>
       </w:r>
-      <w:bookmarkStart w:id="904" w:name="__Fieldmark__2969_3122512796"/>
+      <w:bookmarkStart w:id="903" w:name="__Fieldmark__2969_3122512796"/>
       <w:r>
         <w:t>a</w:t>
       </w:r>
-      <w:bookmarkStart w:id="905" w:name="__Fieldmark__2967_2702219440"/>
+      <w:bookmarkStart w:id="904" w:name="__Fieldmark__2967_2702219440"/>
       <w:r>
         <w:t>m</w:t>
       </w:r>
-      <w:bookmarkStart w:id="906" w:name="__Fieldmark__3992_173841316"/>
+      <w:bookmarkStart w:id="905" w:name="__Fieldmark__3992_173841316"/>
       <w:r>
         <w:t>aa, 2014)</w:t>
       </w:r>
       <w:r>
         <w:fldChar w:fldCharType="end"/>
       </w:r>
+      <w:bookmarkEnd w:id="901"/>
       <w:bookmarkEnd w:id="902"/>
       <w:bookmarkEnd w:id="903"/>
       <w:bookmarkEnd w:id="904"/>
       <w:bookmarkEnd w:id="905"/>
+      <w:r>
+        <w:t>. With regard to psychopatholog</w:t>
+      </w:r>
+      <w:r>
+        <w:t>y</w:t>
+      </w:r>
+      <w:r>
+        <w:t xml:space="preserve">, low parental education has been shown to be related to higher degrees of anxiety and depression in children </w:t>
+      </w:r>
+      <w:r>
+        <w:fldChar w:fldCharType="begin"/>
+      </w:r>
+      <w:r>
+        <w:instrText>ADDIN ZOTERO_ITEM CSL_CITATION {"citationID":"a0IQho8u","properties":{"formattedCitation":"(Merz, Tottenham, &amp; Noble, 2018; Okamura et al., 2016)","plainCitation":"(Merz, Tottenham, &amp; Noble, 2018; Okamura et al., 2016)","noteIndex":0},"citationItems":[{"id":1396,"uris":["http://zotero.org/users/1234652/items/H6HLF5BJ"],"uri":["http://zotero.org/users/1234652/items/H6HLF5BJ"],"itemData":{"id":1396,"type":"article-journal","title":"Socioeconomic status, amygdala volume, and internalizing symptoms in children and adolescents","container-title":"Journal of Clinical Child and Adolescent Psychology: The Official Journal for the Society of Clinical Child and Adolescent Psychology, American Psychological Association, Division 53","page":"312-323","volume":"47","issue":"2","source":"PubMed","abstract":"The associations among socioeconomic disadvantage, amygdala volume, and internalizing symptoms in children and adolescents are unclear and understudied in the extant literature. In this study, we examined associations between socioeconomic status (SES) and amygdala volume by age across childhood and adolescence to test whether socioeconomic disadvantage would be associated with larger amygdala volume at younger ages but with smaller amygdala volume at older ages. We then examined whether SES and amygdala volume were associated with children's levels of anxiety and depression. Participants were 3- to 21-year-olds from the Pediatric Imaging, Neurocognition, and Genetics study (N = 1,196), which included structural magnetic resonance imaging. A subsample (n = 327; 7-21 years of age) completed self-report measures of anxiety and depression. Lower family income and parental education were significantly associated with smaller amygdala volume in adolescence (13-21 years) but not significantly associated with amygdala volume at younger ages (3-12 years). Lower parental education, but not family income, was significantly associated with higher levels of anxiety and depression, even after accounting for family history of anxiety/depression. Smaller amygdala volume was significantly associated with higher levels of depression, even after accounting for parental education and family history of anxiety/depression. These findings suggest that associations between SES and amygdala structure may vary by age. In addition, smaller amygdala volume may be linked with an increased risk for depression in children and adolescents.","DOI":"10.1080/15374416.2017.1326122","ISSN":"1537-4424","note":"PMID: 28574722\nPMCID: PMC6116521","journalAbbreviation":"J Clin Child Adolesc Psychol","language":"eng","author":[{"family":"Merz","given":"Emily C."},{"family":"Tottenham","given":"Nim"},{"family":"Noble","given":"Kimberly G."}],"issued":{"date-parts":[["2018",4]]}}},{"id":1400,"uris":["http://zotero.org/users/1234652/items/PLB3LQGA"],"uri":["http://zotero.org/users/1234652/items/PLB3LQGA"],"itemData":{"id":1400,"type":"article-journal","title":"Differences in internalizing symptoms across specific ethnic minority groups: an analysis across Chinese American, Filipino American, Japanese American, Native Hawaiian, and white youth","container-title":"Journal of Child and Family Studies","page":"3353-3366","volume":"25","issue":"11","source":"Springer Link","abstract":"Research to date on child and adolescent anxiety and depression have focused predominantly on major ethnic groups. Very few studies to date have been conducted on specific ethnic minority groups and the relatively few studies on these ethnic minority samples have produced mixed findings. The following question therefore still remains: Do specific ethnic subgroups differ with respect to their expression of anxiety and depression? And do these differences differ as a function of reporter type (i.e., youth versus parent)? If the expression of internalizing symptoms differs across specific ethnic subgroups, these differences could inform approaches to assessing and treating these populations. In the current study, we therefore examined ethnic differences in anxiety and depression symptoms in ethnic subgroups. A total of 629 children and adolescents from various public and private schools, aged 8–18 years (M = 12.37, SD = 2.8) and their caregivers completed anxiety and depression scales. Multiple indicators, multiple causes confirmatory factor analysis revealed that the following specific ethic subgroups were associated with significantly greater anxiety and depression relative to Caucasian youth: Chinese American, Filipino American, Japanese American, and Native Hawaiian. These results were found only among parent (but not youth) reports. Age and low SES status was also associated with more internalizing problems among Chinese, Filipino, and Japanese American youth. Implications related to ethnic minority subgroup differences and the role of multi-informant reports in understanding the relationship between anxiety, depression and ethnic minority subgroups are discussed.","DOI":"10.1007/s10826-016-0488-4","ISSN":"1573-2843","shortTitle":"Differences in Internalizing Symptoms Across Specific Ethnic Minority Groups","journalAbbreviation":"J Child Fam Stud","language":"en","author":[{"family":"Okamura","given":"Kelsie H."},{"family":"Ebesutani","given":"Chad"},{"family":"Bloom","given":"Rachel"},{"family":"Higa-McMillan","given":"Charmaine K."},{"family":"Nakamura","given":"Brad J."},{"family":"Chorpita","given":"Bruce F."}],"issued":{"date-parts":[["2016",11,1]]}}}],"schema":"https://github.com/citation-style-language/schema/raw/master/csl-citation.json"}</w:instrText>
+      </w:r>
+      <w:r>
+        <w:fldChar w:fldCharType="separate"/>
+      </w:r>
+      <w:bookmarkStart w:id="906" w:name="__Fieldmark__3115_1538433521"/>
+      <w:r>
+        <w:t>(</w:t>
+      </w:r>
+      <w:bookmarkStart w:id="907" w:name="__Fieldmark__3677_2416921879"/>
+      <w:r>
+        <w:t>M</w:t>
+      </w:r>
+      <w:bookmarkStart w:id="908" w:name="__Fieldmark__2980_3122512796"/>
+      <w:r>
+        <w:t>e</w:t>
+      </w:r>
+      <w:bookmarkStart w:id="909" w:name="__Fieldmark__2974_2702219440"/>
+      <w:r>
+        <w:t>r</w:t>
+      </w:r>
+      <w:bookmarkStart w:id="910" w:name="__Fieldmark__4006_173841316"/>
+      <w:r>
+        <w:t>z, Tottenham, &amp; Noble, 2018; Okamura et al., 2016)</w:t>
+      </w:r>
+      <w:r>
+        <w:fldChar w:fldCharType="end"/>
+      </w:r>
       <w:bookmarkEnd w:id="906"/>
-      <w:r>
-        <w:t>. With regard to psychopatholog</w:t>
-      </w:r>
-      <w:r>
-        <w:t>y</w:t>
-      </w:r>
-      <w:r>
-        <w:t xml:space="preserve">, low parental education has been shown to be related to higher degrees of anxiety and depression in children </w:t>
-      </w:r>
-      <w:r>
-        <w:fldChar w:fldCharType="begin"/>
-      </w:r>
-      <w:r>
-        <w:instrText>ADDIN ZOTERO_ITEM CSL_CITATION {"citationID":"a0IQho8u","properties":{"formattedCitation":"(Merz, Tottenham, &amp; Noble, 2018; Okamura et al., 2016)","plainCitation":"(Merz, Tottenham, &amp; Noble, 2018; Okamura et al., 2016)","noteIndex":0},"citationItems":[{"id":1396,"uris":["http://zotero.org/users/1234652/items/H6HLF5BJ"],"uri":["http://zotero.org/users/1234652/items/H6HLF5BJ"],"itemData":{"id":1396,"type":"article-journal","title":"Socioeconomic status, amygdala volume, and internalizing symptoms in children and adolescents","container-title":"Journal of Clinical Child and Adolescent Psychology: The Official Journal for the Society of Clinical Child and Adolescent Psychology, American Psychological Association, Division 53","page":"312-323","volume":"47","issue":"2","source":"PubMed","abstract":"The associations among socioeconomic disadvantage, amygdala volume, and internalizing symptoms in children and adolescents are unclear and understudied in the extant literature. In this study, we examined associations between socioeconomic status (SES) and amygdala volume by age across childhood and adolescence to test whether socioeconomic disadvantage would be associated with larger amygdala volume at younger ages but with smaller amygdala volume at older ages. We then examined whether SES and amygdala volume were associated with children's levels of anxiety and depression. Participants were 3- to 21-year-olds from the Pediatric Imaging, Neurocognition, and Genetics study (N = 1,196), which included structural magnetic resonance imaging. A subsample (n = 327; 7-21 years of age) completed self-report measures of anxiety and depression. Lower family income and parental education were significantly associated with smaller amygdala volume in adolescence (13-21 years) but not significantly associated with amygdala volume at younger ages (3-12 years). Lower parental education, but not family income, was significantly associated with higher levels of anxiety and depression, even after accounting for family history of anxiety/depression. Smaller amygdala volume was significantly associated with higher levels of depression, even after accounting for parental education and family history of anxiety/depression. These findings suggest that associations between SES and amygdala structure may vary by age. In addition, smaller amygdala volume may be linked with an increased risk for depression in children and adolescents.","DOI":"10.1080/15374416.2017.1326122","ISSN":"1537-4424","note":"PMID: 28574722\nPMCID: PMC6116521","journalAbbreviation":"J Clin Child Adolesc Psychol","language":"eng","author":[{"family":"Merz","given":"Emily C."},{"family":"Tottenham","given":"Nim"},{"family":"Noble","given":"Kimberly G."}],"issued":{"date-parts":[["2018",4]]}}},{"id":1400,"uris":["http://zotero.org/users/1234652/items/PLB3LQGA"],"uri":["http://zotero.org/users/1234652/items/PLB3LQGA"],"itemData":{"id":1400,"type":"article-journal","title":"Differences in internalizing symptoms across specific ethnic minority groups: an analysis across Chinese American, Filipino American, Japanese American, Native Hawaiian, and white youth","container-title":"Journal of Child and Family Studies","page":"3353-3366","volume":"25","issue":"11","source":"Springer Link","abstract":"Research to date on child and adolescent anxiety and depression have focused predominantly on major ethnic groups. Very few studies to date have been conducted on specific ethnic minority groups and the relatively few studies on these ethnic minority samples have produced mixed findings. The following question therefore still remains: Do specific ethnic subgroups differ with respect to their expression of anxiety and depression? And do these differences differ as a function of reporter type (i.e., youth versus parent)? If the expression of internalizing symptoms differs across specific ethnic subgroups, these differences could inform approaches to assessing and treating these populations. In the current study, we therefore examined ethnic differences in anxiety and depression symptoms in ethnic subgroups. A total of 629 children and adolescents from various public and private schools, aged 8–18 years (M = 12.37, SD = 2.8) and their caregivers completed anxiety and depression scales. Multiple indicators, multiple causes confirmatory factor analysis revealed that the following specific ethic subgroups were associated with significantly greater anxiety and depression relative to Caucasian youth: Chinese American, Filipino American, Japanese American, and Native Hawaiian. These results were found only among parent (but not youth) reports. Age and low SES status was also associated with more internalizing problems among Chinese, Filipino, and Japanese American youth. Implications related to ethnic minority subgroup differences and the role of multi-informant reports in understanding the relationship between anxiety, depression and ethnic minority subgroups are discussed.","DOI":"10.1007/s10826-016-0488-4","ISSN":"1573-2843","shortTitle":"Differences in Internalizing Symptoms Across Specific Ethnic Minority Groups","journalAbbreviation":"J Child Fam Stud","language":"en","author":[{"family":"Okamura","given":"Kelsie H."},{"family":"Ebesutani","given":"Chad"},{"family":"Bloom","given":"Rachel"},{"family":"Higa-McMillan","given":"Charmaine K."},{"family":"Nakamura","given":"Brad J."},{"family":"Chorpita","given":"Bruce F."}],"issued":{"date-parts":[["2016",11,1]]}}}],"schema":"https://github.com/citation-style-language/schema/raw/master/csl-citation.json"}</w:instrText>
-      </w:r>
-      <w:r>
-        <w:fldChar w:fldCharType="separate"/>
-      </w:r>
-      <w:bookmarkStart w:id="907" w:name="__Fieldmark__3115_1538433521"/>
-      <w:r>
-        <w:t>(</w:t>
-      </w:r>
-      <w:bookmarkStart w:id="908" w:name="__Fieldmark__3677_2416921879"/>
-      <w:r>
-        <w:t>M</w:t>
-      </w:r>
-      <w:bookmarkStart w:id="909" w:name="__Fieldmark__2980_3122512796"/>
-      <w:r>
-        <w:t>e</w:t>
-      </w:r>
-      <w:bookmarkStart w:id="910" w:name="__Fieldmark__2974_2702219440"/>
-      <w:r>
-        <w:t>r</w:t>
-      </w:r>
-      <w:bookmarkStart w:id="911" w:name="__Fieldmark__4006_173841316"/>
-      <w:r>
-        <w:t>z, Tottenham, &amp; Noble, 2018; Okamura et al., 2016)</w:t>
-      </w:r>
-      <w:r>
-        <w:fldChar w:fldCharType="end"/>
-      </w:r>
       <w:bookmarkEnd w:id="907"/>
       <w:bookmarkEnd w:id="908"/>
       <w:bookmarkEnd w:id="909"/>
       <w:bookmarkEnd w:id="910"/>
+      <w:r>
+        <w:t xml:space="preserve">. Also, a low SES family background may constitute a risk factor for children to develop ADHD </w:t>
+      </w:r>
+      <w:r>
+        <w:fldChar w:fldCharType="begin"/>
+      </w:r>
+      <w:r>
+        <w:instrText>ADDIN ZOTERO_ITEM CSL_CITATION {"citationID":"EgLZcZid","properties":{"formattedCitation":"(Gould, Coventry, Olson, &amp; Byrne, 2018; Morgan et al., 2016; Rowland et al., 2018; A. E. Russell, Ford, Williams, &amp; Russell, 2016; G. Russell, Ford, Rosenberg, &amp; Kelly, 2014)","plainCitation":"(Gould, Coventry, Olson, &amp; Byrne, 2018; Morgan et al., 2016; Rowland et al., 2018; A. E. Russell, Ford, Williams, &amp; Russell, 2016; G. Russell, Ford, Rosenberg, &amp; Kelly, 2014)","dontUpdate":true,"noteIndex":0},"citationItems":[{"id":1393,"uris":["http://zotero.org/users/1234652/items/3YJ6APBU"],"uri":["http://zotero.org/users/1234652/items/3YJ6APBU"],"itemData":{"id":1393,"type":"article-journal","title":"Gene-environment interactions in ADHD: the roles of SES and chaos","container-title":"Journal of Abnormal Child Psychology","page":"251-263","volume":"46","issue":"2","source":"PubMed","abstract":"Although attention-deficit/hyperactivity disorder (ADHD) is highly heritable, emerging evidence suggests symptoms are associated with interactions between genes and the environment (GxE) during development. This study tested whether heritability of ADHD symptoms is moderated by two environmental factors: socioeconomic status (SES) and chaos (household disorganisation). A population sample of 520 twin pairs (N = 1040, 52.3% female) from 6 to 15 years completed measures of behavior and home environment. Structural equation modelling was then used to test whether environmental factors were associated with a change in the extent to which genes explain variability in ADHD symptoms. Neither chaos nor SES moderated heritability, with consistent contributions from both genes and environment indicated across socioeconomic strata and levels of chaos. This finding contrasts with those of previous research, underlining the need to replicate results in the emerging field of GxE research across different populations and statistical methods. Robust findings may assist in developing targeted interventions for genetically vulnerable individuals.","DOI":"10.1007/s10802-017-0268-7","ISSN":"1573-2835","note":"PMID: 28283857","shortTitle":"Gene-Environment Interactions in ADHD","journalAbbreviation":"J Abnorm Child Psychol","language":"eng","author":[{"family":"Gould","given":"Karen L."},{"family":"Coventry","given":"William L."},{"family":"Olson","given":"Richard K."},{"family":"Byrne","given":"Brian"}],"issued":{"date-parts":[["2018",2]]}}},{"id":1398,"uris":["http://zotero.org/users/1234652/items/HB7XU286"],"uri":["http://zotero.org/users/1234652/items/HB7XU286"],"itemData":{"id":1398,"type":"article-journal","title":"Which kindergarten children are at greatest risk for attention-deficit/hyperactivity and conduct disorder symptomatology as adolescents?","container-title":"School Psychology Quarterly: The Official Journal of the Division of School Psychology, American Psychological Association","page":"58-75","volume":"31","issue":"1","source":"PubMed","abstract":"We sought to identify which kindergarten children are simultaneously at risk of moderate or severe symptomatology in both attention-deficit/hyperactivity disorder (ADHD) and conduct disorder (CD) as adolescents. These risk factor estimates have not been previously available. We conducted multinomial logistic regression analyses of multiinformant ratings by the end of middle school of a population-based, longitudinal sample of children followed from kindergarten to eighth grade (N = 7,456). Kindergarten children from low SES households, those raised by mothers with depressive symptoms or experiencing emotional problems or substance abuse, or those who were punished by spanking were significantly more likely to later display severe levels of ADHD-CD symptomatology in eighth grade. Kindergarten children frequently engaging in ADHD-CD-type behaviors were more likely to later experience both moderate (covariate adjusted OR = 2.37) and severe (covariate adjusted OR = 3.63) ADHD-CD symptomatology. Low academic achievement uniquely increased the risk of both moderate and severe symptomatology (adjusted OR range = 1.7 to 2.24). The results should guide early screening and school-based intervention efforts for ADHD-CD. Reducing children's risk for adolescent ADHD-CD symptomatology may require remediating low behavioral and academic functioning by the end of kindergarten. When these 2 modifiable factors occur together they increase kindergarten children's odds of experiencing severe ADHD-CD symptomatology in eighth grade by a multiplicative factor of 8.1.","DOI":"10.1037/spq0000123","ISSN":"1939-1560","note":"PMID: 26192391\nPMCID: PMC4720575","journalAbbreviation":"Sch Psychol Q","language":"eng","author":[{"family":"Morgan","given":"Paul L."},{"family":"Li","given":"Hui"},{"family":"Cook","given":"Michael"},{"family":"Farkas","given":"George"},{"family":"Hillemeier","given":"Marianne M."},{"family":"Lin","given":"Yu-chu"}],"issued":{"date-parts":[["2016",3]]}}},{"id":1402,"uris":["http://zotero.org/users/1234652/items/9XF2VA8D"],"uri":["http://zotero.org/users/1234652/items/9XF2VA8D"],"itemData":{"id":1402,"type":"article-journal","title":"Attention-deficit/hyperactivity disorder (ADHD): Interaction between socioeconomic status and parental history of ADHD determines prevalence","container-title":"Journal of Child Psychology and Psychiatry, and Allied Disciplines","page":"213-222","volume":"59","issue":"3","source":"PubMed","abstract":"BACKGROUND: Many studies have reported a higher prevalence of Attention-Deficit/Hyperactivity Disorder (ADHD) among disadvantaged populations, but few have considered how parental history of ADHD might modify that relationship. We evaluated whether the prevalence of ADHD varies by socioeconomic status (SES) and parental history of ADHD in a population-sample of elementary school children age 6-14 years.\nMETHODS: We screened all children in grades 1-5 in 17 schools in one North Carolina (U.S.) county for ADHD using teacher rating scales and 1,160 parent interviews, including an ADHD structured interview (DISC). We combined parent and teacher ratings to determine DSM-IV ADHD status. Data analysis was restricted to 967 children with information about parental history of ADHD. SES was measured by family income and respondent education.\nRESULTS: We found an interaction between family income and parental history of ADHD diagnosis (p = .016). The SES gradient was stronger in families without a parental history and weaker among children with a parental history. Among children without a parental history of ADHD diagnosis, low income children had 6.2 times the odds of ADHD (95% CI 3.4-11.3) as high income children after adjusting for covariates. Among children with a parental history, all had over 10 times the odds of ADHD as high income children without a parental history but the SES gradient between high and low income children was less pronounced [odds ratio (OR) = 1.4, 95% CI 0.6-3.5].\nCONCLUSIONS: Socioeconomic status and parental history of ADHD are each strong risk factors for ADHD that interact to determine prevalence. More research is needed to dissect the components of SES that contribute to risk of ADHD. Future ADHD research should evaluate whether the strength of other environmental risk factors vary by parental history. Early identification and interventions for children with low SES or parental histories of ADHD should be explored.","DOI":"10.1111/jcpp.12775","ISSN":"1469-7610","note":"PMID: 28801917\nPMCID: PMC5809323","shortTitle":"Attention-Deficit/Hyperactivity Disorder (ADHD)","journalAbbreviation":"J Child Psychol Psychiatry","language":"eng","author":[{"family":"Rowland","given":"Andrew S."},{"family":"Skipper","given":"Betty J."},{"family":"Rabiner","given":"David L."},{"family":"Qeadan","given":"Fares"},{"family":"Campbell","given":"Richard A."},{"family":"Naftel","given":"A. Jack"},{"family":"Umbach","given":"David M."}],"issued":{"date-parts":[["2018",3]]}}},{"id":1407,"uris":["http://zotero.org/users/1234652/items/2ERBI3Q3"],"uri":["http://zotero.org/users/1234652/items/2ERBI3Q3"],"itemData":{"id":1407,"type":"article-journal","title":"The association between socioeconomic disadvantage and attention deficit/hyperactivity disorder (ADHD): a systematic review","container-title":"Child Psychiatry and Human Development","page":"440-458","volume":"47","issue":"3","source":"PubMed","abstract":"This systematic review examines associations between parental socioeconomic disadvantage and childhood attention deficit/hyperactivity disorder (ADHD). Socioeconomic status (SES) was measured by parental income, education, occupation and marital status. Results were mixed by measure of SES with no one aspect being differentially related to ADHD. 42 studies were included in the review, of which 35 found a significant univariate association between socioeconomic disadvantage and ADHD. Meta-analyses of dimensions of SES and their association with ADHD indicate that children in families of low SES are on average 1.85-2.21 more likely to have ADHD than their peers in high SES families. In spite of substantial between-study heterogeneity, there is evidence for an association between socioeconomic disadvantage and risk of ADHD measured in different ways. This is likely mediated by factors linked to low SES such as parental mental health and maternal smoking during pregnancy.","DOI":"10.1007/s10578-015-0578-3","ISSN":"1573-3327","note":"PMID: 26266467","shortTitle":"The Association Between Socioeconomic Disadvantage and Attention Deficit/Hyperactivity Disorder (ADHD)","journalAbbreviation":"Child Psychiatry Hum Dev","language":"eng","author":[{"family":"Russell","given":"Abigail Emma"},{"family":"Ford","given":"Tamsin"},{"family":"Williams","given":"Rebecca"},{"family":"Russell","given":"Ginny"}],"issued":{"date-parts":[["2016"]]}}},{"id":1405,"uris":["http://zotero.org/users/1234652/items/VPVMS4B9"],"uri":["http://zotero.org/users/1234652/items/VPVMS4B9"],"itemData":{"id":1405,"type":"article-journal","title":"The association of attention deficit hyperactivity disorder with socioeconomic disadvantage: alternative explanations and evidence","container-title":"Journal of Child Psychology and Psychiatry, and Allied Disciplines","page":"436-445","volume":"55","issue":"5","source":"PubMed","abstract":"BACKGROUND: Studies throughout Northern Europe, the United States and Australia have found an association between childhood attention deficit hyperactivity disorder (ADHD) and family socioeconomic disadvantage. We report further evidence for the association and review potential causal pathways that might explain the link.\nMETHOD: Secondary analysis of a UK birth cohort (the Millennium Cohort Study, N = 19,519) was used to model the association of ADHD with socioeconomic disadvantage and assess evidence for several potential explanatory pathways. The case definition of ADHD was a parent-report of whether ADHD had been identified by a medical doctor or health professional when children were 7 years old.\nRESULTS: ADHD was associated with a range of indicators of social and economic disadvantage including poverty, housing tenure, maternal education, income, lone parenthood and younger motherhood. There was no evidence to suggest childhood ADHD was a causal factor of socioeconomic disadvantage: income did not decrease for parents of children with ADHD compared to controls over the 7-year study period. No clinical bias towards labelling ADHD in low SES groups was detected. There was evidence to suggest that parent attachment/family conflict mediated the relationship between ADHD and SES.\nCONCLUSION: Although genetic and neurological determinants may be the primary predictors of difficulties with activity level and attention, aetiology appears to be influenced by socioeconomic situation.","DOI":"10.1111/jcpp.12170","ISSN":"1469-7610","note":"PMID: 24274762\nPMCID: PMC4263245","shortTitle":"The association of attention deficit hyperactivity disorder with socioeconomic disadvantage","journalAbbreviation":"J Child Psychol Psychiatry","language":"eng","author":[{"family":"Russell","given":"Ginny"},{"family":"Ford","given":"Tamsin"},{"family":"Rosenberg","given":"Rachel"},{"family":"Kelly","given":"Susan"}],"issued":{"date-parts":[["2014",5]]}}}],"schema":"https://github.com/citation-style-language/schema/raw/master/csl-citation.json"}</w:instrText>
+      </w:r>
+      <w:r>
+        <w:fldChar w:fldCharType="separate"/>
+      </w:r>
+      <w:bookmarkStart w:id="911" w:name="__Fieldmark__3134_1538433521"/>
+      <w:r>
+        <w:t>(</w:t>
+      </w:r>
+      <w:bookmarkStart w:id="912" w:name="__Fieldmark__3692_2416921879"/>
+      <w:r>
+        <w:t>G</w:t>
+      </w:r>
+      <w:bookmarkStart w:id="913" w:name="__Fieldmark__2991_3122512796"/>
+      <w:r>
+        <w:t>o</w:t>
+      </w:r>
+      <w:bookmarkStart w:id="914" w:name="__Fieldmark__2981_2702219440"/>
+      <w:r>
+        <w:t>u</w:t>
+      </w:r>
+      <w:bookmarkStart w:id="915" w:name="__Fieldmark__4013_173841316"/>
+      <w:r>
+        <w:t>ld, Coventry, Olson, &amp; Byrne, 2018; Morgan et al., 2016; Rowland et al., 2018; Russell, Ford, Williams, &amp; Russell, 2016; Russell, Ford, Rosenberg, &amp; Kelly, 2014)</w:t>
+      </w:r>
+      <w:r>
+        <w:fldChar w:fldCharType="end"/>
+      </w:r>
       <w:bookmarkEnd w:id="911"/>
-      <w:r>
-        <w:t xml:space="preserve">. Also, a low SES family background may constitute a risk factor for children to develop ADHD </w:t>
-      </w:r>
-      <w:r>
-        <w:fldChar w:fldCharType="begin"/>
-      </w:r>
-      <w:r>
-        <w:instrText>ADDIN ZOTERO_ITEM CSL_CITATION {"citationID":"EgLZcZid","properties":{"formattedCitation":"(Gould, Coventry, Olson, &amp; Byrne, 2018; Morgan et al., 2016; Rowland et al., 2018; A. E. Russell, Ford, Williams, &amp; Russell, 2016; G. Russell, Ford, Rosenberg, &amp; Kelly, 2014)","plainCitation":"(Gould, Coventry, Olson, &amp; Byrne, 2018; Morgan et al., 2016; Rowland et al., 2018; A. E. Russell, Ford, Williams, &amp; Russell, 2016; G. Russell, Ford, Rosenberg, &amp; Kelly, 2014)","dontUpdate":true,"noteIndex":0},"citationItems":[{"id":1393,"uris":["http://zotero.org/users/1234652/items/3YJ6APBU"],"uri":["http://zotero.org/users/1234652/items/3YJ6APBU"],"itemData":{"id":1393,"type":"article-journal","title":"Gene-environment interactions in ADHD: the roles of SES and chaos","container-title":"Journal of Abnormal Child Psychology","page":"251-263","volume":"46","issue":"2","source":"PubMed","abstract":"Although attention-deficit/hyperactivity disorder (ADHD) is highly heritable, emerging evidence suggests symptoms are associated with interactions between genes and the environment (GxE) during development. This study tested whether heritability of ADHD symptoms is moderated by two environmental factors: socioeconomic status (SES) and chaos (household disorganisation). A population sample of 520 twin pairs (N = 1040, 52.3% female) from 6 to 15 years completed measures of behavior and home environment. Structural equation modelling was then used to test whether environmental factors were associated with a change in the extent to which genes explain variability in ADHD symptoms. Neither chaos nor SES moderated heritability, with consistent contributions from both genes and environment indicated across socioeconomic strata and levels of chaos. This finding contrasts with those of previous research, underlining the need to replicate results in the emerging field of GxE research across different populations and statistical methods. Robust findings may assist in developing targeted interventions for genetically vulnerable individuals.","DOI":"10.1007/s10802-017-0268-7","ISSN":"1573-2835","note":"PMID: 28283857","shortTitle":"Gene-Environment Interactions in ADHD","journalAbbreviation":"J Abnorm Child Psychol","language":"eng","author":[{"family":"Gould","given":"Karen L."},{"family":"Coventry","given":"William L."},{"family":"Olson","given":"Richard K."},{"family":"Byrne","given":"Brian"}],"issued":{"date-parts":[["2018",2]]}}},{"id":1398,"uris":["http://zotero.org/users/1234652/items/HB7XU286"],"uri":["http://zotero.org/users/1234652/items/HB7XU286"],"itemData":{"id":1398,"type":"article-journal","title":"Which kindergarten children are at greatest risk for attention-deficit/hyperactivity and conduct disorder symptomatology as adolescents?","container-title":"School Psychology Quarterly: The Official Journal of the Division of School Psychology, American Psychological Association","page":"58-75","volume":"31","issue":"1","source":"PubMed","abstract":"We sought to identify which kindergarten children are simultaneously at risk of moderate or severe symptomatology in both attention-deficit/hyperactivity disorder (ADHD) and conduct disorder (CD) as adolescents. These risk factor estimates have not been previously available. We conducted multinomial logistic regression analyses of multiinformant ratings by the end of middle school of a population-based, longitudinal sample of children followed from kindergarten to eighth grade (N = 7,456). Kindergarten children from low SES households, those raised by mothers with depressive symptoms or experiencing emotional problems or substance abuse, or those who were punished by spanking were significantly more likely to later display severe levels of ADHD-CD symptomatology in eighth grade. Kindergarten children frequently engaging in ADHD-CD-type behaviors were more likely to later experience both moderate (covariate adjusted OR = 2.37) and severe (covariate adjusted OR = 3.63) ADHD-CD symptomatology. Low academic achievement uniquely increased the risk of both moderate and severe symptomatology (adjusted OR range = 1.7 to 2.24). The results should guide early screening and school-based intervention efforts for ADHD-CD. Reducing children's risk for adolescent ADHD-CD symptomatology may require remediating low behavioral and academic functioning by the end of kindergarten. When these 2 modifiable factors occur together they increase kindergarten children's odds of experiencing severe ADHD-CD symptomatology in eighth grade by a multiplicative factor of 8.1.","DOI":"10.1037/spq0000123","ISSN":"1939-1560","note":"PMID: 26192391\nPMCID: PMC4720575","journalAbbreviation":"Sch Psychol Q","language":"eng","author":[{"family":"Morgan","given":"Paul L."},{"family":"Li","given":"Hui"},{"family":"Cook","given":"Michael"},{"family":"Farkas","given":"George"},{"family":"Hillemeier","given":"Marianne M."},{"family":"Lin","given":"Yu-chu"}],"issued":{"date-parts":[["2016",3]]}}},{"id":1402,"uris":["http://zotero.org/users/1234652/items/9XF2VA8D"],"uri":["http://zotero.org/users/1234652/items/9XF2VA8D"],"itemData":{"id":1402,"type":"article-journal","title":"Attention-deficit/hyperactivity disorder (ADHD): Interaction between socioeconomic status and parental history of ADHD determines prevalence","container-title":"Journal of Child Psychology and Psychiatry, and Allied Disciplines","page":"213-222","volume":"59","issue":"3","source":"PubMed","abstract":"BACKGROUND: Many studies have reported a higher prevalence of Attention-Deficit/Hyperactivity Disorder (ADHD) among disadvantaged populations, but few have considered how parental history of ADHD might modify that relationship. We evaluated whether the prevalence of ADHD varies by socioeconomic status (SES) and parental history of ADHD in a population-sample of elementary school children age 6-14 years.\nMETHODS: We screened all children in grades 1-5 in 17 schools in one North Carolina (U.S.) county for ADHD using teacher rating scales and 1,160 parent interviews, including an ADHD structured interview (DISC). We combined parent and teacher ratings to determine DSM-IV ADHD status. Data analysis was restricted to 967 children with information about parental history of ADHD. SES was measured by family income and respondent education.\nRESULTS: We found an interaction between family income and parental history of ADHD diagnosis (p = .016). The SES gradient was stronger in families without a parental history and weaker among children with a parental history. Among children without a parental history of ADHD diagnosis, low income children had 6.2 times the odds of ADHD (95% CI 3.4-11.3) as high income children after adjusting for covariates. Among children with a parental history, all had over 10 times the odds of ADHD as high income children without a parental history but the SES gradient between high and low income children was less pronounced [odds ratio (OR) = 1.4, 95% CI 0.6-3.5].\nCONCLUSIONS: Socioeconomic status and parental history of ADHD are each strong risk factors for ADHD that interact to determine prevalence. More research is needed to dissect the components of SES that contribute to risk of ADHD. Future ADHD research should evaluate whether the strength of other environmental risk factors vary by parental history. Early identification and interventions for children with low SES or parental histories of ADHD should be explored.","DOI":"10.1111/jcpp.12775","ISSN":"1469-7610","note":"PMID: 28801917\nPMCID: PMC5809323","shortTitle":"Attention-Deficit/Hyperactivity Disorder (ADHD)","journalAbbreviation":"J Child Psychol Psychiatry","language":"eng","author":[{"family":"Rowland","given":"Andrew S."},{"family":"Skipper","given":"Betty J."},{"family":"Rabiner","given":"David L."},{"family":"Qeadan","given":"Fares"},{"family":"Campbell","given":"Richard A."},{"family":"Naftel","given":"A. Jack"},{"family":"Umbach","given":"David M."}],"issued":{"date-parts":[["2018",3]]}}},{"id":1407,"uris":["http://zotero.org/users/1234652/items/2ERBI3Q3"],"uri":["http://zotero.org/users/1234652/items/2ERBI3Q3"],"itemData":{"id":1407,"type":"article-journal","title":"The association between socioeconomic disadvantage and attention deficit/hyperactivity disorder (ADHD): a systematic review","container-title":"Child Psychiatry and Human Development","page":"440-458","volume":"47","issue":"3","source":"PubMed","abstract":"This systematic review examines associations between parental socioeconomic disadvantage and childhood attention deficit/hyperactivity disorder (ADHD). Socioeconomic status (SES) was measured by parental income, education, occupation and marital status. Results were mixed by measure of SES with no one aspect being differentially related to ADHD. 42 studies were included in the review, of which 35 found a significant univariate association between socioeconomic disadvantage and ADHD. Meta-analyses of dimensions of SES and their association with ADHD indicate that children in families of low SES are on average 1.85-2.21 more likely to have ADHD than their peers in high SES families. In spite of substantial between-study heterogeneity, there is evidence for an association between socioeconomic disadvantage and risk of ADHD measured in different ways. This is likely mediated by factors linked to low SES such as parental mental health and maternal smoking during pregnancy.","DOI":"10.1007/s10578-015-0578-3","ISSN":"1573-3327","note":"PMID: 26266467","shortTitle":"The Association Between Socioeconomic Disadvantage and Attention Deficit/Hyperactivity Disorder (ADHD)","journalAbbreviation":"Child Psychiatry Hum Dev","language":"eng","author":[{"family":"Russell","given":"Abigail Emma"},{"family":"Ford","given":"Tamsin"},{"family":"Williams","given":"Rebecca"},{"family":"Russell","given":"Ginny"}],"issued":{"date-parts":[["2016"]]}}},{"id":1405,"uris":["http://zotero.org/users/1234652/items/VPVMS4B9"],"uri":["http://zotero.org/users/1234652/items/VPVMS4B9"],"itemData":{"id":1405,"type":"article-journal","title":"The association of attention deficit hyperactivity disorder with socioeconomic disadvantage: alternative explanations and evidence","container-title":"Journal of Child Psychology and Psychiatry, and Allied Disciplines","page":"436-445","volume":"55","issue":"5","source":"PubMed","abstract":"BACKGROUND: Studies throughout Northern Europe, the United States and Australia have found an association between childhood attention deficit hyperactivity disorder (ADHD) and family socioeconomic disadvantage. We report further evidence for the association and review potential causal pathways that might explain the link.\nMETHOD: Secondary analysis of a UK birth cohort (the Millennium Cohort Study, N = 19,519) was used to model the association of ADHD with socioeconomic disadvantage and assess evidence for several potential explanatory pathways. The case definition of ADHD was a parent-report of whether ADHD had been identified by a medical doctor or health professional when children were 7 years old.\nRESULTS: ADHD was associated with a range of indicators of social and economic disadvantage including poverty, housing tenure, maternal education, income, lone parenthood and younger motherhood. There was no evidence to suggest childhood ADHD was a causal factor of socioeconomic disadvantage: income did not decrease for parents of children with ADHD compared to controls over the 7-year study period. No clinical bias towards labelling ADHD in low SES groups was detected. There was evidence to suggest that parent attachment/family conflict mediated the relationship between ADHD and SES.\nCONCLUSION: Although genetic and neurological determinants may be the primary predictors of difficulties with activity level and attention, aetiology appears to be influenced by socioeconomic situation.","DOI":"10.1111/jcpp.12170","ISSN":"1469-7610","note":"PMID: 24274762\nPMCID: PMC4263245","shortTitle":"The association of attention deficit hyperactivity disorder with socioeconomic disadvantage","journalAbbreviation":"J Child Psychol Psychiatry","language":"eng","author":[{"family":"Russell","given":"Ginny"},{"family":"Ford","given":"Tamsin"},{"family":"Rosenberg","given":"Rachel"},{"family":"Kelly","given":"Susan"}],"issued":{"date-parts":[["2014",5]]}}}],"schema":"https://github.com/citation-style-language/schema/raw/master/csl-citation.json"}</w:instrText>
-      </w:r>
-      <w:r>
-        <w:fldChar w:fldCharType="separate"/>
-      </w:r>
-      <w:bookmarkStart w:id="912" w:name="__Fieldmark__3134_1538433521"/>
-      <w:r>
-        <w:t>(</w:t>
-      </w:r>
-      <w:bookmarkStart w:id="913" w:name="__Fieldmark__3692_2416921879"/>
-      <w:r>
-        <w:t>G</w:t>
-      </w:r>
-      <w:bookmarkStart w:id="914" w:name="__Fieldmark__2991_3122512796"/>
-      <w:r>
-        <w:t>o</w:t>
-      </w:r>
-      <w:bookmarkStart w:id="915" w:name="__Fieldmark__2981_2702219440"/>
-      <w:r>
-        <w:t>u</w:t>
-      </w:r>
-      <w:bookmarkStart w:id="916" w:name="__Fieldmark__4013_173841316"/>
-      <w:r>
-        <w:t>ld, Coventry, Olson, &amp; Byrne, 2018; Morgan et al., 2016; Rowland et al., 2018; Russell, Ford, Williams, &amp; Russell, 2016; Russell, Ford, Rosenberg, &amp; Kelly, 2014)</w:t>
-      </w:r>
-      <w:r>
-        <w:fldChar w:fldCharType="end"/>
-      </w:r>
       <w:bookmarkEnd w:id="912"/>
       <w:bookmarkEnd w:id="913"/>
       <w:bookmarkEnd w:id="914"/>
       <w:bookmarkEnd w:id="915"/>
+      <w:r>
+        <w:t xml:space="preserve"> as well as conduct problems </w:t>
+      </w:r>
+      <w:r>
+        <w:fldChar w:fldCharType="begin"/>
+      </w:r>
+      <w:r>
+        <w:instrText>ADDIN ZOTERO_ITEM CSL_CITATION {"citationID":"UpVboUqN","properties":{"formattedCitation":"(Matthys &amp; Lochman, 2017; Morgan et al., 2016)","plainCitation":"(Matthys &amp; Lochman, 2017; Morgan et al., 2016)","noteIndex":0},"citationItems":[{"id":1395,"uris":["http://zotero.org/users/1234652/items/EA93R5KZ"],"uri":["http://zotero.org/users/1234652/items/EA93R5KZ"],"itemData":{"id":1395,"type":"book","title":"Oppositional defiant disorder and conduct disorder in childhood","publisher":"Wiley Blackwell","publisher-place":"Hoboken","event-place":"Hoboken","author":[{"family":"Matthys","given":"W"},{"family":"Lochman","given":"J. E."}],"issued":{"date-parts":[["2017"]]}}},{"id":1398,"uris":["http://zotero.org/users/1234652/items/HB7XU286"],"uri":["http://zotero.org/users/1234652/items/HB7XU286"],"itemData":{"id":1398,"type":"article-journal","title":"Which kindergarten children are at greatest risk for attention-deficit/hyperactivity and conduct disorder symptomatology as adolescents?","container-title":"School Psychology Quarterly: The Official Journal of the Division of School Psychology, American Psychological Association","page":"58-75","volume":"31","issue":"1","source":"PubMed","abstract":"We sought to identify which kindergarten children are simultaneously at risk of moderate or severe symptomatology in both attention-deficit/hyperactivity disorder (ADHD) and conduct disorder (CD) as adolescents. These risk factor estimates have not been previously available. We conducted multinomial logistic regression analyses of multiinformant ratings by the end of middle school of a population-based, longitudinal sample of children followed from kindergarten to eighth grade (N = 7,456). Kindergarten children from low SES households, those raised by mothers with depressive symptoms or experiencing emotional problems or substance abuse, or those who were punished by spanking were significantly more likely to later display severe levels of ADHD-CD symptomatology in eighth grade. Kindergarten children frequently engaging in ADHD-CD-type behaviors were more likely to later experience both moderate (covariate adjusted OR = 2.37) and severe (covariate adjusted OR = 3.63) ADHD-CD symptomatology. Low academic achievement uniquely increased the risk of both moderate and severe symptomatology (adjusted OR range = 1.7 to 2.24). The results should guide early screening and school-based intervention efforts for ADHD-CD. Reducing children's risk for adolescent ADHD-CD symptomatology may require remediating low behavioral and academic functioning by the end of kindergarten. When these 2 modifiable factors occur together they increase kindergarten children's odds of experiencing severe ADHD-CD symptomatology in eighth grade by a multiplicative factor of 8.1.","DOI":"10.1037/spq0000123","ISSN":"1939-1560","note":"PMID: 26192391\nPMCID: PMC4720575","journalAbbreviation":"Sch Psychol Q","language":"eng","author":[{"family":"Morgan","given":"Paul L."},{"family":"Li","given":"Hui"},{"family":"Cook","given":"Michael"},{"family":"Farkas","given":"George"},{"family":"Hillemeier","given":"Marianne M."},{"family":"Lin","given":"Yu-chu"}],"issued":{"date-parts":[["2016",3]]}}}],"schema":"https://github.com/citation-style-language/schema/raw/master/csl-citation.json"}</w:instrText>
+      </w:r>
+      <w:r>
+        <w:fldChar w:fldCharType="separate"/>
+      </w:r>
+      <w:bookmarkStart w:id="916" w:name="__Fieldmark__3153_1538433521"/>
+      <w:r>
+        <w:t>(</w:t>
+      </w:r>
+      <w:bookmarkStart w:id="917" w:name="__Fieldmark__3707_2416921879"/>
+      <w:r>
+        <w:t>M</w:t>
+      </w:r>
+      <w:bookmarkStart w:id="918" w:name="__Fieldmark__3002_3122512796"/>
+      <w:r>
+        <w:t>a</w:t>
+      </w:r>
+      <w:bookmarkStart w:id="919" w:name="__Fieldmark__2988_2702219440"/>
+      <w:r>
+        <w:t>t</w:t>
+      </w:r>
+      <w:bookmarkStart w:id="920" w:name="__Fieldmark__4027_173841316"/>
+      <w:r>
+        <w:t>thys &amp; Lochman, 2017; Morgan et al., 2016)</w:t>
+      </w:r>
+      <w:r>
+        <w:fldChar w:fldCharType="end"/>
+      </w:r>
       <w:bookmarkEnd w:id="916"/>
-      <w:r>
-        <w:t xml:space="preserve"> as well as conduct problems </w:t>
-      </w:r>
-      <w:r>
-        <w:fldChar w:fldCharType="begin"/>
-      </w:r>
-      <w:r>
-        <w:instrText>ADDIN ZOTERO_ITEM CSL_CITATION {"citationID":"UpVboUqN","properties":{"formattedCitation":"(Matthys &amp; Lochman, 2017; Morgan et al., 2016)","plainCitation":"(Matthys &amp; Lochman, 2017; Morgan et al., 2016)","noteIndex":0},"citationItems":[{"id":1395,"uris":["http://zotero.org/users/1234652/items/EA93R5KZ"],"uri":["http://zotero.org/users/1234652/items/EA93R5KZ"],"itemData":{"id":1395,"type":"book","title":"Oppositional defiant disorder and conduct disorder in childhood","publisher":"Wiley Blackwell","publisher-place":"Hoboken","event-place":"Hoboken","author":[{"family":"Matthys","given":"W"},{"family":"Lochman","given":"J. E."}],"issued":{"date-parts":[["2017"]]}}},{"id":1398,"uris":["http://zotero.org/users/1234652/items/HB7XU286"],"uri":["http://zotero.org/users/1234652/items/HB7XU286"],"itemData":{"id":1398,"type":"article-journal","title":"Which kindergarten children are at greatest risk for attention-deficit/hyperactivity and conduct disorder symptomatology as adolescents?","container-title":"School Psychology Quarterly: The Official Journal of the Division of School Psychology, American Psychological Association","page":"58-75","volume":"31","issue":"1","source":"PubMed","abstract":"We sought to identify which kindergarten children are simultaneously at risk of moderate or severe symptomatology in both attention-deficit/hyperactivity disorder (ADHD) and conduct disorder (CD) as adolescents. These risk factor estimates have not been previously available. We conducted multinomial logistic regression analyses of multiinformant ratings by the end of middle school of a population-based, longitudinal sample of children followed from kindergarten to eighth grade (N = 7,456). Kindergarten children from low SES households, those raised by mothers with depressive symptoms or experiencing emotional problems or substance abuse, or those who were punished by spanking were significantly more likely to later display severe levels of ADHD-CD symptomatology in eighth grade. Kindergarten children frequently engaging in ADHD-CD-type behaviors were more likely to later experience both moderate (covariate adjusted OR = 2.37) and severe (covariate adjusted OR = 3.63) ADHD-CD symptomatology. Low academic achievement uniquely increased the risk of both moderate and severe symptomatology (adjusted OR range = 1.7 to 2.24). The results should guide early screening and school-based intervention efforts for ADHD-CD. Reducing children's risk for adolescent ADHD-CD symptomatology may require remediating low behavioral and academic functioning by the end of kindergarten. When these 2 modifiable factors occur together they increase kindergarten children's odds of experiencing severe ADHD-CD symptomatology in eighth grade by a multiplicative factor of 8.1.","DOI":"10.1037/spq0000123","ISSN":"1939-1560","note":"PMID: 26192391\nPMCID: PMC4720575","journalAbbreviation":"Sch Psychol Q","language":"eng","author":[{"family":"Morgan","given":"Paul L."},{"family":"Li","given":"Hui"},{"family":"Cook","given":"Michael"},{"family":"Farkas","given":"George"},{"family":"Hillemeier","given":"Marianne M."},{"family":"Lin","given":"Yu-chu"}],"issued":{"date-parts":[["2016",3]]}}}],"schema":"https://github.com/citation-style-language/schema/raw/master/csl-citation.json"}</w:instrText>
-      </w:r>
-      <w:r>
-        <w:fldChar w:fldCharType="separate"/>
-      </w:r>
-      <w:bookmarkStart w:id="917" w:name="__Fieldmark__3153_1538433521"/>
-      <w:r>
-        <w:t>(</w:t>
-      </w:r>
-      <w:bookmarkStart w:id="918" w:name="__Fieldmark__3707_2416921879"/>
-      <w:r>
-        <w:t>M</w:t>
-      </w:r>
-      <w:bookmarkStart w:id="919" w:name="__Fieldmark__3002_3122512796"/>
-      <w:r>
-        <w:t>a</w:t>
-      </w:r>
-      <w:bookmarkStart w:id="920" w:name="__Fieldmark__2988_2702219440"/>
-      <w:r>
-        <w:t>t</w:t>
-      </w:r>
-      <w:bookmarkStart w:id="921" w:name="__Fieldmark__4027_173841316"/>
-      <w:r>
-        <w:t>thys &amp; Lochman, 2017; Morgan et al., 2016)</w:t>
-      </w:r>
-      <w:r>
-        <w:fldChar w:fldCharType="end"/>
-      </w:r>
       <w:bookmarkEnd w:id="917"/>
       <w:bookmarkEnd w:id="918"/>
       <w:bookmarkEnd w:id="919"/>
       <w:bookmarkEnd w:id="920"/>
-      <w:bookmarkEnd w:id="921"/>
       <w:r>
         <w:t xml:space="preserve">. As SES seems related to both learning disorders and psychopathology, the overrepresentation of mothers with high educational background could have influenced the results. </w:t>
       </w:r>
@@ -6746,11 +6663,11 @@
       <w:r>
         <w:t xml:space="preserve">Another point to keep in mind when interpreting the results is the fact that we presented tests and questionnaires </w:t>
       </w:r>
-      <w:bookmarkStart w:id="922" w:name="_Hlk523986017"/>
+      <w:bookmarkStart w:id="921" w:name="_Hlk523986017"/>
       <w:r>
         <w:t xml:space="preserve">in a web-based </w:t>
       </w:r>
-      <w:bookmarkEnd w:id="922"/>
+      <w:bookmarkEnd w:id="921"/>
       <w:r>
         <w:t>app developed for this study. Although the content is the same as in the original paper-pencil-versions of the instruments, the validity of the online instruments and possible differences between writing and typing is still focus of ongoing research.</w:t>
       </w:r>
@@ -6782,38 +6699,38 @@
       <w:r>
         <w:t xml:space="preserve">The current study used cut-offs to classify children as having or not having a specific SLD or psychopathology. The </w:t>
       </w:r>
-      <w:bookmarkStart w:id="923" w:name="_Hlk523988959"/>
+      <w:bookmarkStart w:id="922" w:name="_Hlk523988959"/>
       <w:r>
         <w:t xml:space="preserve">choice of which </w:t>
       </w:r>
+      <w:bookmarkEnd w:id="922"/>
+      <w:r>
+        <w:t>cut-off to use may have influenced the presented results. To avoid this influence, future research could analyze the relation between SLDs and psychopathological symptoms in a continuous manner. In addition, the identification of subgroups of children with specific combinations of SLDs and psychopatholog</w:t>
+      </w:r>
+      <w:bookmarkStart w:id="923" w:name="_Hlk523989925"/>
+      <w:r>
+        <w:t>y</w:t>
+      </w:r>
+      <w:r>
+        <w:t xml:space="preserve"> could be a topic for future research</w:t>
+      </w:r>
       <w:bookmarkEnd w:id="923"/>
       <w:r>
-        <w:t>cut-off to use may have influenced the presented results. To avoid this influence, future research could analyze the relation between SLDs and psychopathological symptoms in a continuous manner. In addition, the identification of subgroups of children with specific combinations of SLDs and psychopatholog</w:t>
-      </w:r>
-      <w:bookmarkStart w:id="924" w:name="_Hlk523989925"/>
-      <w:r>
-        <w:t>y</w:t>
-      </w:r>
-      <w:r>
-        <w:t xml:space="preserve"> could be a topic for future research</w:t>
+        <w:t xml:space="preserve">. Besides, </w:t>
+      </w:r>
+      <w:bookmarkStart w:id="924" w:name="_Hlk523990315"/>
+      <w:r>
+        <w:t xml:space="preserve">because of its cross-sectional nature, </w:t>
       </w:r>
       <w:bookmarkEnd w:id="924"/>
       <w:r>
-        <w:t xml:space="preserve">. Besides, </w:t>
-      </w:r>
-      <w:bookmarkStart w:id="925" w:name="_Hlk523990315"/>
-      <w:r>
-        <w:t xml:space="preserve">because of its cross-sectional nature, </w:t>
+        <w:t xml:space="preserve">this study cannot make assumptions about </w:t>
+      </w:r>
+      <w:bookmarkStart w:id="925" w:name="_Hlk523990247"/>
+      <w:r>
+        <w:t>the causal mechanisms underlying the studied relationships</w:t>
       </w:r>
       <w:bookmarkEnd w:id="925"/>
-      <w:r>
-        <w:t xml:space="preserve">this study cannot make assumptions about </w:t>
-      </w:r>
-      <w:bookmarkStart w:id="926" w:name="_Hlk523990247"/>
-      <w:r>
-        <w:t>the causal mechanisms underlying the studied relationships</w:t>
-      </w:r>
-      <w:bookmarkEnd w:id="926"/>
       <w:r>
         <w:t xml:space="preserve">. Future research using longitudinal designs is needed to identify the causal pathways leading to the </w:t>
       </w:r>
@@ -6850,57 +6767,57 @@
       <w:r>
         <w:t xml:space="preserve">Knowledge about the comorbidity between SLDs and anxiety, depression, ADHD, and conduct disorder has important implications for </w:t>
       </w:r>
-      <w:bookmarkStart w:id="927" w:name="_Hlk523992542"/>
+      <w:bookmarkStart w:id="926" w:name="_Hlk523992542"/>
       <w:r>
         <w:t>the support of children with SLD in daily praxis</w:t>
       </w:r>
+      <w:bookmarkEnd w:id="926"/>
+      <w:r>
+        <w:t>. For example, the results of the current study mean that children who are suspected or known to have an SLD should especially be screened for symptoms of depression and ADHD.</w:t>
+      </w:r>
+      <w:r>
+        <w:t xml:space="preserve"> This is even more relevant when children have learning difficulties in multiple domains. Teachers need to be trained in noticing learning as well as psychopathological problems in children in an early stage, so that intervention can be started at an early stage to prevent</w:t>
+      </w:r>
+      <w:r>
+        <w:t xml:space="preserve"> more severe problems, both in terms of academic performance and psychological health. In addition, psychopathological problems should be taken into account when planning a learning intervention, because they might interfere with the effectiveness of the intervention, which is highest when optimally tailored to the child </w:t>
+      </w:r>
+      <w:r>
+        <w:fldChar w:fldCharType="begin"/>
+      </w:r>
+      <w:r>
+        <w:instrText>ADDIN ZOTERO_ITEM CSL_CITATION {"citationID":"WVkPT7Fs","properties":{"formattedCitation":"(Mascolo, Flanagan, &amp; Alfonso, 2014)","plainCitation":"(Mascolo, Flanagan, &amp; Alfonso, 2014)","noteIndex":0},"citationItems":[{"id":1429,"uris":["http://zotero.org/users/1234652/items/NAME74AE"],"uri":["http://zotero.org/users/1234652/items/NAME74AE"],"itemData":{"id":1429,"type":"book","title":"Essentials of planning, selecting, and tailoring interventions for unique learners. Essentials of psychological assessment.","publisher":"John Wiley &amp; Sons","publisher-place":"Hoboken","event-place":"Hoboken","author":[{"family":"Mascolo","given":"J. T."},{"family":"Flanagan","given":"D. P."},{"family":"Alfonso","given":"V. C."}],"issued":{"date-parts":[["2014"]]}}}],"schema":"https://github.com/citation-style-language/schema/raw/master/csl-citation.json"}</w:instrText>
+      </w:r>
+      <w:r>
+        <w:fldChar w:fldCharType="separate"/>
+      </w:r>
+      <w:bookmarkStart w:id="927" w:name="__Fieldmark__3203_1538433521"/>
+      <w:r>
+        <w:t>(</w:t>
+      </w:r>
+      <w:bookmarkStart w:id="928" w:name="__Fieldmark__3759_2416921879"/>
+      <w:r>
+        <w:t>M</w:t>
+      </w:r>
+      <w:bookmarkStart w:id="929" w:name="__Fieldmark__3041_3122512796"/>
+      <w:r>
+        <w:t>a</w:t>
+      </w:r>
+      <w:bookmarkStart w:id="930" w:name="__Fieldmark__3024_2702219440"/>
+      <w:r>
+        <w:t>s</w:t>
+      </w:r>
+      <w:bookmarkStart w:id="931" w:name="__Fieldmark__4097_173841316"/>
+      <w:r>
+        <w:t>colo, Flanagan, &amp; Alfonso, 2014)</w:t>
+      </w:r>
+      <w:r>
+        <w:fldChar w:fldCharType="end"/>
+      </w:r>
       <w:bookmarkEnd w:id="927"/>
-      <w:r>
-        <w:t>. For example, the results of the current study mean that children who are suspected or known to have an SLD should especially be screened for symptoms of depression and ADHD.</w:t>
-      </w:r>
-      <w:r>
-        <w:t xml:space="preserve"> This is even more relevant when children have learning difficulties in multiple domains. Teachers need to be trained in noticing learning as well as psychopathological problems in children in an early stage, so that intervention can be started at an early stage to prevent</w:t>
-      </w:r>
-      <w:r>
-        <w:t xml:space="preserve"> more severe problems, both in terms of academic performance and psychological health. In addition, psychopathological problems should be taken into account when planning a learning intervention, because they might interfere with the effectiveness of the intervention, which is highest when optimally tailored to the child </w:t>
-      </w:r>
-      <w:r>
-        <w:fldChar w:fldCharType="begin"/>
-      </w:r>
-      <w:r>
-        <w:instrText>ADDIN ZOTERO_ITEM CSL_CITATION {"citationID":"WVkPT7Fs","properties":{"formattedCitation":"(Mascolo, Flanagan, &amp; Alfonso, 2014)","plainCitation":"(Mascolo, Flanagan, &amp; Alfonso, 2014)","noteIndex":0},"citationItems":[{"id":1429,"uris":["http://zotero.org/users/1234652/items/NAME74AE"],"uri":["http://zotero.org/users/1234652/items/NAME74AE"],"itemData":{"id":1429,"type":"book","title":"Essentials of planning, selecting, and tailoring interventions for unique learners. Essentials of psychological assessment.","publisher":"John Wiley &amp; Sons","publisher-place":"Hoboken","event-place":"Hoboken","author":[{"family":"Mascolo","given":"J. T."},{"family":"Flanagan","given":"D. P."},{"family":"Alfonso","given":"V. C."}],"issued":{"date-parts":[["2014"]]}}}],"schema":"https://github.com/citation-style-language/schema/raw/master/csl-citation.json"}</w:instrText>
-      </w:r>
-      <w:r>
-        <w:fldChar w:fldCharType="separate"/>
-      </w:r>
-      <w:bookmarkStart w:id="928" w:name="__Fieldmark__3203_1538433521"/>
-      <w:r>
-        <w:t>(</w:t>
-      </w:r>
-      <w:bookmarkStart w:id="929" w:name="__Fieldmark__3759_2416921879"/>
-      <w:r>
-        <w:t>M</w:t>
-      </w:r>
-      <w:bookmarkStart w:id="930" w:name="__Fieldmark__3041_3122512796"/>
-      <w:r>
-        <w:t>a</w:t>
-      </w:r>
-      <w:bookmarkStart w:id="931" w:name="__Fieldmark__3024_2702219440"/>
-      <w:r>
-        <w:t>s</w:t>
-      </w:r>
-      <w:bookmarkStart w:id="932" w:name="__Fieldmark__4097_173841316"/>
-      <w:r>
-        <w:t>colo, Flanagan, &amp; Alfonso, 2014)</w:t>
-      </w:r>
-      <w:r>
-        <w:fldChar w:fldCharType="end"/>
-      </w:r>
       <w:bookmarkEnd w:id="928"/>
       <w:bookmarkEnd w:id="929"/>
       <w:bookmarkEnd w:id="930"/>
       <w:bookmarkEnd w:id="931"/>
-      <w:bookmarkEnd w:id="932"/>
       <w:r>
         <w:t xml:space="preserve">. </w:t>
       </w:r>
@@ -7062,7 +6979,7 @@
       <w:r>
         <w:fldChar w:fldCharType="separate"/>
       </w:r>
-      <w:bookmarkStart w:id="933" w:name="__Fieldmark__3230_1538433521"/>
+      <w:bookmarkStart w:id="932" w:name="__Fieldmark__3230_1538433521"/>
       <w:r>
         <w:t xml:space="preserve">American Psychiatric Association. (2013). </w:t>
       </w:r>
@@ -8655,7 +8572,7 @@
         <w:t>(6), 503–514. https://doi.org/10.1177/0022219412473154</w:t>
       </w:r>
     </w:p>
-    <w:bookmarkStart w:id="934" w:name="__Fieldmark__3783_2416921879"/>
+    <w:bookmarkStart w:id="933" w:name="__Fieldmark__3783_2416921879"/>
     <w:p>
       <w:pPr>
         <w:pStyle w:val="Bibliography"/>
@@ -8664,67 +8581,10 @@
       <w:r>
         <w:fldChar w:fldCharType="end"/>
       </w:r>
-      <w:bookmarkStart w:id="935" w:name="__Fieldmark__3057_3122512796"/>
+      <w:bookmarkStart w:id="934" w:name="__Fieldmark__3057_3122512796"/>
+      <w:bookmarkEnd w:id="932"/>
       <w:bookmarkEnd w:id="933"/>
       <w:bookmarkEnd w:id="934"/>
-      <w:bookmarkEnd w:id="935"/>
-    </w:p>
-    <w:p>
-      <w:pPr>
-        <w:pStyle w:val="Bibliography"/>
-        <w:ind w:left="0" w:firstLine="0"/>
-      </w:pPr>
-    </w:p>
-    <w:p>
-      <w:pPr>
-        <w:pStyle w:val="Bibliography"/>
-        <w:ind w:left="0" w:firstLine="0"/>
-      </w:pPr>
-    </w:p>
-    <w:p>
-      <w:pPr>
-        <w:pStyle w:val="Bibliography"/>
-        <w:ind w:left="0" w:firstLine="0"/>
-      </w:pPr>
-      <w:r>
-        <w:t xml:space="preserve">Table 3: “conduct problems” </w:t>
-      </w:r>
-      <w:r>
-        <w:sym w:font="Wingdings" w:char="F0E0"/>
-      </w:r>
-      <w:r>
-        <w:t xml:space="preserve"> “conduct disorder”</w:t>
-      </w:r>
-    </w:p>
-    <w:p>
-      <w:pPr>
-        <w:pStyle w:val="Bibliography"/>
-        <w:ind w:left="0" w:firstLine="0"/>
-      </w:pPr>
-      <w:r>
-        <w:t xml:space="preserve">Table 4: “occurence” </w:t>
-      </w:r>
-      <w:r>
-        <w:sym w:font="Wingdings" w:char="F0E0"/>
-      </w:r>
-      <w:r>
-        <w:t xml:space="preserve"> “occurrence”</w:t>
-      </w:r>
-    </w:p>
-    <w:p>
-      <w:pPr>
-        <w:pStyle w:val="Bibliography"/>
-        <w:ind w:left="0" w:firstLine="0"/>
-      </w:pPr>
-      <w:r>
-        <w:t>Figure 2: Add at the end of the description: “</w:t>
-      </w:r>
-      <w:r>
-        <w:t>conduct dis. = conduct disorder.</w:t>
-      </w:r>
-      <w:r>
-        <w:t>”</w:t>
-      </w:r>
     </w:p>
     <w:p xmlns:w="http://schemas.openxmlformats.org/wordprocessingml/2006/main" xmlns:wp="http://schemas.openxmlformats.org/drawingml/2006/wordprocessingDrawing" xmlns:r="http://schemas.openxmlformats.org/officeDocument/2006/relationships" xmlns:w14="http://schemas.microsoft.com/office/word/2010/wordml">
       <w:pPr/>
@@ -14389,7 +14249,7 @@
                 <w:szCs w:val="24"/>
                 <w:color w:val="000000"/>
               </w:rPr>
-              <w:t xml:space="preserve">conduct problems</w:t>
+              <w:t xml:space="preserve">conduct disorder</w:t>
             </w:r>
           </w:p>
         </w:tc>
@@ -19655,7 +19515,7 @@
           <w:szCs w:val="24"/>
           <w:color w:val="000000"/>
         </w:rPr>
-        <w:t xml:space="preserve">Fisher’s exact test results for the difference in occurence of anxiety, depression, conduct disorder, and ADHD between children with and without SLD</w:t>
+        <w:t xml:space="preserve">Fisher’s exact test results for the difference in occurrence of anxiety, depression, conduct disorder, and ADHD between children with and without SLD</w:t>
       </w:r>
     </w:p>
     <w:p xmlns:w="http://schemas.openxmlformats.org/wordprocessingml/2006/main" xmlns:wp="http://schemas.openxmlformats.org/drawingml/2006/wordprocessingDrawing" xmlns:r="http://schemas.openxmlformats.org/officeDocument/2006/relationships" xmlns:w14="http://schemas.microsoft.com/office/word/2010/wordml">
@@ -21979,7 +21839,7 @@
           <w:szCs w:val="24"/>
           <w:color w:val="000000"/>
         </w:rPr>
-        <w:t xml:space="preserve">“UpSet” graphs visualizing the overlap between areas with psychopathology in children with no SLD, any SLD, reading disorder, spelling disorder, and arithmetic disorder. For each SLD group, the total number of children with the different psychopathologies (anxiety, depression, conduct disorder, and ADHD) is presented in the small horizontal graph on the left. In the graph on the right, the dots indicate the combinations of psychopathologies, and the bar above the respective dots indicates the number of children within this SLD-group affected by the respective psychopathologies.</w:t>
+        <w:t xml:space="preserve">“UpSet” graphs visualizing the overlap between areas with psychopathology in children with no SLD, any SLD, reading disorder, spelling disorder, and arithmetic disorder. For each SLD group, the total number of children with the different psychopathologies (anxiety, depression, conduct disorder, and ADHD) is presented in the small horizontal graph on the left. In the graph on the right, the dots indicate the combinations of psychopathologies, and the bar above the respective dots indicates the number of children within this SLD-group affected by the respective psychopathologies. conduct dis. = conduct disorder.</w:t>
       </w:r>
     </w:p>
     <w:p xmlns:w="http://schemas.openxmlformats.org/wordprocessingml/2006/main" xmlns:wp="http://schemas.openxmlformats.org/drawingml/2006/wordprocessingDrawing" xmlns:r="http://schemas.openxmlformats.org/officeDocument/2006/relationships" xmlns:w14="http://schemas.microsoft.com/office/word/2010/wordml">
@@ -26263,7 +26123,7 @@
 </file>
 
 <file path=customXml/itemProps1.xml><?xml version="1.0" encoding="utf-8"?>
-<ds:datastoreItem xmlns:ds="http://schemas.openxmlformats.org/officeDocument/2006/customXml" ds:itemID="{0934FDD7-54F7-0945-8ACA-558F21383933}">
+<ds:datastoreItem xmlns:ds="http://schemas.openxmlformats.org/officeDocument/2006/customXml" ds:itemID="{7B02B788-03FF-0B49-A5E3-A470B45CCB38}">
   <ds:schemaRefs>
     <ds:schemaRef ds:uri="http://schemas.openxmlformats.org/officeDocument/2006/bibliography"/>
   </ds:schemaRefs>

</xml_diff>